<commit_message>
adding Stanford-Hellman-text.docx with revisions by @emordecai
</commit_message>
<xml_diff>
--- a/Stanford-Hellman-text.docx
+++ b/Stanford-Hellman-text.docx
@@ -14,7 +14,9 @@
           <w:shd w:val="clear" w:color="auto" w:fill="FFFFFF"/>
         </w:rPr>
       </w:pPr>
-      <w:commentRangeStart w:id="0"/>
+      <w:bookmarkStart w:id="0" w:name="_GoBack"/>
+      <w:bookmarkEnd w:id="0"/>
+      <w:commentRangeStart w:id="1"/>
       <w:r>
         <w:rPr>
           <w:rFonts w:ascii="Times New Roman" w:hAnsi="Times New Roman" w:cs="Times New Roman"/>
@@ -63,20 +65,49 @@
           <w:szCs w:val="19"/>
           <w:shd w:val="clear" w:color="auto" w:fill="FFFFFF"/>
         </w:rPr>
-        <w:t xml:space="preserve"> HAWAIIAN FORESTS.</w:t>
-      </w:r>
-      <w:commentRangeEnd w:id="0"/>
+        <w:t xml:space="preserve"> HAWAIIAN </w:t>
+      </w:r>
+      <w:commentRangeStart w:id="2"/>
+      <w:r>
+        <w:rPr>
+          <w:rFonts w:ascii="Times New Roman" w:hAnsi="Times New Roman" w:cs="Times New Roman"/>
+          <w:color w:val="222222"/>
+          <w:sz w:val="24"/>
+          <w:szCs w:val="19"/>
+          <w:shd w:val="clear" w:color="auto" w:fill="FFFFFF"/>
+        </w:rPr>
+        <w:t>FORESTS</w:t>
+      </w:r>
+      <w:commentRangeEnd w:id="2"/>
       <w:r>
         <w:rPr>
           <w:rStyle w:val="CommentReference"/>
         </w:rPr>
-        <w:commentReference w:id="0"/>
+        <w:commentReference w:id="2"/>
+      </w:r>
+      <w:r>
+        <w:rPr>
+          <w:rFonts w:ascii="Times New Roman" w:hAnsi="Times New Roman" w:cs="Times New Roman"/>
+          <w:color w:val="222222"/>
+          <w:sz w:val="24"/>
+          <w:szCs w:val="19"/>
+          <w:shd w:val="clear" w:color="auto" w:fill="FFFFFF"/>
+        </w:rPr>
+        <w:t>.</w:t>
+      </w:r>
+      <w:commentRangeEnd w:id="1"/>
+      <w:r>
+        <w:rPr>
+          <w:rStyle w:val="CommentReference"/>
+        </w:rPr>
+        <w:commentReference w:id="1"/>
       </w:r>
     </w:p>
     <w:p>
       <w:pPr>
         <w:pStyle w:val="NoSpacing"/>
         <w:rPr>
+          <w:del w:id="3" w:author="Erin Mordecai" w:date="2016-05-02T10:08:00Z"/>
           <w:rFonts w:ascii="Times New Roman" w:hAnsi="Times New Roman" w:cs="Times New Roman"/>
           <w:color w:val="222222"/>
           <w:sz w:val="24"/>
@@ -94,29 +125,581 @@
         </w:rPr>
         <w:br/>
       </w:r>
-      <w:r>
-        <w:rPr>
-          <w:rFonts w:ascii="Times New Roman" w:hAnsi="Times New Roman" w:cs="Times New Roman"/>
-          <w:color w:val="222222"/>
-          <w:sz w:val="24"/>
-          <w:szCs w:val="19"/>
-          <w:shd w:val="clear" w:color="auto" w:fill="FFFFFF"/>
-        </w:rPr>
-        <w:t xml:space="preserve">On your next forest </w:t>
-      </w:r>
-      <w:r>
-        <w:rPr>
-          <w:rFonts w:ascii="Times New Roman" w:hAnsi="Times New Roman" w:cs="Times New Roman"/>
-          <w:color w:val="222222"/>
-          <w:sz w:val="24"/>
-          <w:szCs w:val="19"/>
-          <w:shd w:val="clear" w:color="auto" w:fill="FFFFFF"/>
-        </w:rPr>
-        <w:t>walk</w:t>
-      </w:r>
-      <w:r>
-        <w:rPr>
-          <w:rFonts w:ascii="Times New Roman" w:hAnsi="Times New Roman" w:cs="Times New Roman"/>
+      <w:ins w:id="4" w:author="Erin Mordecai" w:date="2016-05-02T10:04:00Z">
+        <w:r>
+          <w:rPr>
+            <w:rFonts w:ascii="Times New Roman" w:hAnsi="Times New Roman" w:cs="Times New Roman"/>
+            <w:color w:val="222222"/>
+            <w:sz w:val="24"/>
+            <w:szCs w:val="19"/>
+            <w:shd w:val="clear" w:color="auto" w:fill="FFFFFF"/>
+          </w:rPr>
+          <w:t>Imagine the leafy tropical gardens of Hawaii</w:t>
+        </w:r>
+      </w:ins>
+      <w:ins w:id="5" w:author="Erin Mordecai" w:date="2016-05-02T10:05:00Z">
+        <w:r>
+          <w:rPr>
+            <w:rFonts w:ascii="Times New Roman" w:hAnsi="Times New Roman" w:cs="Times New Roman"/>
+            <w:color w:val="222222"/>
+            <w:sz w:val="24"/>
+            <w:szCs w:val="19"/>
+            <w:shd w:val="clear" w:color="auto" w:fill="FFFFFF"/>
+          </w:rPr>
+          <w:t>’s native forests</w:t>
+        </w:r>
+      </w:ins>
+      <w:ins w:id="6" w:author="Erin Mordecai" w:date="2016-05-02T10:06:00Z">
+        <w:r>
+          <w:rPr>
+            <w:rFonts w:ascii="Times New Roman" w:hAnsi="Times New Roman" w:cs="Times New Roman"/>
+            <w:color w:val="222222"/>
+            <w:sz w:val="24"/>
+            <w:szCs w:val="19"/>
+            <w:shd w:val="clear" w:color="auto" w:fill="FFFFFF"/>
+          </w:rPr>
+          <w:t>, vibrant with native birds and insects that thrive under the native ohia tree’s canopy,</w:t>
+        </w:r>
+      </w:ins>
+      <w:ins w:id="7" w:author="Erin Mordecai" w:date="2016-05-02T10:05:00Z">
+        <w:r>
+          <w:rPr>
+            <w:rFonts w:ascii="Times New Roman" w:hAnsi="Times New Roman" w:cs="Times New Roman"/>
+            <w:color w:val="222222"/>
+            <w:sz w:val="24"/>
+            <w:szCs w:val="19"/>
+            <w:shd w:val="clear" w:color="auto" w:fill="FFFFFF"/>
+          </w:rPr>
+          <w:t xml:space="preserve"> converted to </w:t>
+        </w:r>
+      </w:ins>
+      <w:ins w:id="8" w:author="Erin Mordecai" w:date="2016-05-02T10:06:00Z">
+        <w:r>
+          <w:rPr>
+            <w:rFonts w:ascii="Times New Roman" w:hAnsi="Times New Roman" w:cs="Times New Roman"/>
+            <w:color w:val="222222"/>
+            <w:sz w:val="24"/>
+            <w:szCs w:val="19"/>
+            <w:shd w:val="clear" w:color="auto" w:fill="FFFFFF"/>
+          </w:rPr>
+          <w:t xml:space="preserve">silent </w:t>
+        </w:r>
+      </w:ins>
+      <w:del w:id="9" w:author="Erin Mordecai" w:date="2016-05-02T10:05:00Z">
+        <w:r>
+          <w:rPr>
+            <w:rFonts w:ascii="Times New Roman" w:hAnsi="Times New Roman" w:cs="Times New Roman"/>
+            <w:color w:val="222222"/>
+            <w:sz w:val="24"/>
+            <w:szCs w:val="19"/>
+            <w:shd w:val="clear" w:color="auto" w:fill="FFFFFF"/>
+          </w:rPr>
+          <w:delText xml:space="preserve">On your next forest </w:delText>
+        </w:r>
+        <w:r>
+          <w:rPr>
+            <w:rFonts w:ascii="Times New Roman" w:hAnsi="Times New Roman" w:cs="Times New Roman"/>
+            <w:color w:val="222222"/>
+            <w:sz w:val="24"/>
+            <w:szCs w:val="19"/>
+            <w:shd w:val="clear" w:color="auto" w:fill="FFFFFF"/>
+          </w:rPr>
+          <w:delText>walk</w:delText>
+        </w:r>
+        <w:r>
+          <w:rPr>
+            <w:rFonts w:ascii="Times New Roman" w:hAnsi="Times New Roman" w:cs="Times New Roman"/>
+            <w:color w:val="222222"/>
+            <w:sz w:val="24"/>
+            <w:szCs w:val="19"/>
+            <w:shd w:val="clear" w:color="auto" w:fill="FFFFFF"/>
+          </w:rPr>
+          <w:delText xml:space="preserve">, </w:delText>
+        </w:r>
+        <w:r>
+          <w:rPr>
+            <w:rFonts w:ascii="Times New Roman" w:hAnsi="Times New Roman" w:cs="Times New Roman"/>
+            <w:color w:val="222222"/>
+            <w:sz w:val="24"/>
+            <w:szCs w:val="19"/>
+            <w:shd w:val="clear" w:color="auto" w:fill="FFFFFF"/>
+          </w:rPr>
+          <w:delText>imagine</w:delText>
+        </w:r>
+        <w:r>
+          <w:rPr>
+            <w:rFonts w:ascii="Times New Roman" w:hAnsi="Times New Roman" w:cs="Times New Roman"/>
+            <w:color w:val="222222"/>
+            <w:sz w:val="24"/>
+            <w:szCs w:val="19"/>
+            <w:shd w:val="clear" w:color="auto" w:fill="FFFFFF"/>
+          </w:rPr>
+          <w:delText xml:space="preserve"> yourself among</w:delText>
+        </w:r>
+        <w:r>
+          <w:rPr>
+            <w:rFonts w:ascii="Times New Roman" w:hAnsi="Times New Roman" w:cs="Times New Roman"/>
+            <w:color w:val="222222"/>
+            <w:sz w:val="24"/>
+            <w:szCs w:val="19"/>
+            <w:shd w:val="clear" w:color="auto" w:fill="FFFFFF"/>
+          </w:rPr>
+          <w:delText xml:space="preserve"> </w:delText>
+        </w:r>
+      </w:del>
+      <w:r>
+        <w:rPr>
+          <w:rFonts w:ascii="Times New Roman" w:hAnsi="Times New Roman" w:cs="Times New Roman"/>
+          <w:color w:val="222222"/>
+          <w:sz w:val="24"/>
+          <w:szCs w:val="19"/>
+          <w:shd w:val="clear" w:color="auto" w:fill="FFFFFF"/>
+        </w:rPr>
+        <w:t xml:space="preserve">grey tree </w:t>
+      </w:r>
+      <w:r>
+        <w:rPr>
+          <w:rFonts w:ascii="Times New Roman" w:hAnsi="Times New Roman" w:cs="Times New Roman"/>
+          <w:color w:val="222222"/>
+          <w:sz w:val="24"/>
+          <w:szCs w:val="19"/>
+          <w:shd w:val="clear" w:color="auto" w:fill="FFFFFF"/>
+        </w:rPr>
+        <w:t>trunks</w:t>
+      </w:r>
+      <w:r>
+        <w:rPr>
+          <w:rFonts w:ascii="Times New Roman" w:hAnsi="Times New Roman" w:cs="Times New Roman"/>
+          <w:color w:val="222222"/>
+          <w:sz w:val="24"/>
+          <w:szCs w:val="19"/>
+          <w:shd w:val="clear" w:color="auto" w:fill="FFFFFF"/>
+        </w:rPr>
+        <w:t xml:space="preserve"> and </w:t>
+      </w:r>
+      <w:r>
+        <w:rPr>
+          <w:rFonts w:ascii="Times New Roman" w:hAnsi="Times New Roman" w:cs="Times New Roman"/>
+          <w:color w:val="222222"/>
+          <w:sz w:val="24"/>
+          <w:szCs w:val="19"/>
+          <w:shd w:val="clear" w:color="auto" w:fill="FFFFFF"/>
+        </w:rPr>
+        <w:t>bare branches</w:t>
+      </w:r>
+      <w:del w:id="10" w:author="Erin Mordecai" w:date="2016-05-02T10:05:00Z">
+        <w:r>
+          <w:rPr>
+            <w:rFonts w:ascii="Times New Roman" w:hAnsi="Times New Roman" w:cs="Times New Roman"/>
+            <w:color w:val="222222"/>
+            <w:sz w:val="24"/>
+            <w:szCs w:val="19"/>
+            <w:shd w:val="clear" w:color="auto" w:fill="FFFFFF"/>
+          </w:rPr>
+          <w:delText xml:space="preserve"> </w:delText>
+        </w:r>
+        <w:r>
+          <w:rPr>
+            <w:rFonts w:ascii="Times New Roman" w:hAnsi="Times New Roman" w:cs="Times New Roman"/>
+            <w:color w:val="222222"/>
+            <w:sz w:val="24"/>
+            <w:szCs w:val="19"/>
+            <w:shd w:val="clear" w:color="auto" w:fill="FFFFFF"/>
+          </w:rPr>
+          <w:delText xml:space="preserve">instead of under shady, </w:delText>
+        </w:r>
+        <w:r>
+          <w:rPr>
+            <w:rFonts w:ascii="Times New Roman" w:hAnsi="Times New Roman" w:cs="Times New Roman"/>
+            <w:color w:val="222222"/>
+            <w:sz w:val="24"/>
+            <w:szCs w:val="19"/>
+            <w:shd w:val="clear" w:color="auto" w:fill="FFFFFF"/>
+          </w:rPr>
+          <w:delText>green</w:delText>
+        </w:r>
+        <w:r>
+          <w:rPr>
+            <w:rFonts w:ascii="Times New Roman" w:hAnsi="Times New Roman" w:cs="Times New Roman"/>
+            <w:color w:val="222222"/>
+            <w:sz w:val="24"/>
+            <w:szCs w:val="19"/>
+            <w:shd w:val="clear" w:color="auto" w:fill="FFFFFF"/>
+          </w:rPr>
+          <w:delText>,</w:delText>
+        </w:r>
+        <w:r>
+          <w:rPr>
+            <w:rFonts w:ascii="Times New Roman" w:hAnsi="Times New Roman" w:cs="Times New Roman"/>
+            <w:color w:val="222222"/>
+            <w:sz w:val="24"/>
+            <w:szCs w:val="19"/>
+            <w:shd w:val="clear" w:color="auto" w:fill="FFFFFF"/>
+          </w:rPr>
+          <w:delText xml:space="preserve"> leafy </w:delText>
+        </w:r>
+        <w:r>
+          <w:rPr>
+            <w:rFonts w:ascii="Times New Roman" w:hAnsi="Times New Roman" w:cs="Times New Roman"/>
+            <w:color w:val="222222"/>
+            <w:sz w:val="24"/>
+            <w:szCs w:val="19"/>
+            <w:shd w:val="clear" w:color="auto" w:fill="FFFFFF"/>
+          </w:rPr>
+          <w:delText>masses</w:delText>
+        </w:r>
+      </w:del>
+      <w:del w:id="11" w:author="Erin Mordecai" w:date="2016-05-02T10:06:00Z">
+        <w:r>
+          <w:rPr>
+            <w:rFonts w:ascii="Times New Roman" w:hAnsi="Times New Roman" w:cs="Times New Roman"/>
+            <w:color w:val="222222"/>
+            <w:sz w:val="24"/>
+            <w:szCs w:val="19"/>
+            <w:shd w:val="clear" w:color="auto" w:fill="FFFFFF"/>
+          </w:rPr>
+          <w:delText xml:space="preserve">; imagine the </w:delText>
+        </w:r>
+        <w:r>
+          <w:rPr>
+            <w:rFonts w:ascii="Times New Roman" w:hAnsi="Times New Roman" w:cs="Times New Roman"/>
+            <w:color w:val="222222"/>
+            <w:sz w:val="24"/>
+            <w:szCs w:val="19"/>
+            <w:shd w:val="clear" w:color="auto" w:fill="FFFFFF"/>
+          </w:rPr>
+          <w:delText xml:space="preserve">silence without the </w:delText>
+        </w:r>
+        <w:r>
+          <w:rPr>
+            <w:rFonts w:ascii="Times New Roman" w:hAnsi="Times New Roman" w:cs="Times New Roman"/>
+            <w:color w:val="222222"/>
+            <w:sz w:val="24"/>
+            <w:szCs w:val="19"/>
+            <w:shd w:val="clear" w:color="auto" w:fill="FFFFFF"/>
+          </w:rPr>
+          <w:delText xml:space="preserve">birds and insects that </w:delText>
+        </w:r>
+        <w:r>
+          <w:rPr>
+            <w:rFonts w:ascii="Times New Roman" w:hAnsi="Times New Roman" w:cs="Times New Roman"/>
+            <w:color w:val="222222"/>
+            <w:sz w:val="24"/>
+            <w:szCs w:val="19"/>
+            <w:shd w:val="clear" w:color="auto" w:fill="FFFFFF"/>
+          </w:rPr>
+          <w:delText xml:space="preserve">depend on </w:delText>
+        </w:r>
+        <w:r>
+          <w:rPr>
+            <w:rFonts w:ascii="Times New Roman" w:hAnsi="Times New Roman" w:cs="Times New Roman"/>
+            <w:color w:val="222222"/>
+            <w:sz w:val="24"/>
+            <w:szCs w:val="19"/>
+            <w:shd w:val="clear" w:color="auto" w:fill="FFFFFF"/>
+          </w:rPr>
+          <w:delText>those trees</w:delText>
+        </w:r>
+      </w:del>
+      <w:r>
+        <w:rPr>
+          <w:rFonts w:ascii="Times New Roman" w:hAnsi="Times New Roman" w:cs="Times New Roman"/>
+          <w:color w:val="222222"/>
+          <w:sz w:val="24"/>
+          <w:szCs w:val="19"/>
+          <w:shd w:val="clear" w:color="auto" w:fill="FFFFFF"/>
+        </w:rPr>
+        <w:t xml:space="preserve">.  </w:t>
+      </w:r>
+      <w:del w:id="12" w:author="Erin Mordecai" w:date="2016-05-02T10:07:00Z">
+        <w:r>
+          <w:rPr>
+            <w:rFonts w:ascii="Times New Roman" w:hAnsi="Times New Roman" w:cs="Times New Roman"/>
+            <w:color w:val="222222"/>
+            <w:sz w:val="24"/>
+            <w:szCs w:val="19"/>
+            <w:shd w:val="clear" w:color="auto" w:fill="FFFFFF"/>
+          </w:rPr>
+          <w:delText>You can experience this throughout</w:delText>
+        </w:r>
+      </w:del>
+      <w:ins w:id="13" w:author="Erin Mordecai" w:date="2016-05-02T10:07:00Z">
+        <w:r>
+          <w:rPr>
+            <w:rFonts w:ascii="Times New Roman" w:hAnsi="Times New Roman" w:cs="Times New Roman"/>
+            <w:color w:val="222222"/>
+            <w:sz w:val="24"/>
+            <w:szCs w:val="19"/>
+            <w:shd w:val="clear" w:color="auto" w:fill="FFFFFF"/>
+          </w:rPr>
+          <w:t>This is the experience in parts of</w:t>
+        </w:r>
+      </w:ins>
+      <w:r>
+        <w:rPr>
+          <w:rFonts w:ascii="Times New Roman" w:hAnsi="Times New Roman" w:cs="Times New Roman"/>
+          <w:color w:val="222222"/>
+          <w:sz w:val="24"/>
+          <w:szCs w:val="19"/>
+          <w:shd w:val="clear" w:color="auto" w:fill="FFFFFF"/>
+        </w:rPr>
+        <w:t xml:space="preserve"> </w:t>
+      </w:r>
+      <w:r>
+        <w:rPr>
+          <w:rFonts w:ascii="Times New Roman" w:hAnsi="Times New Roman" w:cs="Times New Roman"/>
+          <w:color w:val="222222"/>
+          <w:sz w:val="24"/>
+          <w:szCs w:val="19"/>
+          <w:shd w:val="clear" w:color="auto" w:fill="FFFFFF"/>
+        </w:rPr>
+        <w:t>n</w:t>
+      </w:r>
+      <w:r>
+        <w:rPr>
+          <w:rFonts w:ascii="Times New Roman" w:hAnsi="Times New Roman" w:cs="Times New Roman"/>
+          <w:color w:val="222222"/>
+          <w:sz w:val="24"/>
+          <w:szCs w:val="19"/>
+          <w:shd w:val="clear" w:color="auto" w:fill="FFFFFF"/>
+        </w:rPr>
+        <w:t>orthern California</w:t>
+      </w:r>
+      <w:r>
+        <w:rPr>
+          <w:rFonts w:ascii="Times New Roman" w:hAnsi="Times New Roman" w:cs="Times New Roman"/>
+          <w:color w:val="222222"/>
+          <w:sz w:val="24"/>
+          <w:szCs w:val="19"/>
+          <w:shd w:val="clear" w:color="auto" w:fill="FFFFFF"/>
+        </w:rPr>
+        <w:t xml:space="preserve"> where</w:t>
+      </w:r>
+      <w:r>
+        <w:rPr>
+          <w:rFonts w:ascii="Times New Roman" w:hAnsi="Times New Roman" w:cs="Times New Roman"/>
+          <w:color w:val="222222"/>
+          <w:sz w:val="24"/>
+          <w:szCs w:val="19"/>
+          <w:shd w:val="clear" w:color="auto" w:fill="FFFFFF"/>
+        </w:rPr>
+        <w:t xml:space="preserve"> the tree disease Sudden Oak Death </w:t>
+      </w:r>
+      <w:r>
+        <w:rPr>
+          <w:rFonts w:ascii="Times New Roman" w:hAnsi="Times New Roman" w:cs="Times New Roman"/>
+          <w:color w:val="222222"/>
+          <w:sz w:val="24"/>
+          <w:szCs w:val="19"/>
+          <w:shd w:val="clear" w:color="auto" w:fill="FFFFFF"/>
+        </w:rPr>
+        <w:t xml:space="preserve">has </w:t>
+      </w:r>
+      <w:del w:id="14" w:author="Erin Mordecai" w:date="2016-05-02T10:08:00Z">
+        <w:r>
+          <w:rPr>
+            <w:rFonts w:ascii="Times New Roman" w:hAnsi="Times New Roman" w:cs="Times New Roman"/>
+            <w:color w:val="222222"/>
+            <w:sz w:val="24"/>
+            <w:szCs w:val="19"/>
+            <w:shd w:val="clear" w:color="auto" w:fill="FFFFFF"/>
+          </w:rPr>
+          <w:delText>kill</w:delText>
+        </w:r>
+        <w:r>
+          <w:rPr>
+            <w:rFonts w:ascii="Times New Roman" w:hAnsi="Times New Roman" w:cs="Times New Roman"/>
+            <w:color w:val="222222"/>
+            <w:sz w:val="24"/>
+            <w:szCs w:val="19"/>
+            <w:shd w:val="clear" w:color="auto" w:fill="FFFFFF"/>
+          </w:rPr>
+          <w:delText>ed</w:delText>
+        </w:r>
+        <w:r>
+          <w:rPr>
+            <w:rFonts w:ascii="Times New Roman" w:hAnsi="Times New Roman" w:cs="Times New Roman"/>
+            <w:color w:val="222222"/>
+            <w:sz w:val="24"/>
+            <w:szCs w:val="19"/>
+            <w:shd w:val="clear" w:color="auto" w:fill="FFFFFF"/>
+          </w:rPr>
+          <w:delText xml:space="preserve"> </w:delText>
+        </w:r>
+        <w:r>
+          <w:rPr>
+            <w:rFonts w:ascii="Times New Roman" w:hAnsi="Times New Roman" w:cs="Times New Roman"/>
+            <w:color w:val="222222"/>
+            <w:sz w:val="24"/>
+            <w:szCs w:val="19"/>
+            <w:shd w:val="clear" w:color="auto" w:fill="FFFFFF"/>
+          </w:rPr>
+          <w:delText>trees</w:delText>
+        </w:r>
+      </w:del>
+      <w:ins w:id="15" w:author="Erin Mordecai" w:date="2016-05-02T10:08:00Z">
+        <w:r>
+          <w:rPr>
+            <w:rFonts w:ascii="Times New Roman" w:hAnsi="Times New Roman" w:cs="Times New Roman"/>
+            <w:color w:val="222222"/>
+            <w:sz w:val="24"/>
+            <w:szCs w:val="19"/>
+            <w:shd w:val="clear" w:color="auto" w:fill="FFFFFF"/>
+          </w:rPr>
+          <w:t>decimated forests</w:t>
+        </w:r>
+      </w:ins>
+      <w:r>
+        <w:rPr>
+          <w:rFonts w:ascii="Times New Roman" w:hAnsi="Times New Roman" w:cs="Times New Roman"/>
+          <w:color w:val="222222"/>
+          <w:sz w:val="24"/>
+          <w:szCs w:val="19"/>
+          <w:shd w:val="clear" w:color="auto" w:fill="FFFFFF"/>
+        </w:rPr>
+        <w:t xml:space="preserve"> and </w:t>
+      </w:r>
+      <w:ins w:id="16" w:author="Erin Mordecai" w:date="2016-05-02T10:07:00Z">
+        <w:r>
+          <w:rPr>
+            <w:rFonts w:ascii="Times New Roman" w:hAnsi="Times New Roman" w:cs="Times New Roman"/>
+            <w:color w:val="222222"/>
+            <w:sz w:val="24"/>
+            <w:szCs w:val="19"/>
+            <w:shd w:val="clear" w:color="auto" w:fill="FFFFFF"/>
+          </w:rPr>
+          <w:t xml:space="preserve">changed the composition of trees, birds, and animals </w:t>
+        </w:r>
+      </w:ins>
+      <w:del w:id="17" w:author="Erin Mordecai" w:date="2016-05-02T10:07:00Z">
+        <w:r>
+          <w:rPr>
+            <w:rFonts w:ascii="Times New Roman" w:hAnsi="Times New Roman" w:cs="Times New Roman"/>
+            <w:color w:val="222222"/>
+            <w:sz w:val="24"/>
+            <w:szCs w:val="19"/>
+            <w:shd w:val="clear" w:color="auto" w:fill="FFFFFF"/>
+          </w:rPr>
+          <w:delText xml:space="preserve">has </w:delText>
+        </w:r>
+        <w:r>
+          <w:rPr>
+            <w:rFonts w:ascii="Times New Roman" w:hAnsi="Times New Roman" w:cs="Times New Roman"/>
+            <w:color w:val="222222"/>
+            <w:sz w:val="24"/>
+            <w:szCs w:val="19"/>
+            <w:shd w:val="clear" w:color="auto" w:fill="FFFFFF"/>
+          </w:rPr>
+          <w:delText>chang</w:delText>
+        </w:r>
+        <w:r>
+          <w:rPr>
+            <w:rFonts w:ascii="Times New Roman" w:hAnsi="Times New Roman" w:cs="Times New Roman"/>
+            <w:color w:val="222222"/>
+            <w:sz w:val="24"/>
+            <w:szCs w:val="19"/>
+            <w:shd w:val="clear" w:color="auto" w:fill="FFFFFF"/>
+          </w:rPr>
+          <w:delText>ed</w:delText>
+        </w:r>
+        <w:r>
+          <w:rPr>
+            <w:rFonts w:ascii="Times New Roman" w:hAnsi="Times New Roman" w:cs="Times New Roman"/>
+            <w:color w:val="222222"/>
+            <w:sz w:val="24"/>
+            <w:szCs w:val="19"/>
+            <w:shd w:val="clear" w:color="auto" w:fill="FFFFFF"/>
+          </w:rPr>
+          <w:delText xml:space="preserve"> which trees thrive in the forest and which birds and animals </w:delText>
+        </w:r>
+        <w:r>
+          <w:rPr>
+            <w:rFonts w:ascii="Times New Roman" w:hAnsi="Times New Roman" w:cs="Times New Roman"/>
+            <w:color w:val="222222"/>
+            <w:sz w:val="24"/>
+            <w:szCs w:val="19"/>
+            <w:shd w:val="clear" w:color="auto" w:fill="FFFFFF"/>
+          </w:rPr>
+          <w:delText xml:space="preserve">you </w:delText>
+        </w:r>
+        <w:r>
+          <w:rPr>
+            <w:rFonts w:ascii="Times New Roman" w:hAnsi="Times New Roman" w:cs="Times New Roman"/>
+            <w:color w:val="222222"/>
+            <w:sz w:val="24"/>
+            <w:szCs w:val="19"/>
+            <w:shd w:val="clear" w:color="auto" w:fill="FFFFFF"/>
+          </w:rPr>
+          <w:delText xml:space="preserve">see </w:delText>
+        </w:r>
+      </w:del>
+      <w:r>
+        <w:rPr>
+          <w:rFonts w:ascii="Times New Roman" w:hAnsi="Times New Roman" w:cs="Times New Roman"/>
+          <w:color w:val="222222"/>
+          <w:sz w:val="24"/>
+          <w:szCs w:val="19"/>
+          <w:shd w:val="clear" w:color="auto" w:fill="FFFFFF"/>
+        </w:rPr>
+        <w:t xml:space="preserve">in the forest </w:t>
+      </w:r>
+      <w:r>
+        <w:rPr>
+          <w:rFonts w:ascii="Times New Roman" w:hAnsi="Times New Roman" w:cs="Times New Roman"/>
+          <w:color w:val="222222"/>
+          <w:sz w:val="24"/>
+          <w:szCs w:val="19"/>
+          <w:shd w:val="clear" w:color="auto" w:fill="FFFFFF"/>
+        </w:rPr>
+        <w:fldChar w:fldCharType="begin" w:fldLock="1"/>
+      </w:r>
+      <w:r>
+        <w:rPr>
+          <w:rFonts w:ascii="Times New Roman" w:hAnsi="Times New Roman" w:cs="Times New Roman"/>
+          <w:color w:val="222222"/>
+          <w:sz w:val="24"/>
+          <w:szCs w:val="19"/>
+          <w:shd w:val="clear" w:color="auto" w:fill="FFFFFF"/>
+        </w:rPr>
+        <w:instrText>ADDIN CSL_CITATION { "citationItems" : [ { "id" : "ITEM-1", "itemData" : { "DOI" : "10.1016/j.biocon.2005.08.005", "ISSN" : "00063207", "abstract" : "Sudden oak death (SOD), a disease induced by the fungus-like pathogen Phytophthora ramorum, threatens to seriously reduce or eliminate several oak species endemic to the west coast of North America. We investigated how the disappearance of one of these species, coast live oak (Quercus agrifolia), may affect populations of five resident oak-affiliated California birds \u2013 acorn woodpecker (Melanerpes formicivorus), Nuttall\u2019s woodpecker (Picoides nuttallii), Hutton\u2019s vireo (Vireo huttoni), western scrub-jay (Aphelocoma californica), and oak titmouse (Baeolophus inornatus) \u2013 using geocoded data from Audubon Christmas Bird Counts, North American Breeding Bird Surveys, and the California Gap Analysis. Capitalizing on observed relationships between the focal bird species and both oak species diversity and areal extent, we modeled relative bird abundance while assuming complete loss of Q. agrifolia and complete, partial, or no loss of oak habitat following a disease sweep. Post-SOD projections of bird populations occurring within the range of coast live oak were on average 25\u201368% smaller and 13\u201349% more variable relative to pre-SOD estimates. SOD effects were greatest for habitats with low initial oak species diversity. Climatic SOD models predicted that the disease stands to negatively impact populations of all five focal bird species throughout 20% of California\u2019s coast live oak habitats. This study provides the first spatially explicit insights into the potential effects of SOD on avian distribution and abundance. Results may be used to help prioritize conservation plans aimed at minimizing overall community level disturbances resulting from the disease.", "author" : [ { "dropping-particle" : "", "family" : "Monahan", "given" : "William B.", "non-dropping-particle" : "", "parse-names" : false, "suffix" : "" }, { "dropping-particle" : "", "family" : "Koenig", "given" : "Walter D.", "non-dropping-particle" : "", "parse-names" : false, "suffix" : "" } ], "container-title" : "Biological Conservation", "id" : "ITEM-1", "issue" : "2", "issued" : { "date-parts" : [ [ "2006", "1" ] ] }, "page" : "146-157", "title" : "Estimating the potential effects of sudden oak death on oak-dependent birds", "type" : "article-journal", "volume" : "127" }, "uris" : [ "http://www.mendeley.com/documents/?uuid=895af3b5-6763-46fb-b105-deaea5497b12" ] }, { "id" : "ITEM-2", "itemData" : { "DOI" : "10.1890/ES12-00107.1", "ISSN" : "2150-8925", "author" : [ { "dropping-particle" : "", "family" : "Metz", "given" : "Margaret R.", "non-dropping-particle" : "", "parse-names" : false, "suffix" : "" }, { "dropping-particle" : "", "family" : "Frangioso", "given" : "Kerri M.", "non-dropping-particle" : "", "parse-names" : false, "suffix" : "" }, { "dropping-particle" : "", "family" : "Wickland", "given" : "Allison C.", "non-dropping-particle" : "", "parse-names" : false, "suffix" : "" }, { "dropping-particle" : "", "family" : "Meentemeyer", "given" : "Ross K.", "non-dropping-particle" : "", "parse-names" : false, "suffix" : "" }, { "dropping-particle" : "", "family" : "Rizzo", "given" : "David M.", "non-dropping-particle" : "", "parse-names" : false, "suffix" : "" } ], "container-title" : "Ecosphere", "id" : "ITEM-2", "issue" : "10", "issued" : { "date-parts" : [ [ "2012", "10", "3" ] ] }, "page" : "art86", "title" : "An emergent disease causes directional changes in forest species composition in coastal California", "type" : "article-journal", "volume" : "3" }, "uris" : [ "http://www.mendeley.com/documents/?uuid=2da478f5-4ecc-4258-b9f1-22ce00ecb7d4" ] } ], "mendeley" : { "formattedCitation" : "(&lt;i&gt;1&lt;/i&gt;, &lt;i&gt;2&lt;/i&gt;)", "plainTextFormattedCitation" : "(1, 2)", "previouslyFormattedCitation" : "(&lt;i&gt;1&lt;/i&gt;, &lt;i&gt;2&lt;/i&gt;)" }, "properties" : { "noteIndex" : 0 }, "schema" : "https://github.com/citation-style-language/schema/raw/master/csl-citation.json" }</w:instrText>
+      </w:r>
+      <w:r>
+        <w:rPr>
+          <w:rFonts w:ascii="Times New Roman" w:hAnsi="Times New Roman" w:cs="Times New Roman"/>
+          <w:color w:val="222222"/>
+          <w:sz w:val="24"/>
+          <w:szCs w:val="19"/>
+          <w:shd w:val="clear" w:color="auto" w:fill="FFFFFF"/>
+        </w:rPr>
+        <w:fldChar w:fldCharType="separate"/>
+      </w:r>
+      <w:r>
+        <w:rPr>
+          <w:rFonts w:ascii="Times New Roman" w:hAnsi="Times New Roman" w:cs="Times New Roman"/>
+          <w:noProof/>
+          <w:color w:val="222222"/>
+          <w:sz w:val="24"/>
+          <w:szCs w:val="19"/>
+          <w:shd w:val="clear" w:color="auto" w:fill="FFFFFF"/>
+        </w:rPr>
+        <w:t>(</w:t>
+      </w:r>
+      <w:r>
+        <w:rPr>
+          <w:rFonts w:ascii="Times New Roman" w:hAnsi="Times New Roman" w:cs="Times New Roman"/>
+          <w:i/>
+          <w:noProof/>
+          <w:color w:val="222222"/>
+          <w:sz w:val="24"/>
+          <w:szCs w:val="19"/>
+          <w:shd w:val="clear" w:color="auto" w:fill="FFFFFF"/>
+        </w:rPr>
+        <w:t>1</w:t>
+      </w:r>
+      <w:r>
+        <w:rPr>
+          <w:rFonts w:ascii="Times New Roman" w:hAnsi="Times New Roman" w:cs="Times New Roman"/>
+          <w:noProof/>
           <w:color w:val="222222"/>
           <w:sz w:val="24"/>
           <w:szCs w:val="19"/>
@@ -127,387 +710,6 @@
       <w:r>
         <w:rPr>
           <w:rFonts w:ascii="Times New Roman" w:hAnsi="Times New Roman" w:cs="Times New Roman"/>
-          <w:color w:val="222222"/>
-          <w:sz w:val="24"/>
-          <w:szCs w:val="19"/>
-          <w:shd w:val="clear" w:color="auto" w:fill="FFFFFF"/>
-        </w:rPr>
-        <w:t>imagine</w:t>
-      </w:r>
-      <w:r>
-        <w:rPr>
-          <w:rFonts w:ascii="Times New Roman" w:hAnsi="Times New Roman" w:cs="Times New Roman"/>
-          <w:color w:val="222222"/>
-          <w:sz w:val="24"/>
-          <w:szCs w:val="19"/>
-          <w:shd w:val="clear" w:color="auto" w:fill="FFFFFF"/>
-        </w:rPr>
-        <w:t xml:space="preserve"> yourself among</w:t>
-      </w:r>
-      <w:r>
-        <w:rPr>
-          <w:rFonts w:ascii="Times New Roman" w:hAnsi="Times New Roman" w:cs="Times New Roman"/>
-          <w:color w:val="222222"/>
-          <w:sz w:val="24"/>
-          <w:szCs w:val="19"/>
-          <w:shd w:val="clear" w:color="auto" w:fill="FFFFFF"/>
-        </w:rPr>
-        <w:t xml:space="preserve"> </w:t>
-      </w:r>
-      <w:r>
-        <w:rPr>
-          <w:rFonts w:ascii="Times New Roman" w:hAnsi="Times New Roman" w:cs="Times New Roman"/>
-          <w:color w:val="222222"/>
-          <w:sz w:val="24"/>
-          <w:szCs w:val="19"/>
-          <w:shd w:val="clear" w:color="auto" w:fill="FFFFFF"/>
-        </w:rPr>
-        <w:t xml:space="preserve">grey </w:t>
-      </w:r>
-      <w:r>
-        <w:rPr>
-          <w:rFonts w:ascii="Times New Roman" w:hAnsi="Times New Roman" w:cs="Times New Roman"/>
-          <w:color w:val="222222"/>
-          <w:sz w:val="24"/>
-          <w:szCs w:val="19"/>
-          <w:shd w:val="clear" w:color="auto" w:fill="FFFFFF"/>
-        </w:rPr>
-        <w:t xml:space="preserve">tree </w:t>
-      </w:r>
-      <w:r>
-        <w:rPr>
-          <w:rFonts w:ascii="Times New Roman" w:hAnsi="Times New Roman" w:cs="Times New Roman"/>
-          <w:color w:val="222222"/>
-          <w:sz w:val="24"/>
-          <w:szCs w:val="19"/>
-          <w:shd w:val="clear" w:color="auto" w:fill="FFFFFF"/>
-        </w:rPr>
-        <w:t>trunks</w:t>
-      </w:r>
-      <w:r>
-        <w:rPr>
-          <w:rFonts w:ascii="Times New Roman" w:hAnsi="Times New Roman" w:cs="Times New Roman"/>
-          <w:color w:val="222222"/>
-          <w:sz w:val="24"/>
-          <w:szCs w:val="19"/>
-          <w:shd w:val="clear" w:color="auto" w:fill="FFFFFF"/>
-        </w:rPr>
-        <w:t xml:space="preserve"> </w:t>
-      </w:r>
-      <w:r>
-        <w:rPr>
-          <w:rFonts w:ascii="Times New Roman" w:hAnsi="Times New Roman" w:cs="Times New Roman"/>
-          <w:color w:val="222222"/>
-          <w:sz w:val="24"/>
-          <w:szCs w:val="19"/>
-          <w:shd w:val="clear" w:color="auto" w:fill="FFFFFF"/>
-        </w:rPr>
-        <w:t xml:space="preserve">and </w:t>
-      </w:r>
-      <w:r>
-        <w:rPr>
-          <w:rFonts w:ascii="Times New Roman" w:hAnsi="Times New Roman" w:cs="Times New Roman"/>
-          <w:color w:val="222222"/>
-          <w:sz w:val="24"/>
-          <w:szCs w:val="19"/>
-          <w:shd w:val="clear" w:color="auto" w:fill="FFFFFF"/>
-        </w:rPr>
-        <w:t xml:space="preserve">bare branches </w:t>
-      </w:r>
-      <w:r>
-        <w:rPr>
-          <w:rFonts w:ascii="Times New Roman" w:hAnsi="Times New Roman" w:cs="Times New Roman"/>
-          <w:color w:val="222222"/>
-          <w:sz w:val="24"/>
-          <w:szCs w:val="19"/>
-          <w:shd w:val="clear" w:color="auto" w:fill="FFFFFF"/>
-        </w:rPr>
-        <w:t xml:space="preserve">instead of under shady, </w:t>
-      </w:r>
-      <w:r>
-        <w:rPr>
-          <w:rFonts w:ascii="Times New Roman" w:hAnsi="Times New Roman" w:cs="Times New Roman"/>
-          <w:color w:val="222222"/>
-          <w:sz w:val="24"/>
-          <w:szCs w:val="19"/>
-          <w:shd w:val="clear" w:color="auto" w:fill="FFFFFF"/>
-        </w:rPr>
-        <w:t>green</w:t>
-      </w:r>
-      <w:r>
-        <w:rPr>
-          <w:rFonts w:ascii="Times New Roman" w:hAnsi="Times New Roman" w:cs="Times New Roman"/>
-          <w:color w:val="222222"/>
-          <w:sz w:val="24"/>
-          <w:szCs w:val="19"/>
-          <w:shd w:val="clear" w:color="auto" w:fill="FFFFFF"/>
-        </w:rPr>
-        <w:t>,</w:t>
-      </w:r>
-      <w:r>
-        <w:rPr>
-          <w:rFonts w:ascii="Times New Roman" w:hAnsi="Times New Roman" w:cs="Times New Roman"/>
-          <w:color w:val="222222"/>
-          <w:sz w:val="24"/>
-          <w:szCs w:val="19"/>
-          <w:shd w:val="clear" w:color="auto" w:fill="FFFFFF"/>
-        </w:rPr>
-        <w:t xml:space="preserve"> leafy </w:t>
-      </w:r>
-      <w:r>
-        <w:rPr>
-          <w:rFonts w:ascii="Times New Roman" w:hAnsi="Times New Roman" w:cs="Times New Roman"/>
-          <w:color w:val="222222"/>
-          <w:sz w:val="24"/>
-          <w:szCs w:val="19"/>
-          <w:shd w:val="clear" w:color="auto" w:fill="FFFFFF"/>
-        </w:rPr>
-        <w:t>masses</w:t>
-      </w:r>
-      <w:r>
-        <w:rPr>
-          <w:rFonts w:ascii="Times New Roman" w:hAnsi="Times New Roman" w:cs="Times New Roman"/>
-          <w:color w:val="222222"/>
-          <w:sz w:val="24"/>
-          <w:szCs w:val="19"/>
-          <w:shd w:val="clear" w:color="auto" w:fill="FFFFFF"/>
-        </w:rPr>
-        <w:t xml:space="preserve">; imagine the </w:t>
-      </w:r>
-      <w:r>
-        <w:rPr>
-          <w:rFonts w:ascii="Times New Roman" w:hAnsi="Times New Roman" w:cs="Times New Roman"/>
-          <w:color w:val="222222"/>
-          <w:sz w:val="24"/>
-          <w:szCs w:val="19"/>
-          <w:shd w:val="clear" w:color="auto" w:fill="FFFFFF"/>
-        </w:rPr>
-        <w:t xml:space="preserve">silence without the </w:t>
-      </w:r>
-      <w:r>
-        <w:rPr>
-          <w:rFonts w:ascii="Times New Roman" w:hAnsi="Times New Roman" w:cs="Times New Roman"/>
-          <w:color w:val="222222"/>
-          <w:sz w:val="24"/>
-          <w:szCs w:val="19"/>
-          <w:shd w:val="clear" w:color="auto" w:fill="FFFFFF"/>
-        </w:rPr>
-        <w:t xml:space="preserve">birds and insects that </w:t>
-      </w:r>
-      <w:r>
-        <w:rPr>
-          <w:rFonts w:ascii="Times New Roman" w:hAnsi="Times New Roman" w:cs="Times New Roman"/>
-          <w:color w:val="222222"/>
-          <w:sz w:val="24"/>
-          <w:szCs w:val="19"/>
-          <w:shd w:val="clear" w:color="auto" w:fill="FFFFFF"/>
-        </w:rPr>
-        <w:t xml:space="preserve">depend on </w:t>
-      </w:r>
-      <w:r>
-        <w:rPr>
-          <w:rFonts w:ascii="Times New Roman" w:hAnsi="Times New Roman" w:cs="Times New Roman"/>
-          <w:color w:val="222222"/>
-          <w:sz w:val="24"/>
-          <w:szCs w:val="19"/>
-          <w:shd w:val="clear" w:color="auto" w:fill="FFFFFF"/>
-        </w:rPr>
-        <w:t xml:space="preserve">those trees.  </w:t>
-      </w:r>
-      <w:r>
-        <w:rPr>
-          <w:rFonts w:ascii="Times New Roman" w:hAnsi="Times New Roman" w:cs="Times New Roman"/>
-          <w:color w:val="222222"/>
-          <w:sz w:val="24"/>
-          <w:szCs w:val="19"/>
-          <w:shd w:val="clear" w:color="auto" w:fill="FFFFFF"/>
-        </w:rPr>
-        <w:t xml:space="preserve">You can experience this throughout </w:t>
-      </w:r>
-      <w:r>
-        <w:rPr>
-          <w:rFonts w:ascii="Times New Roman" w:hAnsi="Times New Roman" w:cs="Times New Roman"/>
-          <w:color w:val="222222"/>
-          <w:sz w:val="24"/>
-          <w:szCs w:val="19"/>
-          <w:shd w:val="clear" w:color="auto" w:fill="FFFFFF"/>
-        </w:rPr>
-        <w:t>n</w:t>
-      </w:r>
-      <w:r>
-        <w:rPr>
-          <w:rFonts w:ascii="Times New Roman" w:hAnsi="Times New Roman" w:cs="Times New Roman"/>
-          <w:color w:val="222222"/>
-          <w:sz w:val="24"/>
-          <w:szCs w:val="19"/>
-          <w:shd w:val="clear" w:color="auto" w:fill="FFFFFF"/>
-        </w:rPr>
-        <w:t>orthern California</w:t>
-      </w:r>
-      <w:r>
-        <w:rPr>
-          <w:rFonts w:ascii="Times New Roman" w:hAnsi="Times New Roman" w:cs="Times New Roman"/>
-          <w:color w:val="222222"/>
-          <w:sz w:val="24"/>
-          <w:szCs w:val="19"/>
-          <w:shd w:val="clear" w:color="auto" w:fill="FFFFFF"/>
-        </w:rPr>
-        <w:t xml:space="preserve"> where</w:t>
-      </w:r>
-      <w:r>
-        <w:rPr>
-          <w:rFonts w:ascii="Times New Roman" w:hAnsi="Times New Roman" w:cs="Times New Roman"/>
-          <w:color w:val="222222"/>
-          <w:sz w:val="24"/>
-          <w:szCs w:val="19"/>
-          <w:shd w:val="clear" w:color="auto" w:fill="FFFFFF"/>
-        </w:rPr>
-        <w:t xml:space="preserve"> the tree disease Sudden Oak Death </w:t>
-      </w:r>
-      <w:r>
-        <w:rPr>
-          <w:rFonts w:ascii="Times New Roman" w:hAnsi="Times New Roman" w:cs="Times New Roman"/>
-          <w:color w:val="222222"/>
-          <w:sz w:val="24"/>
-          <w:szCs w:val="19"/>
-          <w:shd w:val="clear" w:color="auto" w:fill="FFFFFF"/>
-        </w:rPr>
-        <w:t xml:space="preserve">has </w:t>
-      </w:r>
-      <w:r>
-        <w:rPr>
-          <w:rFonts w:ascii="Times New Roman" w:hAnsi="Times New Roman" w:cs="Times New Roman"/>
-          <w:color w:val="222222"/>
-          <w:sz w:val="24"/>
-          <w:szCs w:val="19"/>
-          <w:shd w:val="clear" w:color="auto" w:fill="FFFFFF"/>
-        </w:rPr>
-        <w:t>kill</w:t>
-      </w:r>
-      <w:r>
-        <w:rPr>
-          <w:rFonts w:ascii="Times New Roman" w:hAnsi="Times New Roman" w:cs="Times New Roman"/>
-          <w:color w:val="222222"/>
-          <w:sz w:val="24"/>
-          <w:szCs w:val="19"/>
-          <w:shd w:val="clear" w:color="auto" w:fill="FFFFFF"/>
-        </w:rPr>
-        <w:t>ed</w:t>
-      </w:r>
-      <w:r>
-        <w:rPr>
-          <w:rFonts w:ascii="Times New Roman" w:hAnsi="Times New Roman" w:cs="Times New Roman"/>
-          <w:color w:val="222222"/>
-          <w:sz w:val="24"/>
-          <w:szCs w:val="19"/>
-          <w:shd w:val="clear" w:color="auto" w:fill="FFFFFF"/>
-        </w:rPr>
-        <w:t xml:space="preserve"> </w:t>
-      </w:r>
-      <w:r>
-        <w:rPr>
-          <w:rFonts w:ascii="Times New Roman" w:hAnsi="Times New Roman" w:cs="Times New Roman"/>
-          <w:color w:val="222222"/>
-          <w:sz w:val="24"/>
-          <w:szCs w:val="19"/>
-          <w:shd w:val="clear" w:color="auto" w:fill="FFFFFF"/>
-        </w:rPr>
-        <w:t xml:space="preserve">trees and has </w:t>
-      </w:r>
-      <w:r>
-        <w:rPr>
-          <w:rFonts w:ascii="Times New Roman" w:hAnsi="Times New Roman" w:cs="Times New Roman"/>
-          <w:color w:val="222222"/>
-          <w:sz w:val="24"/>
-          <w:szCs w:val="19"/>
-          <w:shd w:val="clear" w:color="auto" w:fill="FFFFFF"/>
-        </w:rPr>
-        <w:t>chang</w:t>
-      </w:r>
-      <w:r>
-        <w:rPr>
-          <w:rFonts w:ascii="Times New Roman" w:hAnsi="Times New Roman" w:cs="Times New Roman"/>
-          <w:color w:val="222222"/>
-          <w:sz w:val="24"/>
-          <w:szCs w:val="19"/>
-          <w:shd w:val="clear" w:color="auto" w:fill="FFFFFF"/>
-        </w:rPr>
-        <w:t>ed</w:t>
-      </w:r>
-      <w:r>
-        <w:rPr>
-          <w:rFonts w:ascii="Times New Roman" w:hAnsi="Times New Roman" w:cs="Times New Roman"/>
-          <w:color w:val="222222"/>
-          <w:sz w:val="24"/>
-          <w:szCs w:val="19"/>
-          <w:shd w:val="clear" w:color="auto" w:fill="FFFFFF"/>
-        </w:rPr>
-        <w:t xml:space="preserve"> which trees thrive in the forest and which birds and animals </w:t>
-      </w:r>
-      <w:r>
-        <w:rPr>
-          <w:rFonts w:ascii="Times New Roman" w:hAnsi="Times New Roman" w:cs="Times New Roman"/>
-          <w:color w:val="222222"/>
-          <w:sz w:val="24"/>
-          <w:szCs w:val="19"/>
-          <w:shd w:val="clear" w:color="auto" w:fill="FFFFFF"/>
-        </w:rPr>
-        <w:t xml:space="preserve">you </w:t>
-      </w:r>
-      <w:r>
-        <w:rPr>
-          <w:rFonts w:ascii="Times New Roman" w:hAnsi="Times New Roman" w:cs="Times New Roman"/>
-          <w:color w:val="222222"/>
-          <w:sz w:val="24"/>
-          <w:szCs w:val="19"/>
-          <w:shd w:val="clear" w:color="auto" w:fill="FFFFFF"/>
-        </w:rPr>
-        <w:t xml:space="preserve">see in the forest </w:t>
-      </w:r>
-      <w:r>
-        <w:rPr>
-          <w:rFonts w:ascii="Times New Roman" w:hAnsi="Times New Roman" w:cs="Times New Roman"/>
-          <w:color w:val="222222"/>
-          <w:sz w:val="24"/>
-          <w:szCs w:val="19"/>
-          <w:shd w:val="clear" w:color="auto" w:fill="FFFFFF"/>
-        </w:rPr>
-        <w:fldChar w:fldCharType="begin" w:fldLock="1"/>
-      </w:r>
-      <w:r>
-        <w:rPr>
-          <w:rFonts w:ascii="Times New Roman" w:hAnsi="Times New Roman" w:cs="Times New Roman"/>
-          <w:color w:val="222222"/>
-          <w:sz w:val="24"/>
-          <w:szCs w:val="19"/>
-          <w:shd w:val="clear" w:color="auto" w:fill="FFFFFF"/>
-        </w:rPr>
-        <w:instrText>ADDIN CSL_CITATION { "citationItems" : [ { "id" : "ITEM-1", "itemData" : { "DOI" : "10.1016/j.biocon.2005.08.005", "ISSN" : "00063207", "abstract" : "Sudden oak death (SOD), a disease induced by the fungus-like pathogen Phytophthora ramorum, threatens to seriously reduce or eliminate several oak species endemic to the west coast of North America. We investigated how the disappearance of one of these species, coast live oak (Quercus agrifolia), may affect populations of five resident oak-affiliated California birds \u2013 acorn woodpecker (Melanerpes formicivorus), Nuttall\u2019s woodpecker (Picoides nuttallii), Hutton\u2019s vireo (Vireo huttoni), western scrub-jay (Aphelocoma californica), and oak titmouse (Baeolophus inornatus) \u2013 using geocoded data from Audubon Christmas Bird Counts, North American Breeding Bird Surveys, and the California Gap Analysis. Capitalizing on observed relationships between the focal bird species and both oak species diversity and areal extent, we modeled relative bird abundance while assuming complete loss of Q. agrifolia and complete, partial, or no loss of oak habitat following a disease sweep. Post-SOD projections of bird populations occurring within the range of coast live oak were on average 25\u201368% smaller and 13\u201349% more variable relative to pre-SOD estimates. SOD effects were greatest for habitats with low initial oak species diversity. Climatic SOD models predicted that the disease stands to negatively impact populations of all five focal bird species throughout 20% of California\u2019s coast live oak habitats. This study provides the first spatially explicit insights into the potential effects of SOD on avian distribution and abundance. Results may be used to help prioritize conservation plans aimed at minimizing overall community level disturbances resulting from the disease.", "author" : [ { "dropping-particle" : "", "family" : "Monahan", "given" : "William B.", "non-dropping-particle" : "", "parse-names" : false, "suffix" : "" }, { "dropping-particle" : "", "family" : "Koenig", "given" : "Walter D.", "non-dropping-particle" : "", "parse-names" : false, "suffix" : "" } ], "container-title" : "Biological Conservation", "id" : "ITEM-1", "issue" : "2", "issued" : { "date-parts" : [ [ "2006", "1" ] ] }, "page" : "146-157", "title" : "Estimating the potential effects of sudden oak death on oak-dependent birds", "type" : "article-journal", "volume" : "127" }, "uris" : [ "http://www.mendeley.com/documents/?uuid=895af3b5-6763-46fb-b105-deaea5497b12" ] }, { "id" : "ITEM-2", "itemData" : { "DOI" : "10.1890/ES12-00107.1", "ISSN" : "2150-8925", "author" : [ { "dropping-particle" : "", "family" : "Metz", "given" : "Margaret R.", "non-dropping-particle" : "", "parse-names" : false, "suffix" : "" }, { "dropping-particle" : "", "family" : "Frangioso", "given" : "Kerri M.", "non-dropping-particle" : "", "parse-names" : false, "suffix" : "" }, { "dropping-particle" : "", "family" : "Wickland", "given" : "Allison C.", "non-dropping-particle" : "", "parse-names" : false, "suffix" : "" }, { "dropping-particle" : "", "family" : "Meentemeyer", "given" : "Ross K.", "non-dropping-particle" : "", "parse-names" : false, "suffix" : "" }, { "dropping-particle" : "", "family" : "Rizzo", "given" : "David M.", "non-dropping-particle" : "", "parse-names" : false, "suffix" : "" } ], "container-title" : "Ecosphere", "id" : "ITEM-2", "issue" : "10", "issued" : { "date-parts" : [ [ "2012", "10", "3" ] ] }, "page" : "art86", "title" : "An emergent disease causes directional changes in forest species composition in coastal California", "type" : "article-journal", "volume" : "3" }, "uris" : [ "http://www.mendeley.com/documents/?uuid=2da478f5-4ecc-4258-b9f1-22ce00ecb7d4" ] } ], "mendeley" : { "formattedCitation" : "(&lt;i&gt;1&lt;/i&gt;, &lt;i&gt;2&lt;/i&gt;)", "plainTextFormattedCitation" : "(1, 2)", "previouslyFormattedCitation" : "(&lt;i&gt;1&lt;/i&gt;, &lt;i&gt;2&lt;/i&gt;)" }, "properties" : { "noteIndex" : 0 }, "schema" : "https://github.com/citation-style-language/schema/raw/master/csl-citation.json" }</w:instrText>
-      </w:r>
-      <w:r>
-        <w:rPr>
-          <w:rFonts w:ascii="Times New Roman" w:hAnsi="Times New Roman" w:cs="Times New Roman"/>
-          <w:color w:val="222222"/>
-          <w:sz w:val="24"/>
-          <w:szCs w:val="19"/>
-          <w:shd w:val="clear" w:color="auto" w:fill="FFFFFF"/>
-        </w:rPr>
-        <w:fldChar w:fldCharType="separate"/>
-      </w:r>
-      <w:r>
-        <w:rPr>
-          <w:rFonts w:ascii="Times New Roman" w:hAnsi="Times New Roman" w:cs="Times New Roman"/>
-          <w:noProof/>
-          <w:color w:val="222222"/>
-          <w:sz w:val="24"/>
-          <w:szCs w:val="19"/>
-          <w:shd w:val="clear" w:color="auto" w:fill="FFFFFF"/>
-        </w:rPr>
-        <w:t>(</w:t>
-      </w:r>
-      <w:r>
-        <w:rPr>
-          <w:rFonts w:ascii="Times New Roman" w:hAnsi="Times New Roman" w:cs="Times New Roman"/>
           <w:i/>
           <w:noProof/>
           <w:color w:val="222222"/>
@@ -515,29 +717,6 @@
           <w:szCs w:val="19"/>
           <w:shd w:val="clear" w:color="auto" w:fill="FFFFFF"/>
         </w:rPr>
-        <w:t>1</w:t>
-      </w:r>
-      <w:r>
-        <w:rPr>
-          <w:rFonts w:ascii="Times New Roman" w:hAnsi="Times New Roman" w:cs="Times New Roman"/>
-          <w:noProof/>
-          <w:color w:val="222222"/>
-          <w:sz w:val="24"/>
-          <w:szCs w:val="19"/>
-          <w:shd w:val="clear" w:color="auto" w:fill="FFFFFF"/>
-        </w:rPr>
-        <w:t xml:space="preserve">, </w:t>
-      </w:r>
-      <w:r>
-        <w:rPr>
-          <w:rFonts w:ascii="Times New Roman" w:hAnsi="Times New Roman" w:cs="Times New Roman"/>
-          <w:i/>
-          <w:noProof/>
-          <w:color w:val="222222"/>
-          <w:sz w:val="24"/>
-          <w:szCs w:val="19"/>
-          <w:shd w:val="clear" w:color="auto" w:fill="FFFFFF"/>
-        </w:rPr>
         <w:t>2</w:t>
       </w:r>
       <w:r>
@@ -571,11 +750,22 @@
         </w:rPr>
         <w:t xml:space="preserve">.  </w:t>
       </w:r>
+      <w:ins w:id="18" w:author="Erin Mordecai" w:date="2016-05-02T10:08:00Z">
+        <w:r>
+          <w:rPr>
+            <w:rFonts w:ascii="Times New Roman" w:hAnsi="Times New Roman" w:cs="Times New Roman"/>
+            <w:color w:val="222222"/>
+            <w:sz w:val="24"/>
+            <w:szCs w:val="19"/>
+            <w:shd w:val="clear" w:color="auto" w:fill="FFFFFF"/>
+          </w:rPr>
+          <w:t xml:space="preserve">This is the scenario now playing out </w:t>
+        </w:r>
+      </w:ins>
     </w:p>
     <w:p>
       <w:pPr>
         <w:pStyle w:val="NoSpacing"/>
-        <w:ind w:firstLine="360"/>
         <w:rPr>
           <w:rFonts w:ascii="Times New Roman" w:hAnsi="Times New Roman" w:cs="Times New Roman"/>
           <w:b/>
@@ -585,36 +775,74 @@
           <w:szCs w:val="19"/>
           <w:shd w:val="clear" w:color="auto" w:fill="FFFFFF"/>
         </w:rPr>
-      </w:pPr>
-      <w:r>
-        <w:rPr>
-          <w:rFonts w:ascii="Times New Roman" w:hAnsi="Times New Roman" w:cs="Times New Roman"/>
-          <w:color w:val="222222"/>
-          <w:sz w:val="24"/>
-          <w:szCs w:val="19"/>
-          <w:shd w:val="clear" w:color="auto" w:fill="FFFFFF"/>
-        </w:rPr>
-        <w:t xml:space="preserve">Imagine </w:t>
-      </w:r>
-      <w:r>
-        <w:rPr>
-          <w:rFonts w:ascii="Times New Roman" w:hAnsi="Times New Roman" w:cs="Times New Roman"/>
-          <w:color w:val="222222"/>
-          <w:sz w:val="24"/>
-          <w:szCs w:val="19"/>
-          <w:shd w:val="clear" w:color="auto" w:fill="FFFFFF"/>
-        </w:rPr>
-        <w:t>the same</w:t>
-      </w:r>
-      <w:r>
-        <w:rPr>
-          <w:rFonts w:ascii="Times New Roman" w:hAnsi="Times New Roman" w:cs="Times New Roman"/>
-          <w:color w:val="222222"/>
-          <w:sz w:val="24"/>
-          <w:szCs w:val="19"/>
-          <w:shd w:val="clear" w:color="auto" w:fill="FFFFFF"/>
-        </w:rPr>
-        <w:t xml:space="preserve"> scenario</w:t>
+        <w:pPrChange w:id="19" w:author="Erin Mordecai" w:date="2016-05-02T10:08:00Z">
+          <w:pPr>
+            <w:pStyle w:val="NoSpacing"/>
+            <w:ind w:firstLine="360"/>
+          </w:pPr>
+        </w:pPrChange>
+      </w:pPr>
+      <w:del w:id="20" w:author="Erin Mordecai" w:date="2016-05-02T10:08:00Z">
+        <w:r>
+          <w:rPr>
+            <w:rFonts w:ascii="Times New Roman" w:hAnsi="Times New Roman" w:cs="Times New Roman"/>
+            <w:color w:val="222222"/>
+            <w:sz w:val="24"/>
+            <w:szCs w:val="19"/>
+            <w:shd w:val="clear" w:color="auto" w:fill="FFFFFF"/>
+          </w:rPr>
+          <w:delText xml:space="preserve">Imagine </w:delText>
+        </w:r>
+        <w:r>
+          <w:rPr>
+            <w:rFonts w:ascii="Times New Roman" w:hAnsi="Times New Roman" w:cs="Times New Roman"/>
+            <w:color w:val="222222"/>
+            <w:sz w:val="24"/>
+            <w:szCs w:val="19"/>
+            <w:shd w:val="clear" w:color="auto" w:fill="FFFFFF"/>
+          </w:rPr>
+          <w:delText>the same</w:delText>
+        </w:r>
+        <w:r>
+          <w:rPr>
+            <w:rFonts w:ascii="Times New Roman" w:hAnsi="Times New Roman" w:cs="Times New Roman"/>
+            <w:color w:val="222222"/>
+            <w:sz w:val="24"/>
+            <w:szCs w:val="19"/>
+            <w:shd w:val="clear" w:color="auto" w:fill="FFFFFF"/>
+          </w:rPr>
+          <w:delText xml:space="preserve"> scenario</w:delText>
+        </w:r>
+        <w:r>
+          <w:rPr>
+            <w:rFonts w:ascii="Times New Roman" w:hAnsi="Times New Roman" w:cs="Times New Roman"/>
+            <w:color w:val="222222"/>
+            <w:sz w:val="24"/>
+            <w:szCs w:val="19"/>
+            <w:shd w:val="clear" w:color="auto" w:fill="FFFFFF"/>
+          </w:rPr>
+          <w:delText xml:space="preserve"> </w:delText>
+        </w:r>
+        <w:r>
+          <w:rPr>
+            <w:rFonts w:ascii="Times New Roman" w:hAnsi="Times New Roman" w:cs="Times New Roman"/>
+            <w:color w:val="222222"/>
+            <w:sz w:val="24"/>
+            <w:szCs w:val="19"/>
+            <w:shd w:val="clear" w:color="auto" w:fill="FFFFFF"/>
+          </w:rPr>
+          <w:delText xml:space="preserve">magnified </w:delText>
+        </w:r>
+      </w:del>
+      <w:r>
+        <w:rPr>
+          <w:rFonts w:ascii="Times New Roman" w:hAnsi="Times New Roman" w:cs="Times New Roman"/>
+          <w:color w:val="222222"/>
+          <w:sz w:val="24"/>
+          <w:szCs w:val="19"/>
+          <w:shd w:val="clear" w:color="auto" w:fill="FFFFFF"/>
+        </w:rPr>
+        <w:t>across</w:t>
       </w:r>
       <w:r>
         <w:rPr>
@@ -634,17 +862,107 @@
           <w:szCs w:val="19"/>
           <w:shd w:val="clear" w:color="auto" w:fill="FFFFFF"/>
         </w:rPr>
-        <w:t xml:space="preserve">magnified </w:t>
-      </w:r>
-      <w:r>
-        <w:rPr>
-          <w:rFonts w:ascii="Times New Roman" w:hAnsi="Times New Roman" w:cs="Times New Roman"/>
-          <w:color w:val="222222"/>
-          <w:sz w:val="24"/>
-          <w:szCs w:val="19"/>
-          <w:shd w:val="clear" w:color="auto" w:fill="FFFFFF"/>
-        </w:rPr>
-        <w:t>across</w:t>
+        <w:t xml:space="preserve">the </w:t>
+      </w:r>
+      <w:proofErr w:type="gramStart"/>
+      <w:r>
+        <w:rPr>
+          <w:rFonts w:ascii="Times New Roman" w:hAnsi="Times New Roman" w:cs="Times New Roman"/>
+          <w:color w:val="222222"/>
+          <w:sz w:val="24"/>
+          <w:szCs w:val="19"/>
+          <w:shd w:val="clear" w:color="auto" w:fill="FFFFFF"/>
+        </w:rPr>
+        <w:t xml:space="preserve">Hawaiian </w:t>
+      </w:r>
+      <w:r>
+        <w:rPr>
+          <w:rFonts w:ascii="Times New Roman" w:hAnsi="Times New Roman" w:cs="Times New Roman"/>
+          <w:color w:val="222222"/>
+          <w:sz w:val="24"/>
+          <w:szCs w:val="19"/>
+          <w:shd w:val="clear" w:color="auto" w:fill="FFFFFF"/>
+        </w:rPr>
+        <w:t>islands</w:t>
+      </w:r>
+      <w:proofErr w:type="gramEnd"/>
+      <w:r>
+        <w:rPr>
+          <w:rFonts w:ascii="Times New Roman" w:hAnsi="Times New Roman" w:cs="Times New Roman"/>
+          <w:color w:val="222222"/>
+          <w:sz w:val="24"/>
+          <w:szCs w:val="19"/>
+          <w:shd w:val="clear" w:color="auto" w:fill="FFFFFF"/>
+        </w:rPr>
+        <w:t xml:space="preserve">.  </w:t>
+      </w:r>
+      <w:del w:id="21" w:author="Erin Mordecai" w:date="2016-05-02T10:08:00Z">
+        <w:r>
+          <w:rPr>
+            <w:rFonts w:ascii="Times New Roman" w:hAnsi="Times New Roman" w:cs="Times New Roman"/>
+            <w:color w:val="222222"/>
+            <w:sz w:val="24"/>
+            <w:szCs w:val="19"/>
+            <w:shd w:val="clear" w:color="auto" w:fill="FFFFFF"/>
+          </w:rPr>
+          <w:delText>There, n</w:delText>
+        </w:r>
+      </w:del>
+      <w:ins w:id="22" w:author="Erin Mordecai" w:date="2016-05-02T10:08:00Z">
+        <w:r>
+          <w:rPr>
+            <w:rFonts w:ascii="Times New Roman" w:hAnsi="Times New Roman" w:cs="Times New Roman"/>
+            <w:color w:val="222222"/>
+            <w:sz w:val="24"/>
+            <w:szCs w:val="19"/>
+            <w:shd w:val="clear" w:color="auto" w:fill="FFFFFF"/>
+          </w:rPr>
+          <w:t>N</w:t>
+        </w:r>
+      </w:ins>
+      <w:r>
+        <w:rPr>
+          <w:rFonts w:ascii="Times New Roman" w:hAnsi="Times New Roman" w:cs="Times New Roman"/>
+          <w:color w:val="222222"/>
+          <w:sz w:val="24"/>
+          <w:szCs w:val="19"/>
+          <w:shd w:val="clear" w:color="auto" w:fill="FFFFFF"/>
+        </w:rPr>
+        <w:t xml:space="preserve">ative forests </w:t>
+      </w:r>
+      <w:del w:id="23" w:author="Erin Mordecai" w:date="2016-05-02T10:08:00Z">
+        <w:r>
+          <w:rPr>
+            <w:rFonts w:ascii="Times New Roman" w:hAnsi="Times New Roman" w:cs="Times New Roman"/>
+            <w:color w:val="222222"/>
+            <w:sz w:val="24"/>
+            <w:szCs w:val="19"/>
+            <w:shd w:val="clear" w:color="auto" w:fill="FFFFFF"/>
+          </w:rPr>
+          <w:delText>are tropical gardens of unique</w:delText>
+        </w:r>
+      </w:del>
+      <w:ins w:id="24" w:author="Erin Mordecai" w:date="2016-05-02T10:08:00Z">
+        <w:r>
+          <w:rPr>
+            <w:rFonts w:ascii="Times New Roman" w:hAnsi="Times New Roman" w:cs="Times New Roman"/>
+            <w:color w:val="222222"/>
+            <w:sz w:val="24"/>
+            <w:szCs w:val="19"/>
+            <w:shd w:val="clear" w:color="auto" w:fill="FFFFFF"/>
+          </w:rPr>
+          <w:t>replete with endemic</w:t>
+        </w:r>
+      </w:ins>
+      <w:r>
+        <w:rPr>
+          <w:rFonts w:ascii="Times New Roman" w:hAnsi="Times New Roman" w:cs="Times New Roman"/>
+          <w:color w:val="222222"/>
+          <w:sz w:val="24"/>
+          <w:szCs w:val="19"/>
+          <w:shd w:val="clear" w:color="auto" w:fill="FFFFFF"/>
+        </w:rPr>
+        <w:t xml:space="preserve"> plants, birds, and insects</w:t>
       </w:r>
       <w:r>
         <w:rPr>
@@ -664,60 +982,64 @@
           <w:szCs w:val="19"/>
           <w:shd w:val="clear" w:color="auto" w:fill="FFFFFF"/>
         </w:rPr>
-        <w:t xml:space="preserve">the </w:t>
-      </w:r>
-      <w:proofErr w:type="gramStart"/>
-      <w:r>
-        <w:rPr>
-          <w:rFonts w:ascii="Times New Roman" w:hAnsi="Times New Roman" w:cs="Times New Roman"/>
-          <w:color w:val="222222"/>
-          <w:sz w:val="24"/>
-          <w:szCs w:val="19"/>
-          <w:shd w:val="clear" w:color="auto" w:fill="FFFFFF"/>
-        </w:rPr>
-        <w:t xml:space="preserve">Hawaiian </w:t>
-      </w:r>
-      <w:r>
-        <w:rPr>
-          <w:rFonts w:ascii="Times New Roman" w:hAnsi="Times New Roman" w:cs="Times New Roman"/>
-          <w:color w:val="222222"/>
-          <w:sz w:val="24"/>
-          <w:szCs w:val="19"/>
-          <w:shd w:val="clear" w:color="auto" w:fill="FFFFFF"/>
-        </w:rPr>
-        <w:t>islands</w:t>
-      </w:r>
-      <w:proofErr w:type="gramEnd"/>
-      <w:r>
-        <w:rPr>
-          <w:rFonts w:ascii="Times New Roman" w:hAnsi="Times New Roman" w:cs="Times New Roman"/>
-          <w:color w:val="222222"/>
-          <w:sz w:val="24"/>
-          <w:szCs w:val="19"/>
-          <w:shd w:val="clear" w:color="auto" w:fill="FFFFFF"/>
-        </w:rPr>
-        <w:t xml:space="preserve">.  </w:t>
-      </w:r>
-      <w:r>
-        <w:rPr>
-          <w:rFonts w:ascii="Times New Roman" w:hAnsi="Times New Roman" w:cs="Times New Roman"/>
-          <w:color w:val="222222"/>
-          <w:sz w:val="24"/>
-          <w:szCs w:val="19"/>
-          <w:shd w:val="clear" w:color="auto" w:fill="FFFFFF"/>
-        </w:rPr>
-        <w:t>There, n</w:t>
-      </w:r>
-      <w:r>
-        <w:rPr>
-          <w:rFonts w:ascii="Times New Roman" w:hAnsi="Times New Roman" w:cs="Times New Roman"/>
-          <w:color w:val="222222"/>
-          <w:sz w:val="24"/>
-          <w:szCs w:val="19"/>
-          <w:shd w:val="clear" w:color="auto" w:fill="FFFFFF"/>
-        </w:rPr>
-        <w:t>ative forests are tropical gardens of unique plants, birds, and insects</w:t>
-      </w:r>
+        <w:t xml:space="preserve">that evolved </w:t>
+      </w:r>
+      <w:r>
+        <w:rPr>
+          <w:rFonts w:ascii="Times New Roman" w:hAnsi="Times New Roman" w:cs="Times New Roman"/>
+          <w:color w:val="222222"/>
+          <w:sz w:val="24"/>
+          <w:szCs w:val="19"/>
+          <w:shd w:val="clear" w:color="auto" w:fill="FFFFFF"/>
+        </w:rPr>
+        <w:t xml:space="preserve">under the canopy of the dominant tree, </w:t>
+      </w:r>
+      <w:del w:id="25" w:author="Erin Mordecai" w:date="2016-05-02T10:09:00Z">
+        <w:r>
+          <w:rPr>
+            <w:rFonts w:ascii="Times New Roman" w:hAnsi="Times New Roman" w:cs="Times New Roman"/>
+            <w:color w:val="222222"/>
+            <w:sz w:val="24"/>
+            <w:szCs w:val="19"/>
+            <w:shd w:val="clear" w:color="auto" w:fill="FFFFFF"/>
+          </w:rPr>
+          <w:delText xml:space="preserve">the </w:delText>
+        </w:r>
+      </w:del>
+      <w:r>
+        <w:rPr>
+          <w:rFonts w:ascii="Times New Roman" w:hAnsi="Times New Roman" w:cs="Times New Roman"/>
+          <w:color w:val="222222"/>
+          <w:sz w:val="24"/>
+          <w:szCs w:val="19"/>
+          <w:shd w:val="clear" w:color="auto" w:fill="FFFFFF"/>
+        </w:rPr>
+        <w:t>ohia</w:t>
+      </w:r>
+      <w:ins w:id="26" w:author="Erin Mordecai" w:date="2016-05-02T10:09:00Z">
+        <w:r>
+          <w:rPr>
+            <w:rFonts w:ascii="Times New Roman" w:hAnsi="Times New Roman" w:cs="Times New Roman"/>
+            <w:color w:val="222222"/>
+            <w:sz w:val="24"/>
+            <w:szCs w:val="19"/>
+            <w:shd w:val="clear" w:color="auto" w:fill="FFFFFF"/>
+          </w:rPr>
+          <w:t>,</w:t>
+        </w:r>
+      </w:ins>
+      <w:del w:id="27" w:author="Erin Mordecai" w:date="2016-05-02T10:09:00Z">
+        <w:r>
+          <w:rPr>
+            <w:rFonts w:ascii="Times New Roman" w:hAnsi="Times New Roman" w:cs="Times New Roman"/>
+            <w:color w:val="222222"/>
+            <w:sz w:val="24"/>
+            <w:szCs w:val="19"/>
+            <w:shd w:val="clear" w:color="auto" w:fill="FFFFFF"/>
+          </w:rPr>
+          <w:delText>.</w:delText>
+        </w:r>
+      </w:del>
       <w:r>
         <w:rPr>
           <w:rFonts w:ascii="Times New Roman" w:hAnsi="Times New Roman" w:cs="Times New Roman"/>
@@ -728,55 +1050,37 @@
         </w:rPr>
         <w:t xml:space="preserve"> </w:t>
       </w:r>
-      <w:r>
-        <w:rPr>
-          <w:rFonts w:ascii="Times New Roman" w:hAnsi="Times New Roman" w:cs="Times New Roman"/>
-          <w:color w:val="222222"/>
-          <w:sz w:val="24"/>
-          <w:szCs w:val="19"/>
-          <w:shd w:val="clear" w:color="auto" w:fill="FFFFFF"/>
-        </w:rPr>
-        <w:t xml:space="preserve">that evolved </w:t>
-      </w:r>
-      <w:r>
-        <w:rPr>
-          <w:rFonts w:ascii="Times New Roman" w:hAnsi="Times New Roman" w:cs="Times New Roman"/>
-          <w:color w:val="222222"/>
-          <w:sz w:val="24"/>
-          <w:szCs w:val="19"/>
-          <w:shd w:val="clear" w:color="auto" w:fill="FFFFFF"/>
-        </w:rPr>
-        <w:t xml:space="preserve">under the canopy of the dominant tree, </w:t>
-      </w:r>
-      <w:r>
-        <w:rPr>
-          <w:rFonts w:ascii="Times New Roman" w:hAnsi="Times New Roman" w:cs="Times New Roman"/>
-          <w:color w:val="222222"/>
-          <w:sz w:val="24"/>
-          <w:szCs w:val="19"/>
-          <w:shd w:val="clear" w:color="auto" w:fill="FFFFFF"/>
-        </w:rPr>
-        <w:t>the ohia</w:t>
-      </w:r>
-      <w:r>
-        <w:rPr>
-          <w:rFonts w:ascii="Times New Roman" w:hAnsi="Times New Roman" w:cs="Times New Roman"/>
-          <w:color w:val="222222"/>
-          <w:sz w:val="24"/>
-          <w:szCs w:val="19"/>
-          <w:shd w:val="clear" w:color="auto" w:fill="FFFFFF"/>
-        </w:rPr>
-        <w:t xml:space="preserve">.  </w:t>
-      </w:r>
-      <w:r>
-        <w:rPr>
-          <w:rFonts w:ascii="Times New Roman" w:hAnsi="Times New Roman" w:cs="Times New Roman"/>
-          <w:color w:val="222222"/>
-          <w:sz w:val="24"/>
-          <w:szCs w:val="19"/>
-          <w:shd w:val="clear" w:color="auto" w:fill="FFFFFF"/>
-        </w:rPr>
-        <w:t xml:space="preserve">Those forests are threatened by </w:t>
+      <w:del w:id="28" w:author="Erin Mordecai" w:date="2016-05-02T10:09:00Z">
+        <w:r>
+          <w:rPr>
+            <w:rFonts w:ascii="Times New Roman" w:hAnsi="Times New Roman" w:cs="Times New Roman"/>
+            <w:color w:val="222222"/>
+            <w:sz w:val="24"/>
+            <w:szCs w:val="19"/>
+            <w:shd w:val="clear" w:color="auto" w:fill="FFFFFF"/>
+          </w:rPr>
+          <w:delText xml:space="preserve"> </w:delText>
+        </w:r>
+        <w:r>
+          <w:rPr>
+            <w:rFonts w:ascii="Times New Roman" w:hAnsi="Times New Roman" w:cs="Times New Roman"/>
+            <w:color w:val="222222"/>
+            <w:sz w:val="24"/>
+            <w:szCs w:val="19"/>
+            <w:shd w:val="clear" w:color="auto" w:fill="FFFFFF"/>
+          </w:rPr>
+          <w:delText xml:space="preserve">Those forests </w:delText>
+        </w:r>
+      </w:del>
+      <w:r>
+        <w:rPr>
+          <w:rFonts w:ascii="Times New Roman" w:hAnsi="Times New Roman" w:cs="Times New Roman"/>
+          <w:color w:val="222222"/>
+          <w:sz w:val="24"/>
+          <w:szCs w:val="19"/>
+          <w:shd w:val="clear" w:color="auto" w:fill="FFFFFF"/>
+        </w:rPr>
+        <w:t xml:space="preserve">are threatened by </w:t>
       </w:r>
       <w:r>
         <w:rPr>
@@ -848,15 +1152,39 @@
         </w:rPr>
         <w:t xml:space="preserve">and </w:t>
       </w:r>
-      <w:r>
-        <w:rPr>
-          <w:rFonts w:ascii="Times New Roman" w:hAnsi="Times New Roman" w:cs="Times New Roman"/>
-          <w:color w:val="222222"/>
-          <w:sz w:val="24"/>
-          <w:szCs w:val="19"/>
-          <w:shd w:val="clear" w:color="auto" w:fill="FFFFFF"/>
-        </w:rPr>
-        <w:t>has the potential to cause</w:t>
+      <w:del w:id="29" w:author="Erin Mordecai" w:date="2016-05-02T10:09:00Z">
+        <w:r>
+          <w:rPr>
+            <w:rFonts w:ascii="Times New Roman" w:hAnsi="Times New Roman" w:cs="Times New Roman"/>
+            <w:color w:val="222222"/>
+            <w:sz w:val="24"/>
+            <w:szCs w:val="19"/>
+            <w:shd w:val="clear" w:color="auto" w:fill="FFFFFF"/>
+          </w:rPr>
+          <w:delText>has the potential to</w:delText>
+        </w:r>
+      </w:del>
+      <w:ins w:id="30" w:author="Erin Mordecai" w:date="2016-05-02T10:09:00Z">
+        <w:r>
+          <w:rPr>
+            <w:rFonts w:ascii="Times New Roman" w:hAnsi="Times New Roman" w:cs="Times New Roman"/>
+            <w:color w:val="222222"/>
+            <w:sz w:val="24"/>
+            <w:szCs w:val="19"/>
+            <w:shd w:val="clear" w:color="auto" w:fill="FFFFFF"/>
+          </w:rPr>
+          <w:t>may</w:t>
+        </w:r>
+      </w:ins>
+      <w:r>
+        <w:rPr>
+          <w:rFonts w:ascii="Times New Roman" w:hAnsi="Times New Roman" w:cs="Times New Roman"/>
+          <w:color w:val="222222"/>
+          <w:sz w:val="24"/>
+          <w:szCs w:val="19"/>
+          <w:shd w:val="clear" w:color="auto" w:fill="FFFFFF"/>
+        </w:rPr>
+        <w:t xml:space="preserve"> cause</w:t>
       </w:r>
       <w:r>
         <w:rPr>
@@ -962,26 +1290,30 @@
         </w:rPr>
         <w:fldChar w:fldCharType="end"/>
       </w:r>
-      <w:r>
-        <w:rPr>
-          <w:rFonts w:ascii="Times New Roman" w:hAnsi="Times New Roman" w:cs="Times New Roman"/>
-          <w:color w:val="222222"/>
-          <w:sz w:val="24"/>
-          <w:szCs w:val="19"/>
-          <w:shd w:val="clear" w:color="auto" w:fill="FFFFFF"/>
-        </w:rPr>
-        <w:t xml:space="preserve">, which will affect </w:t>
-      </w:r>
-      <w:r>
-        <w:rPr>
-          <w:rFonts w:ascii="Times New Roman" w:hAnsi="Times New Roman" w:cs="Times New Roman"/>
-          <w:color w:val="222222"/>
-          <w:sz w:val="24"/>
-          <w:szCs w:val="19"/>
-          <w:shd w:val="clear" w:color="auto" w:fill="FFFFFF"/>
-        </w:rPr>
-        <w:t>the plants and animals</w:t>
-      </w:r>
+      <w:ins w:id="31" w:author="Erin Mordecai" w:date="2016-05-02T10:10:00Z">
+        <w:r>
+          <w:rPr>
+            <w:rFonts w:ascii="Times New Roman" w:hAnsi="Times New Roman" w:cs="Times New Roman"/>
+            <w:color w:val="222222"/>
+            <w:sz w:val="24"/>
+            <w:szCs w:val="19"/>
+            <w:shd w:val="clear" w:color="auto" w:fill="FFFFFF"/>
+          </w:rPr>
+          <w:t>.</w:t>
+        </w:r>
+      </w:ins>
+      <w:del w:id="32" w:author="Erin Mordecai" w:date="2016-05-02T10:10:00Z">
+        <w:r>
+          <w:rPr>
+            <w:rFonts w:ascii="Times New Roman" w:hAnsi="Times New Roman" w:cs="Times New Roman"/>
+            <w:color w:val="222222"/>
+            <w:sz w:val="24"/>
+            <w:szCs w:val="19"/>
+            <w:shd w:val="clear" w:color="auto" w:fill="FFFFFF"/>
+          </w:rPr>
+          <w:delText>,</w:delText>
+        </w:r>
+      </w:del>
       <w:r>
         <w:rPr>
           <w:rFonts w:ascii="Times New Roman" w:hAnsi="Times New Roman" w:cs="Times New Roman"/>
@@ -992,36 +1324,80 @@
         </w:rPr>
         <w:t xml:space="preserve"> </w:t>
       </w:r>
-      <w:r>
-        <w:rPr>
-          <w:rFonts w:ascii="Times New Roman" w:hAnsi="Times New Roman" w:cs="Times New Roman"/>
-          <w:color w:val="222222"/>
-          <w:sz w:val="24"/>
-          <w:szCs w:val="19"/>
-          <w:shd w:val="clear" w:color="auto" w:fill="FFFFFF"/>
-        </w:rPr>
-        <w:t>in Hawaii’</w:t>
-      </w:r>
-      <w:r>
-        <w:rPr>
-          <w:rFonts w:ascii="Times New Roman" w:hAnsi="Times New Roman" w:cs="Times New Roman"/>
-          <w:color w:val="222222"/>
-          <w:sz w:val="24"/>
-          <w:szCs w:val="19"/>
-          <w:shd w:val="clear" w:color="auto" w:fill="FFFFFF"/>
-        </w:rPr>
-        <w:t>s forests</w:t>
-      </w:r>
-      <w:r>
-        <w:rPr>
-          <w:rFonts w:ascii="Times New Roman" w:hAnsi="Times New Roman" w:cs="Times New Roman"/>
-          <w:color w:val="222222"/>
-          <w:sz w:val="24"/>
-          <w:szCs w:val="19"/>
-          <w:shd w:val="clear" w:color="auto" w:fill="FFFFFF"/>
-        </w:rPr>
-        <w:t xml:space="preserve">.  </w:t>
-      </w:r>
+      <w:ins w:id="33" w:author="Erin Mordecai" w:date="2016-05-02T10:10:00Z">
+        <w:r>
+          <w:rPr>
+            <w:rFonts w:ascii="Times New Roman" w:hAnsi="Times New Roman" w:cs="Times New Roman"/>
+            <w:color w:val="222222"/>
+            <w:sz w:val="24"/>
+            <w:szCs w:val="19"/>
+            <w:shd w:val="clear" w:color="auto" w:fill="FFFFFF"/>
+          </w:rPr>
+          <w:t xml:space="preserve"> </w:t>
+        </w:r>
+      </w:ins>
+      <w:del w:id="34" w:author="Erin Mordecai" w:date="2016-05-02T10:10:00Z">
+        <w:r>
+          <w:rPr>
+            <w:rFonts w:ascii="Times New Roman" w:hAnsi="Times New Roman" w:cs="Times New Roman"/>
+            <w:color w:val="222222"/>
+            <w:sz w:val="24"/>
+            <w:szCs w:val="19"/>
+            <w:shd w:val="clear" w:color="auto" w:fill="FFFFFF"/>
+          </w:rPr>
+          <w:delText xml:space="preserve">which will affect </w:delText>
+        </w:r>
+        <w:r>
+          <w:rPr>
+            <w:rFonts w:ascii="Times New Roman" w:hAnsi="Times New Roman" w:cs="Times New Roman"/>
+            <w:color w:val="222222"/>
+            <w:sz w:val="24"/>
+            <w:szCs w:val="19"/>
+            <w:shd w:val="clear" w:color="auto" w:fill="FFFFFF"/>
+          </w:rPr>
+          <w:delText>the plants and animals</w:delText>
+        </w:r>
+        <w:r>
+          <w:rPr>
+            <w:rFonts w:ascii="Times New Roman" w:hAnsi="Times New Roman" w:cs="Times New Roman"/>
+            <w:color w:val="222222"/>
+            <w:sz w:val="24"/>
+            <w:szCs w:val="19"/>
+            <w:shd w:val="clear" w:color="auto" w:fill="FFFFFF"/>
+          </w:rPr>
+          <w:delText xml:space="preserve"> </w:delText>
+        </w:r>
+        <w:r>
+          <w:rPr>
+            <w:rFonts w:ascii="Times New Roman" w:hAnsi="Times New Roman" w:cs="Times New Roman"/>
+            <w:color w:val="222222"/>
+            <w:sz w:val="24"/>
+            <w:szCs w:val="19"/>
+            <w:shd w:val="clear" w:color="auto" w:fill="FFFFFF"/>
+          </w:rPr>
+          <w:delText>in Hawaii’</w:delText>
+        </w:r>
+        <w:r>
+          <w:rPr>
+            <w:rFonts w:ascii="Times New Roman" w:hAnsi="Times New Roman" w:cs="Times New Roman"/>
+            <w:color w:val="222222"/>
+            <w:sz w:val="24"/>
+            <w:szCs w:val="19"/>
+            <w:shd w:val="clear" w:color="auto" w:fill="FFFFFF"/>
+          </w:rPr>
+          <w:delText>s forests</w:delText>
+        </w:r>
+        <w:r>
+          <w:rPr>
+            <w:rFonts w:ascii="Times New Roman" w:hAnsi="Times New Roman" w:cs="Times New Roman"/>
+            <w:color w:val="222222"/>
+            <w:sz w:val="24"/>
+            <w:szCs w:val="19"/>
+            <w:shd w:val="clear" w:color="auto" w:fill="FFFFFF"/>
+          </w:rPr>
+          <w:delText xml:space="preserve">.  </w:delText>
+        </w:r>
+      </w:del>
       <w:r>
         <w:rPr>
           <w:rFonts w:ascii="Times New Roman" w:hAnsi="Times New Roman" w:cs="Times New Roman"/>
@@ -2100,17 +2476,7 @@
           <w:szCs w:val="19"/>
           <w:shd w:val="clear" w:color="auto" w:fill="FFFFFF"/>
         </w:rPr>
-        <w:t>spread</w:t>
-      </w:r>
-      <w:r>
-        <w:rPr>
-          <w:rFonts w:ascii="Times New Roman" w:hAnsi="Times New Roman" w:cs="Times New Roman"/>
-          <w:color w:val="222222"/>
-          <w:sz w:val="24"/>
-          <w:szCs w:val="19"/>
-          <w:shd w:val="clear" w:color="auto" w:fill="FFFFFF"/>
-        </w:rPr>
-        <w:t xml:space="preserve">, but </w:t>
+        <w:t xml:space="preserve">spread, but </w:t>
       </w:r>
       <w:r>
         <w:rPr>
@@ -2293,47 +2659,83 @@
           <w:szCs w:val="19"/>
           <w:shd w:val="clear" w:color="auto" w:fill="FFFFFF"/>
         </w:rPr>
-        <w:t>We can identify risk-factors</w:t>
-      </w:r>
-      <w:r>
-        <w:rPr>
-          <w:rFonts w:ascii="Times New Roman" w:hAnsi="Times New Roman" w:cs="Times New Roman"/>
-          <w:color w:val="222222"/>
-          <w:sz w:val="24"/>
-          <w:szCs w:val="19"/>
-          <w:shd w:val="clear" w:color="auto" w:fill="FFFFFF"/>
-        </w:rPr>
-        <w:t xml:space="preserve"> that tree susceptibility to the disease</w:t>
-      </w:r>
-      <w:r>
-        <w:rPr>
-          <w:rFonts w:ascii="Times New Roman" w:hAnsi="Times New Roman" w:cs="Times New Roman"/>
-          <w:color w:val="222222"/>
-          <w:sz w:val="24"/>
-          <w:szCs w:val="19"/>
-          <w:shd w:val="clear" w:color="auto" w:fill="FFFFFF"/>
-        </w:rPr>
-        <w:t xml:space="preserve"> and those that </w:t>
-      </w:r>
-      <w:r>
-        <w:rPr>
-          <w:rFonts w:ascii="Times New Roman" w:hAnsi="Times New Roman" w:cs="Times New Roman"/>
-          <w:color w:val="222222"/>
-          <w:sz w:val="24"/>
-          <w:szCs w:val="19"/>
-          <w:shd w:val="clear" w:color="auto" w:fill="FFFFFF"/>
-        </w:rPr>
-        <w:t>inc</w:t>
-      </w:r>
-      <w:r>
-        <w:rPr>
-          <w:rFonts w:ascii="Times New Roman" w:hAnsi="Times New Roman" w:cs="Times New Roman"/>
-          <w:color w:val="222222"/>
-          <w:sz w:val="24"/>
-          <w:szCs w:val="19"/>
-          <w:shd w:val="clear" w:color="auto" w:fill="FFFFFF"/>
-        </w:rPr>
-        <w:t>rease transmission of ROD</w:t>
+        <w:t>We can identify risk</w:t>
+      </w:r>
+      <w:ins w:id="35" w:author="Erin Mordecai" w:date="2016-05-02T10:10:00Z">
+        <w:r>
+          <w:rPr>
+            <w:rFonts w:ascii="Times New Roman" w:hAnsi="Times New Roman" w:cs="Times New Roman"/>
+            <w:color w:val="222222"/>
+            <w:sz w:val="24"/>
+            <w:szCs w:val="19"/>
+            <w:shd w:val="clear" w:color="auto" w:fill="FFFFFF"/>
+          </w:rPr>
+          <w:t xml:space="preserve"> </w:t>
+        </w:r>
+      </w:ins>
+      <w:del w:id="36" w:author="Erin Mordecai" w:date="2016-05-02T10:10:00Z">
+        <w:r>
+          <w:rPr>
+            <w:rFonts w:ascii="Times New Roman" w:hAnsi="Times New Roman" w:cs="Times New Roman"/>
+            <w:color w:val="222222"/>
+            <w:sz w:val="24"/>
+            <w:szCs w:val="19"/>
+            <w:shd w:val="clear" w:color="auto" w:fill="FFFFFF"/>
+          </w:rPr>
+          <w:delText>-</w:delText>
+        </w:r>
+      </w:del>
+      <w:r>
+        <w:rPr>
+          <w:rFonts w:ascii="Times New Roman" w:hAnsi="Times New Roman" w:cs="Times New Roman"/>
+          <w:color w:val="222222"/>
+          <w:sz w:val="24"/>
+          <w:szCs w:val="19"/>
+          <w:shd w:val="clear" w:color="auto" w:fill="FFFFFF"/>
+        </w:rPr>
+        <w:t>factors</w:t>
+      </w:r>
+      <w:r>
+        <w:rPr>
+          <w:rFonts w:ascii="Times New Roman" w:hAnsi="Times New Roman" w:cs="Times New Roman"/>
+          <w:color w:val="222222"/>
+          <w:sz w:val="24"/>
+          <w:szCs w:val="19"/>
+          <w:shd w:val="clear" w:color="auto" w:fill="FFFFFF"/>
+        </w:rPr>
+        <w:t xml:space="preserve"> that </w:t>
+      </w:r>
+      <w:ins w:id="37" w:author="Erin Mordecai" w:date="2016-05-02T08:58:00Z">
+        <w:r>
+          <w:rPr>
+            <w:rFonts w:ascii="Times New Roman" w:hAnsi="Times New Roman" w:cs="Times New Roman"/>
+            <w:color w:val="222222"/>
+            <w:sz w:val="24"/>
+            <w:szCs w:val="19"/>
+            <w:shd w:val="clear" w:color="auto" w:fill="FFFFFF"/>
+          </w:rPr>
+          <w:t xml:space="preserve">increase </w:t>
+        </w:r>
+      </w:ins>
+      <w:r>
+        <w:rPr>
+          <w:rFonts w:ascii="Times New Roman" w:hAnsi="Times New Roman" w:cs="Times New Roman"/>
+          <w:color w:val="222222"/>
+          <w:sz w:val="24"/>
+          <w:szCs w:val="19"/>
+          <w:shd w:val="clear" w:color="auto" w:fill="FFFFFF"/>
+        </w:rPr>
+        <w:t>tree susceptibility to the disease</w:t>
+      </w:r>
+      <w:r>
+        <w:rPr>
+          <w:rFonts w:ascii="Times New Roman" w:hAnsi="Times New Roman" w:cs="Times New Roman"/>
+          <w:color w:val="222222"/>
+          <w:sz w:val="24"/>
+          <w:szCs w:val="19"/>
+          <w:shd w:val="clear" w:color="auto" w:fill="FFFFFF"/>
+        </w:rPr>
+        <w:t xml:space="preserve"> and those that increase transmission of ROD</w:t>
       </w:r>
       <w:r>
         <w:rPr>
@@ -2465,6 +2867,7 @@
         </w:rPr>
         <w:t xml:space="preserve">the </w:t>
       </w:r>
+      <w:commentRangeStart w:id="38"/>
       <w:r>
         <w:rPr>
           <w:rFonts w:ascii="Times New Roman" w:hAnsi="Times New Roman" w:cs="Times New Roman"/>
@@ -2483,7 +2886,24 @@
           <w:szCs w:val="19"/>
           <w:shd w:val="clear" w:color="auto" w:fill="FFFFFF"/>
         </w:rPr>
-        <w:t xml:space="preserve">tate of Hawaii, US Department of Agriculture, and US National Park Service, </w:t>
+        <w:t>tate of Hawaii, US Department of Agriculture, and US National Park Service,</w:t>
+      </w:r>
+      <w:commentRangeEnd w:id="38"/>
+      <w:r>
+        <w:rPr>
+          <w:rStyle w:val="CommentReference"/>
+        </w:rPr>
+        <w:commentReference w:id="38"/>
+      </w:r>
+      <w:r>
+        <w:rPr>
+          <w:rFonts w:ascii="Times New Roman" w:hAnsi="Times New Roman" w:cs="Times New Roman"/>
+          <w:color w:val="222222"/>
+          <w:sz w:val="24"/>
+          <w:szCs w:val="19"/>
+          <w:shd w:val="clear" w:color="auto" w:fill="FFFFFF"/>
+        </w:rPr>
+        <w:t xml:space="preserve"> </w:t>
       </w:r>
       <w:r>
         <w:rPr>
@@ -2578,16 +2998,50 @@
           <w:shd w:val="clear" w:color="auto" w:fill="FFFFFF"/>
         </w:rPr>
       </w:pPr>
-      <w:commentRangeStart w:id="1"/>
-      <w:r>
-        <w:rPr>
-          <w:rFonts w:ascii="Times New Roman" w:hAnsi="Times New Roman" w:cs="Times New Roman"/>
-          <w:color w:val="222222"/>
-          <w:sz w:val="24"/>
-          <w:szCs w:val="19"/>
-          <w:shd w:val="clear" w:color="auto" w:fill="FFFFFF"/>
-        </w:rPr>
-        <w:t xml:space="preserve">We will use computer simulations to predict how ROD will spread across </w:t>
+      <w:commentRangeStart w:id="39"/>
+      <w:r>
+        <w:rPr>
+          <w:rFonts w:ascii="Times New Roman" w:hAnsi="Times New Roman" w:cs="Times New Roman"/>
+          <w:color w:val="222222"/>
+          <w:sz w:val="24"/>
+          <w:szCs w:val="19"/>
+          <w:shd w:val="clear" w:color="auto" w:fill="FFFFFF"/>
+        </w:rPr>
+        <w:t xml:space="preserve">We will use </w:t>
+      </w:r>
+      <w:ins w:id="40" w:author="Erin Mordecai" w:date="2016-05-02T08:59:00Z">
+        <w:r>
+          <w:rPr>
+            <w:rFonts w:ascii="Times New Roman" w:hAnsi="Times New Roman" w:cs="Times New Roman"/>
+            <w:color w:val="222222"/>
+            <w:sz w:val="24"/>
+            <w:szCs w:val="19"/>
+            <w:shd w:val="clear" w:color="auto" w:fill="FFFFFF"/>
+          </w:rPr>
+          <w:t xml:space="preserve">mathematical models of infectious disease dynamics, parameterized with field data, </w:t>
+        </w:r>
+      </w:ins>
+      <w:del w:id="41" w:author="Erin Mordecai" w:date="2016-05-02T08:59:00Z">
+        <w:r>
+          <w:rPr>
+            <w:rFonts w:ascii="Times New Roman" w:hAnsi="Times New Roman" w:cs="Times New Roman"/>
+            <w:color w:val="222222"/>
+            <w:sz w:val="24"/>
+            <w:szCs w:val="19"/>
+            <w:shd w:val="clear" w:color="auto" w:fill="FFFFFF"/>
+          </w:rPr>
+          <w:delText xml:space="preserve">computer simulations </w:delText>
+        </w:r>
+      </w:del>
+      <w:r>
+        <w:rPr>
+          <w:rFonts w:ascii="Times New Roman" w:hAnsi="Times New Roman" w:cs="Times New Roman"/>
+          <w:color w:val="222222"/>
+          <w:sz w:val="24"/>
+          <w:szCs w:val="19"/>
+          <w:shd w:val="clear" w:color="auto" w:fill="FFFFFF"/>
+        </w:rPr>
+        <w:t xml:space="preserve">to predict how ROD will spread across </w:t>
       </w:r>
       <w:r>
         <w:rPr>
@@ -2609,12 +3063,12 @@
         </w:rPr>
         <w:t xml:space="preserve">Hawai’i.  </w:t>
       </w:r>
-      <w:commentRangeEnd w:id="1"/>
+      <w:commentRangeEnd w:id="39"/>
       <w:r>
         <w:rPr>
           <w:rStyle w:val="CommentReference"/>
         </w:rPr>
-        <w:commentReference w:id="1"/>
+        <w:commentReference w:id="39"/>
       </w:r>
       <w:r>
         <w:rPr>
@@ -2734,7 +3188,41 @@
           <w:szCs w:val="19"/>
           <w:shd w:val="clear" w:color="auto" w:fill="FFFFFF"/>
         </w:rPr>
-        <w:t>(like size, hydration, proximity to other ohia)</w:t>
+        <w:t xml:space="preserve">(like size, </w:t>
+      </w:r>
+      <w:del w:id="42" w:author="Erin Mordecai" w:date="2016-05-02T09:52:00Z">
+        <w:r>
+          <w:rPr>
+            <w:rFonts w:ascii="Times New Roman" w:hAnsi="Times New Roman" w:cs="Times New Roman"/>
+            <w:color w:val="222222"/>
+            <w:sz w:val="24"/>
+            <w:szCs w:val="19"/>
+            <w:shd w:val="clear" w:color="auto" w:fill="FFFFFF"/>
+          </w:rPr>
+          <w:delText>hydration</w:delText>
+        </w:r>
+      </w:del>
+      <w:ins w:id="43" w:author="Erin Mordecai" w:date="2016-05-02T09:52:00Z">
+        <w:r>
+          <w:rPr>
+            <w:rFonts w:ascii="Times New Roman" w:hAnsi="Times New Roman" w:cs="Times New Roman"/>
+            <w:color w:val="222222"/>
+            <w:sz w:val="24"/>
+            <w:szCs w:val="19"/>
+            <w:shd w:val="clear" w:color="auto" w:fill="FFFFFF"/>
+          </w:rPr>
+          <w:t>density</w:t>
+        </w:r>
+      </w:ins>
+      <w:r>
+        <w:rPr>
+          <w:rFonts w:ascii="Times New Roman" w:hAnsi="Times New Roman" w:cs="Times New Roman"/>
+          <w:color w:val="222222"/>
+          <w:sz w:val="24"/>
+          <w:szCs w:val="19"/>
+          <w:shd w:val="clear" w:color="auto" w:fill="FFFFFF"/>
+        </w:rPr>
+        <w:t>, proximity to other ohia)</w:t>
       </w:r>
       <w:r>
         <w:rPr>
@@ -2756,26 +3244,40 @@
         </w:rPr>
         <w:t xml:space="preserve">soil type, </w:t>
       </w:r>
-      <w:r>
-        <w:rPr>
-          <w:rFonts w:ascii="Times New Roman" w:hAnsi="Times New Roman" w:cs="Times New Roman"/>
-          <w:color w:val="222222"/>
-          <w:sz w:val="24"/>
-          <w:szCs w:val="19"/>
-          <w:shd w:val="clear" w:color="auto" w:fill="FFFFFF"/>
-        </w:rPr>
-        <w:t>nearby tree</w:t>
-      </w:r>
-      <w:r>
-        <w:rPr>
-          <w:rFonts w:ascii="Times New Roman" w:hAnsi="Times New Roman" w:cs="Times New Roman"/>
-          <w:color w:val="222222"/>
-          <w:sz w:val="24"/>
-          <w:szCs w:val="19"/>
-          <w:shd w:val="clear" w:color="auto" w:fill="FFFFFF"/>
-        </w:rPr>
-        <w:t>s</w:t>
-      </w:r>
+      <w:del w:id="44" w:author="Erin Mordecai" w:date="2016-05-02T09:52:00Z">
+        <w:r>
+          <w:rPr>
+            <w:rFonts w:ascii="Times New Roman" w:hAnsi="Times New Roman" w:cs="Times New Roman"/>
+            <w:color w:val="222222"/>
+            <w:sz w:val="24"/>
+            <w:szCs w:val="19"/>
+            <w:shd w:val="clear" w:color="auto" w:fill="FFFFFF"/>
+          </w:rPr>
+          <w:delText>nearby tree</w:delText>
+        </w:r>
+        <w:r>
+          <w:rPr>
+            <w:rFonts w:ascii="Times New Roman" w:hAnsi="Times New Roman" w:cs="Times New Roman"/>
+            <w:color w:val="222222"/>
+            <w:sz w:val="24"/>
+            <w:szCs w:val="19"/>
+            <w:shd w:val="clear" w:color="auto" w:fill="FFFFFF"/>
+          </w:rPr>
+          <w:delText>s</w:delText>
+        </w:r>
+      </w:del>
+      <w:ins w:id="45" w:author="Erin Mordecai" w:date="2016-05-02T09:52:00Z">
+        <w:r>
+          <w:rPr>
+            <w:rFonts w:ascii="Times New Roman" w:hAnsi="Times New Roman" w:cs="Times New Roman"/>
+            <w:color w:val="222222"/>
+            <w:sz w:val="24"/>
+            <w:szCs w:val="19"/>
+            <w:shd w:val="clear" w:color="auto" w:fill="FFFFFF"/>
+          </w:rPr>
+          <w:t>forest patch size</w:t>
+        </w:r>
+      </w:ins>
       <w:r>
         <w:rPr>
           <w:rFonts w:ascii="Times New Roman" w:hAnsi="Times New Roman" w:cs="Times New Roman"/>
@@ -2794,7 +3296,53 @@
           <w:szCs w:val="19"/>
           <w:shd w:val="clear" w:color="auto" w:fill="FFFFFF"/>
         </w:rPr>
-        <w:t xml:space="preserve">many other trees it can infect.  We will use existing </w:t>
+        <w:t xml:space="preserve">many other trees it can infect.  </w:t>
+      </w:r>
+      <w:ins w:id="46" w:author="Erin Mordecai" w:date="2016-05-02T09:56:00Z">
+        <w:r>
+          <w:rPr>
+            <w:rFonts w:ascii="Times New Roman" w:hAnsi="Times New Roman" w:cs="Times New Roman"/>
+            <w:color w:val="222222"/>
+            <w:sz w:val="24"/>
+            <w:szCs w:val="19"/>
+            <w:shd w:val="clear" w:color="auto" w:fill="FFFFFF"/>
+          </w:rPr>
+          <w:t xml:space="preserve">To parameterize and test models of disease spread, </w:t>
+        </w:r>
+      </w:ins>
+      <w:del w:id="47" w:author="Erin Mordecai" w:date="2016-05-02T09:56:00Z">
+        <w:r>
+          <w:rPr>
+            <w:rFonts w:ascii="Times New Roman" w:hAnsi="Times New Roman" w:cs="Times New Roman"/>
+            <w:color w:val="222222"/>
+            <w:sz w:val="24"/>
+            <w:szCs w:val="19"/>
+            <w:shd w:val="clear" w:color="auto" w:fill="FFFFFF"/>
+          </w:rPr>
+          <w:delText xml:space="preserve">We </w:delText>
+        </w:r>
+      </w:del>
+      <w:ins w:id="48" w:author="Erin Mordecai" w:date="2016-05-02T09:56:00Z">
+        <w:r>
+          <w:rPr>
+            <w:rFonts w:ascii="Times New Roman" w:hAnsi="Times New Roman" w:cs="Times New Roman"/>
+            <w:color w:val="222222"/>
+            <w:sz w:val="24"/>
+            <w:szCs w:val="19"/>
+            <w:shd w:val="clear" w:color="auto" w:fill="FFFFFF"/>
+          </w:rPr>
+          <w:t xml:space="preserve">we </w:t>
+        </w:r>
+      </w:ins>
+      <w:r>
+        <w:rPr>
+          <w:rFonts w:ascii="Times New Roman" w:hAnsi="Times New Roman" w:cs="Times New Roman"/>
+          <w:color w:val="222222"/>
+          <w:sz w:val="24"/>
+          <w:szCs w:val="19"/>
+          <w:shd w:val="clear" w:color="auto" w:fill="FFFFFF"/>
+        </w:rPr>
+        <w:t xml:space="preserve">will use existing </w:t>
       </w:r>
       <w:r>
         <w:rPr>
@@ -2814,7 +3362,49 @@
           <w:szCs w:val="19"/>
           <w:shd w:val="clear" w:color="auto" w:fill="FFFFFF"/>
         </w:rPr>
-        <w:t xml:space="preserve">data from citizen reports, aerial surveys, and a network of long-term forest </w:t>
+        <w:t>data from citizen reports, aerial surveys</w:t>
+      </w:r>
+      <w:ins w:id="49" w:author="Erin Mordecai" w:date="2016-05-02T09:55:00Z">
+        <w:r>
+          <w:rPr>
+            <w:rFonts w:ascii="Times New Roman" w:hAnsi="Times New Roman" w:cs="Times New Roman"/>
+            <w:color w:val="222222"/>
+            <w:sz w:val="24"/>
+            <w:szCs w:val="19"/>
+            <w:shd w:val="clear" w:color="auto" w:fill="FFFFFF"/>
+          </w:rPr>
+          <w:t xml:space="preserve"> (e.g., the Carnegie Airborne Observatory: </w:t>
+        </w:r>
+        <w:r>
+          <w:rPr>
+            <w:rFonts w:ascii="Times New Roman" w:hAnsi="Times New Roman" w:cs="Times New Roman"/>
+            <w:color w:val="222222"/>
+            <w:sz w:val="24"/>
+            <w:szCs w:val="19"/>
+            <w:shd w:val="clear" w:color="auto" w:fill="FFFFFF"/>
+          </w:rPr>
+          <w:t>https://cao.carnegiescience.edu/</w:t>
+        </w:r>
+        <w:r>
+          <w:rPr>
+            <w:rFonts w:ascii="Times New Roman" w:hAnsi="Times New Roman" w:cs="Times New Roman"/>
+            <w:color w:val="222222"/>
+            <w:sz w:val="24"/>
+            <w:szCs w:val="19"/>
+            <w:shd w:val="clear" w:color="auto" w:fill="FFFFFF"/>
+          </w:rPr>
+          <w:t>)</w:t>
+        </w:r>
+      </w:ins>
+      <w:r>
+        <w:rPr>
+          <w:rFonts w:ascii="Times New Roman" w:hAnsi="Times New Roman" w:cs="Times New Roman"/>
+          <w:color w:val="222222"/>
+          <w:sz w:val="24"/>
+          <w:szCs w:val="19"/>
+          <w:shd w:val="clear" w:color="auto" w:fill="FFFFFF"/>
+        </w:rPr>
+        <w:t xml:space="preserve">, and a network of long-term forest </w:t>
       </w:r>
       <w:r>
         <w:rPr>
@@ -2834,7 +3424,49 @@
           <w:szCs w:val="19"/>
           <w:shd w:val="clear" w:color="auto" w:fill="FFFFFF"/>
         </w:rPr>
-        <w:t xml:space="preserve"> plots.</w:t>
+        <w:t xml:space="preserve"> plots</w:t>
+      </w:r>
+      <w:ins w:id="50" w:author="Erin Mordecai" w:date="2016-05-02T09:54:00Z">
+        <w:r>
+          <w:rPr>
+            <w:rFonts w:ascii="Times New Roman" w:hAnsi="Times New Roman" w:cs="Times New Roman"/>
+            <w:color w:val="222222"/>
+            <w:sz w:val="24"/>
+            <w:szCs w:val="19"/>
+            <w:shd w:val="clear" w:color="auto" w:fill="FFFFFF"/>
+          </w:rPr>
+          <w:t xml:space="preserve"> (</w:t>
+        </w:r>
+        <w:r>
+          <w:rPr>
+            <w:rFonts w:ascii="Times New Roman" w:hAnsi="Times New Roman" w:cs="Times New Roman"/>
+            <w:color w:val="222222"/>
+            <w:sz w:val="24"/>
+            <w:szCs w:val="19"/>
+            <w:shd w:val="clear" w:color="auto" w:fill="FFFFFF"/>
+          </w:rPr>
+          <w:t>http://www.fia.fs.fed.us/</w:t>
+        </w:r>
+        <w:r>
+          <w:rPr>
+            <w:rFonts w:ascii="Times New Roman" w:hAnsi="Times New Roman" w:cs="Times New Roman"/>
+            <w:color w:val="222222"/>
+            <w:sz w:val="24"/>
+            <w:szCs w:val="19"/>
+            <w:shd w:val="clear" w:color="auto" w:fill="FFFFFF"/>
+          </w:rPr>
+          <w:t>)</w:t>
+        </w:r>
+      </w:ins>
+      <w:r>
+        <w:rPr>
+          <w:rFonts w:ascii="Times New Roman" w:hAnsi="Times New Roman" w:cs="Times New Roman"/>
+          <w:color w:val="222222"/>
+          <w:sz w:val="24"/>
+          <w:szCs w:val="19"/>
+          <w:shd w:val="clear" w:color="auto" w:fill="FFFFFF"/>
+        </w:rPr>
+        <w:t>.</w:t>
       </w:r>
     </w:p>
     <w:p>
@@ -2873,38 +3505,662 @@
           <w:u w:val="single"/>
           <w:shd w:val="clear" w:color="auto" w:fill="FFFFFF"/>
         </w:rPr>
-        <w:t xml:space="preserve">Measuring effects on other </w:t>
-      </w:r>
-      <w:proofErr w:type="gramStart"/>
+        <w:lastRenderedPageBreak/>
+        <w:t>Measuring effects on other species.—</w:t>
+      </w:r>
+      <w:r>
+        <w:rPr>
+          <w:rFonts w:ascii="Times New Roman" w:hAnsi="Times New Roman" w:cs="Times New Roman"/>
+          <w:b/>
+          <w:color w:val="222222"/>
+          <w:sz w:val="24"/>
+          <w:szCs w:val="19"/>
+          <w:shd w:val="clear" w:color="auto" w:fill="FFFFFF"/>
+        </w:rPr>
+        <w:t xml:space="preserve"> </w:t>
+      </w:r>
+      <w:r>
+        <w:rPr>
+          <w:rFonts w:ascii="Times New Roman" w:hAnsi="Times New Roman" w:cs="Times New Roman"/>
+          <w:color w:val="222222"/>
+          <w:sz w:val="24"/>
+          <w:szCs w:val="19"/>
+          <w:shd w:val="clear" w:color="auto" w:fill="FFFFFF"/>
+        </w:rPr>
+        <w:t>O</w:t>
+      </w:r>
+      <w:r>
+        <w:rPr>
+          <w:rFonts w:ascii="Times New Roman" w:hAnsi="Times New Roman" w:cs="Times New Roman"/>
+          <w:color w:val="222222"/>
+          <w:sz w:val="24"/>
+          <w:szCs w:val="19"/>
+          <w:shd w:val="clear" w:color="auto" w:fill="FFFFFF"/>
+        </w:rPr>
+        <w:t xml:space="preserve">hia </w:t>
+      </w:r>
+      <w:r>
+        <w:rPr>
+          <w:rFonts w:ascii="Times New Roman" w:hAnsi="Times New Roman" w:cs="Times New Roman"/>
+          <w:color w:val="222222"/>
+          <w:sz w:val="24"/>
+          <w:szCs w:val="19"/>
+          <w:shd w:val="clear" w:color="auto" w:fill="FFFFFF"/>
+        </w:rPr>
+        <w:t xml:space="preserve">is the tree that first takes hold on bare lava rock </w:t>
+      </w:r>
+      <w:r>
+        <w:rPr>
+          <w:rFonts w:ascii="Times New Roman" w:hAnsi="Times New Roman" w:cs="Times New Roman"/>
+          <w:color w:val="222222"/>
+          <w:sz w:val="24"/>
+          <w:szCs w:val="19"/>
+          <w:shd w:val="clear" w:color="auto" w:fill="FFFFFF"/>
+        </w:rPr>
+        <w:fldChar w:fldCharType="begin" w:fldLock="1"/>
+      </w:r>
+      <w:r>
+        <w:rPr>
+          <w:rFonts w:ascii="Times New Roman" w:hAnsi="Times New Roman" w:cs="Times New Roman"/>
+          <w:color w:val="222222"/>
+          <w:sz w:val="24"/>
+          <w:szCs w:val="19"/>
+          <w:shd w:val="clear" w:color="auto" w:fill="FFFFFF"/>
+        </w:rPr>
+        <w:instrText>ADDIN CSL_CITATION { "citationItems" : [ { "id" : "ITEM-1", "itemData" : { "author" : [ { "dropping-particle" : "", "family" : "Drake", "given" : "Donald R.", "non-dropping-particle" : "", "parse-names" : false, "suffix" : "" } ], "container-title" : "American Journal of Botany1", "id" : "ITEM-1", "issue" : "11", "issued" : { "date-parts" : [ [ "1992" ] ] }, "page" : "1224-1228", "title" : "Seed Dispersal of Metrosideros polymorpha (Myrtaceae): A Pioneer Tree of Hawaiian Lava Flows on JSTOR", "type" : "article-journal", "volume" : "79" }, "uris" : [ "http://www.mendeley.com/documents/?uuid=02cd6f12-a649-4245-841c-b195fe3270d6" ] } ], "mendeley" : { "formattedCitation" : "(&lt;i&gt;8&lt;/i&gt;)", "plainTextFormattedCitation" : "(8)", "previouslyFormattedCitation" : "(&lt;i&gt;7&lt;/i&gt;)" }, "properties" : { "noteIndex" : 0 }, "schema" : "https://github.com/citation-style-language/schema/raw/master/csl-citation.json" }</w:instrText>
+      </w:r>
+      <w:r>
+        <w:rPr>
+          <w:rFonts w:ascii="Times New Roman" w:hAnsi="Times New Roman" w:cs="Times New Roman"/>
+          <w:color w:val="222222"/>
+          <w:sz w:val="24"/>
+          <w:szCs w:val="19"/>
+          <w:shd w:val="clear" w:color="auto" w:fill="FFFFFF"/>
+        </w:rPr>
+        <w:fldChar w:fldCharType="separate"/>
+      </w:r>
+      <w:r>
+        <w:rPr>
+          <w:rFonts w:ascii="Times New Roman" w:hAnsi="Times New Roman" w:cs="Times New Roman"/>
+          <w:noProof/>
+          <w:color w:val="222222"/>
+          <w:sz w:val="24"/>
+          <w:szCs w:val="19"/>
+          <w:shd w:val="clear" w:color="auto" w:fill="FFFFFF"/>
+        </w:rPr>
+        <w:t>(</w:t>
+      </w:r>
       <w:r>
         <w:rPr>
           <w:rFonts w:ascii="Times New Roman" w:hAnsi="Times New Roman" w:cs="Times New Roman"/>
           <w:i/>
-          <w:color w:val="222222"/>
-          <w:sz w:val="24"/>
-          <w:szCs w:val="19"/>
-          <w:u w:val="single"/>
-          <w:shd w:val="clear" w:color="auto" w:fill="FFFFFF"/>
-        </w:rPr>
-        <w:t>species.</w:t>
-      </w:r>
-      <w:proofErr w:type="gramEnd"/>
+          <w:noProof/>
+          <w:color w:val="222222"/>
+          <w:sz w:val="24"/>
+          <w:szCs w:val="19"/>
+          <w:shd w:val="clear" w:color="auto" w:fill="FFFFFF"/>
+        </w:rPr>
+        <w:t>8</w:t>
+      </w:r>
+      <w:r>
+        <w:rPr>
+          <w:rFonts w:ascii="Times New Roman" w:hAnsi="Times New Roman" w:cs="Times New Roman"/>
+          <w:noProof/>
+          <w:color w:val="222222"/>
+          <w:sz w:val="24"/>
+          <w:szCs w:val="19"/>
+          <w:shd w:val="clear" w:color="auto" w:fill="FFFFFF"/>
+        </w:rPr>
+        <w:t>)</w:t>
+      </w:r>
+      <w:r>
+        <w:rPr>
+          <w:rFonts w:ascii="Times New Roman" w:hAnsi="Times New Roman" w:cs="Times New Roman"/>
+          <w:color w:val="222222"/>
+          <w:sz w:val="24"/>
+          <w:szCs w:val="19"/>
+          <w:shd w:val="clear" w:color="auto" w:fill="FFFFFF"/>
+        </w:rPr>
+        <w:fldChar w:fldCharType="end"/>
+      </w:r>
+      <w:r>
+        <w:rPr>
+          <w:rFonts w:ascii="Times New Roman" w:hAnsi="Times New Roman" w:cs="Times New Roman"/>
+          <w:color w:val="222222"/>
+          <w:sz w:val="24"/>
+          <w:szCs w:val="19"/>
+          <w:shd w:val="clear" w:color="auto" w:fill="FFFFFF"/>
+        </w:rPr>
+        <w:t xml:space="preserve">, and as the forest develops, it </w:t>
+      </w:r>
+      <w:r>
+        <w:rPr>
+          <w:rFonts w:ascii="Times New Roman" w:hAnsi="Times New Roman" w:cs="Times New Roman"/>
+          <w:color w:val="222222"/>
+          <w:sz w:val="24"/>
+          <w:szCs w:val="19"/>
+          <w:shd w:val="clear" w:color="auto" w:fill="FFFFFF"/>
+        </w:rPr>
+        <w:t>feeds</w:t>
+      </w:r>
+      <w:r>
+        <w:rPr>
+          <w:rFonts w:ascii="Times New Roman" w:hAnsi="Times New Roman" w:cs="Times New Roman"/>
+          <w:color w:val="222222"/>
+          <w:sz w:val="24"/>
+          <w:szCs w:val="19"/>
+          <w:shd w:val="clear" w:color="auto" w:fill="FFFFFF"/>
+        </w:rPr>
+        <w:t xml:space="preserve"> and</w:t>
+      </w:r>
+      <w:r>
+        <w:rPr>
+          <w:rFonts w:ascii="Times New Roman" w:hAnsi="Times New Roman" w:cs="Times New Roman"/>
+          <w:color w:val="222222"/>
+          <w:sz w:val="24"/>
+          <w:szCs w:val="19"/>
+          <w:shd w:val="clear" w:color="auto" w:fill="FFFFFF"/>
+        </w:rPr>
+        <w:t xml:space="preserve"> </w:t>
+      </w:r>
+      <w:r>
+        <w:rPr>
+          <w:rFonts w:ascii="Times New Roman" w:hAnsi="Times New Roman" w:cs="Times New Roman"/>
+          <w:color w:val="222222"/>
+          <w:sz w:val="24"/>
+          <w:szCs w:val="19"/>
+          <w:shd w:val="clear" w:color="auto" w:fill="FFFFFF"/>
+        </w:rPr>
+        <w:t xml:space="preserve">shelters </w:t>
+      </w:r>
+      <w:r>
+        <w:rPr>
+          <w:rFonts w:ascii="Times New Roman" w:hAnsi="Times New Roman" w:cs="Times New Roman"/>
+          <w:color w:val="222222"/>
+          <w:sz w:val="24"/>
+          <w:szCs w:val="19"/>
+          <w:shd w:val="clear" w:color="auto" w:fill="FFFFFF"/>
+        </w:rPr>
+        <w:t xml:space="preserve">native </w:t>
+      </w:r>
+      <w:r>
+        <w:rPr>
+          <w:rFonts w:ascii="Times New Roman" w:hAnsi="Times New Roman" w:cs="Times New Roman"/>
+          <w:color w:val="222222"/>
+          <w:sz w:val="24"/>
+          <w:szCs w:val="19"/>
+          <w:shd w:val="clear" w:color="auto" w:fill="FFFFFF"/>
+        </w:rPr>
+        <w:t xml:space="preserve">plants, </w:t>
+      </w:r>
+      <w:r>
+        <w:rPr>
+          <w:rFonts w:ascii="Times New Roman" w:hAnsi="Times New Roman" w:cs="Times New Roman"/>
+          <w:color w:val="222222"/>
+          <w:sz w:val="24"/>
+          <w:szCs w:val="19"/>
+          <w:shd w:val="clear" w:color="auto" w:fill="FFFFFF"/>
+        </w:rPr>
+        <w:t>bird</w:t>
+      </w:r>
+      <w:r>
+        <w:rPr>
+          <w:rFonts w:ascii="Times New Roman" w:hAnsi="Times New Roman" w:cs="Times New Roman"/>
+          <w:color w:val="222222"/>
+          <w:sz w:val="24"/>
+          <w:szCs w:val="19"/>
+          <w:shd w:val="clear" w:color="auto" w:fill="FFFFFF"/>
+        </w:rPr>
+        <w:t>s</w:t>
+      </w:r>
+      <w:r>
+        <w:rPr>
+          <w:rFonts w:ascii="Times New Roman" w:hAnsi="Times New Roman" w:cs="Times New Roman"/>
+          <w:color w:val="222222"/>
+          <w:sz w:val="24"/>
+          <w:szCs w:val="19"/>
+          <w:shd w:val="clear" w:color="auto" w:fill="FFFFFF"/>
+        </w:rPr>
+        <w:t xml:space="preserve"> and insect</w:t>
+      </w:r>
+      <w:r>
+        <w:rPr>
+          <w:rFonts w:ascii="Times New Roman" w:hAnsi="Times New Roman" w:cs="Times New Roman"/>
+          <w:color w:val="222222"/>
+          <w:sz w:val="24"/>
+          <w:szCs w:val="19"/>
+          <w:shd w:val="clear" w:color="auto" w:fill="FFFFFF"/>
+        </w:rPr>
+        <w:t>s</w:t>
+      </w:r>
+      <w:r>
+        <w:rPr>
+          <w:rFonts w:ascii="Times New Roman" w:hAnsi="Times New Roman" w:cs="Times New Roman"/>
+          <w:color w:val="222222"/>
+          <w:sz w:val="24"/>
+          <w:szCs w:val="19"/>
+          <w:shd w:val="clear" w:color="auto" w:fill="FFFFFF"/>
+        </w:rPr>
+        <w:t xml:space="preserve"> </w:t>
+      </w:r>
+      <w:r>
+        <w:rPr>
+          <w:rFonts w:ascii="Times New Roman" w:hAnsi="Times New Roman" w:cs="Times New Roman"/>
+          <w:color w:val="222222"/>
+          <w:sz w:val="24"/>
+          <w:szCs w:val="19"/>
+          <w:shd w:val="clear" w:color="auto" w:fill="FFFFFF"/>
+        </w:rPr>
+        <w:t xml:space="preserve">that </w:t>
+      </w:r>
+      <w:r>
+        <w:rPr>
+          <w:rFonts w:ascii="Times New Roman" w:hAnsi="Times New Roman" w:cs="Times New Roman"/>
+          <w:color w:val="222222"/>
+          <w:sz w:val="24"/>
+          <w:szCs w:val="19"/>
+          <w:shd w:val="clear" w:color="auto" w:fill="FFFFFF"/>
+        </w:rPr>
+        <w:t xml:space="preserve">have </w:t>
+      </w:r>
+      <w:r>
+        <w:rPr>
+          <w:rFonts w:ascii="Times New Roman" w:hAnsi="Times New Roman" w:cs="Times New Roman"/>
+          <w:color w:val="222222"/>
+          <w:sz w:val="24"/>
+          <w:szCs w:val="19"/>
+          <w:shd w:val="clear" w:color="auto" w:fill="FFFFFF"/>
+        </w:rPr>
+        <w:t xml:space="preserve">coevolved with it </w:t>
+      </w:r>
+      <w:r>
+        <w:rPr>
+          <w:rFonts w:ascii="Times New Roman" w:hAnsi="Times New Roman" w:cs="Times New Roman"/>
+          <w:color w:val="222222"/>
+          <w:sz w:val="24"/>
+          <w:szCs w:val="19"/>
+          <w:shd w:val="clear" w:color="auto" w:fill="FFFFFF"/>
+        </w:rPr>
+        <w:fldChar w:fldCharType="begin" w:fldLock="1"/>
+      </w:r>
+      <w:r>
+        <w:rPr>
+          <w:rFonts w:ascii="Times New Roman" w:hAnsi="Times New Roman" w:cs="Times New Roman"/>
+          <w:color w:val="222222"/>
+          <w:sz w:val="24"/>
+          <w:szCs w:val="19"/>
+          <w:shd w:val="clear" w:color="auto" w:fill="FFFFFF"/>
+        </w:rPr>
+        <w:instrText>ADDIN CSL_CITATION { "citationItems" : [ { "id" : "ITEM-1", "itemData" : { "author" : [ { "dropping-particle" : "", "family" : "Carpenter", "given" : "F. Lynn", "non-dropping-particle" : "", "parse-names" : false, "suffix" : "" } ], "container-title" : "1Ecology", "id" : "ITEM-1", "issue" : "6", "issued" : { "date-parts" : [ [ "1976" ] ] }, "page" : "1125-1144", "title" : "Plant-Pollinator Interactions in Hawaii: Pollination Energetics of Metrosideros Collina (Myrtaceae) on JSTOR", "type" : "article-journal", "volume" : "57" }, "uris" : [ "http://www.mendeley.com/documents/?uuid=b3305927-d275-4d5a-9650-30adf9858c50" ] }, { "id" : "ITEM-2", "itemData" : { "DOI" : "10.1007/s00442-005-0337-4", "ISSN" : "0029-8549", "PMID" : "16425047", "abstract" : "A longstanding goal for ecologists is to understand the processes that maintain biological diversity in communities, yet few studies have investigated the combined effects of predators and resources on biodiversity in natural ecosystems. We fertilized nutrient limited plots and excluded insectivorous birds in a randomized block design, and examined the impacts on arthropods associated with the dominant tree in the Hawaiian Islands, Metrosideros polymorpha (Myrtaceae). After 33 months, the species load (per foliage mass) of herbivores and carnivores increased with fertilization, but rarified richness (standardized to abundance) did not change. Fertilization depressed species richness of arboreal detritivores, and carnivore richness dropped in caged, unfertilized plots, both because of the increased dominance of common, introduced species with treatments. Herbivore species abundance distributions were more equitable than other trophic levels following treatments, and fertilization added specialized native species without changing relativized species richness. Overall, bird removal and nutrient addition treatments on arthropod richness acted largely independently, but with countervailing influences that obscured distinct top-down and bottom-up effects on different trophic levels. This study demonstrates that species composition, biological invasions, and the individuality of species traits may complicate efforts to predict the interactive effects of resources and predation on species diversity in food webs.", "author" : [ { "dropping-particle" : "", "family" : "Gruner", "given" : "Daniel S", "non-dropping-particle" : "", "parse-names" : false, "suffix" : "" }, { "dropping-particle" : "", "family" : "Taylor", "given" : "Andrew D", "non-dropping-particle" : "", "parse-names" : false, "suffix" : "" } ], "container-title" : "Oecologia", "id" : "ITEM-2", "issue" : "4", "issued" : { "date-parts" : [ [ "2006", "4" ] ] }, "page" : "714-24", "title" : "Richness and species composition of arboreal arthropods affected by nutrients and predators: a press experiment.", "type" : "article-journal", "volume" : "147" }, "uris" : [ "http://www.mendeley.com/documents/?uuid=c382ce80-705e-40d4-a0ee-91a7f55bdde4" ] } ], "mendeley" : { "formattedCitation" : "(&lt;i&gt;9&lt;/i&gt;, &lt;i&gt;10&lt;/i&gt;)", "plainTextFormattedCitation" : "(9, 10)", "previouslyFormattedCitation" : "(&lt;i&gt;8&lt;/i&gt;, &lt;i&gt;9&lt;/i&gt;)" }, "properties" : { "noteIndex" : 0 }, "schema" : "https://github.com/citation-style-language/schema/raw/master/csl-citation.json" }</w:instrText>
+      </w:r>
+      <w:r>
+        <w:rPr>
+          <w:rFonts w:ascii="Times New Roman" w:hAnsi="Times New Roman" w:cs="Times New Roman"/>
+          <w:color w:val="222222"/>
+          <w:sz w:val="24"/>
+          <w:szCs w:val="19"/>
+          <w:shd w:val="clear" w:color="auto" w:fill="FFFFFF"/>
+        </w:rPr>
+        <w:fldChar w:fldCharType="separate"/>
+      </w:r>
+      <w:r>
+        <w:rPr>
+          <w:rFonts w:ascii="Times New Roman" w:hAnsi="Times New Roman" w:cs="Times New Roman"/>
+          <w:noProof/>
+          <w:color w:val="222222"/>
+          <w:sz w:val="24"/>
+          <w:szCs w:val="19"/>
+          <w:shd w:val="clear" w:color="auto" w:fill="FFFFFF"/>
+        </w:rPr>
+        <w:t>(</w:t>
+      </w:r>
       <w:r>
         <w:rPr>
           <w:rFonts w:ascii="Times New Roman" w:hAnsi="Times New Roman" w:cs="Times New Roman"/>
           <w:i/>
-          <w:color w:val="222222"/>
-          <w:sz w:val="24"/>
-          <w:szCs w:val="19"/>
-          <w:u w:val="single"/>
-          <w:shd w:val="clear" w:color="auto" w:fill="FFFFFF"/>
-        </w:rPr>
-        <w:t>—</w:t>
-      </w:r>
-      <w:r>
-        <w:rPr>
-          <w:rFonts w:ascii="Times New Roman" w:hAnsi="Times New Roman" w:cs="Times New Roman"/>
-          <w:b/>
+          <w:noProof/>
+          <w:color w:val="222222"/>
+          <w:sz w:val="24"/>
+          <w:szCs w:val="19"/>
+          <w:shd w:val="clear" w:color="auto" w:fill="FFFFFF"/>
+        </w:rPr>
+        <w:t>9</w:t>
+      </w:r>
+      <w:r>
+        <w:rPr>
+          <w:rFonts w:ascii="Times New Roman" w:hAnsi="Times New Roman" w:cs="Times New Roman"/>
+          <w:noProof/>
+          <w:color w:val="222222"/>
+          <w:sz w:val="24"/>
+          <w:szCs w:val="19"/>
+          <w:shd w:val="clear" w:color="auto" w:fill="FFFFFF"/>
+        </w:rPr>
+        <w:t xml:space="preserve">, </w:t>
+      </w:r>
+      <w:r>
+        <w:rPr>
+          <w:rFonts w:ascii="Times New Roman" w:hAnsi="Times New Roman" w:cs="Times New Roman"/>
+          <w:i/>
+          <w:noProof/>
+          <w:color w:val="222222"/>
+          <w:sz w:val="24"/>
+          <w:szCs w:val="19"/>
+          <w:shd w:val="clear" w:color="auto" w:fill="FFFFFF"/>
+        </w:rPr>
+        <w:t>10</w:t>
+      </w:r>
+      <w:r>
+        <w:rPr>
+          <w:rFonts w:ascii="Times New Roman" w:hAnsi="Times New Roman" w:cs="Times New Roman"/>
+          <w:noProof/>
+          <w:color w:val="222222"/>
+          <w:sz w:val="24"/>
+          <w:szCs w:val="19"/>
+          <w:shd w:val="clear" w:color="auto" w:fill="FFFFFF"/>
+        </w:rPr>
+        <w:t>)</w:t>
+      </w:r>
+      <w:r>
+        <w:rPr>
+          <w:rFonts w:ascii="Times New Roman" w:hAnsi="Times New Roman" w:cs="Times New Roman"/>
+          <w:color w:val="222222"/>
+          <w:sz w:val="24"/>
+          <w:szCs w:val="19"/>
+          <w:shd w:val="clear" w:color="auto" w:fill="FFFFFF"/>
+        </w:rPr>
+        <w:fldChar w:fldCharType="end"/>
+      </w:r>
+      <w:r>
+        <w:rPr>
+          <w:rFonts w:ascii="Times New Roman" w:hAnsi="Times New Roman" w:cs="Times New Roman"/>
+          <w:color w:val="222222"/>
+          <w:sz w:val="24"/>
+          <w:szCs w:val="19"/>
+          <w:shd w:val="clear" w:color="auto" w:fill="FFFFFF"/>
+        </w:rPr>
+        <w:t>.  A</w:t>
+      </w:r>
+      <w:r>
+        <w:rPr>
+          <w:rFonts w:ascii="Times New Roman" w:hAnsi="Times New Roman" w:cs="Times New Roman"/>
+          <w:color w:val="222222"/>
+          <w:sz w:val="24"/>
+          <w:szCs w:val="19"/>
+          <w:shd w:val="clear" w:color="auto" w:fill="FFFFFF"/>
+        </w:rPr>
+        <w:t xml:space="preserve">s ROD kills ohia trees, </w:t>
+      </w:r>
+      <w:r>
+        <w:rPr>
+          <w:rFonts w:ascii="Times New Roman" w:hAnsi="Times New Roman" w:cs="Times New Roman"/>
+          <w:color w:val="222222"/>
+          <w:sz w:val="24"/>
+          <w:szCs w:val="19"/>
+          <w:shd w:val="clear" w:color="auto" w:fill="FFFFFF"/>
+        </w:rPr>
+        <w:t xml:space="preserve">plants and animals that depend on ohia will lose a resource, while </w:t>
+      </w:r>
+      <w:r>
+        <w:rPr>
+          <w:rFonts w:ascii="Times New Roman" w:hAnsi="Times New Roman" w:cs="Times New Roman"/>
+          <w:color w:val="222222"/>
+          <w:sz w:val="24"/>
+          <w:szCs w:val="19"/>
+          <w:shd w:val="clear" w:color="auto" w:fill="FFFFFF"/>
+        </w:rPr>
+        <w:t xml:space="preserve">other plants </w:t>
+      </w:r>
+      <w:r>
+        <w:rPr>
+          <w:rFonts w:ascii="Times New Roman" w:hAnsi="Times New Roman" w:cs="Times New Roman"/>
+          <w:color w:val="222222"/>
+          <w:sz w:val="24"/>
+          <w:szCs w:val="19"/>
+          <w:shd w:val="clear" w:color="auto" w:fill="FFFFFF"/>
+        </w:rPr>
+        <w:t xml:space="preserve">respond by taking </w:t>
+      </w:r>
+      <w:r>
+        <w:rPr>
+          <w:rFonts w:ascii="Times New Roman" w:hAnsi="Times New Roman" w:cs="Times New Roman"/>
+          <w:color w:val="222222"/>
+          <w:sz w:val="24"/>
+          <w:szCs w:val="19"/>
+          <w:shd w:val="clear" w:color="auto" w:fill="FFFFFF"/>
+        </w:rPr>
+        <w:t xml:space="preserve">advantage of shade free space and unabsorbed soil water </w:t>
+      </w:r>
+      <w:r>
+        <w:rPr>
+          <w:rFonts w:ascii="Times New Roman" w:hAnsi="Times New Roman" w:cs="Times New Roman"/>
+          <w:color w:val="222222"/>
+          <w:sz w:val="24"/>
+          <w:szCs w:val="19"/>
+          <w:shd w:val="clear" w:color="auto" w:fill="FFFFFF"/>
+        </w:rPr>
+        <w:fldChar w:fldCharType="begin" w:fldLock="1"/>
+      </w:r>
+      <w:r>
+        <w:rPr>
+          <w:rFonts w:ascii="Times New Roman" w:hAnsi="Times New Roman" w:cs="Times New Roman"/>
+          <w:color w:val="222222"/>
+          <w:sz w:val="24"/>
+          <w:szCs w:val="19"/>
+          <w:shd w:val="clear" w:color="auto" w:fill="FFFFFF"/>
+        </w:rPr>
+        <w:instrText>ADDIN CSL_CITATION { "citationItems" : [ { "id" : "ITEM-1", "itemData" : { "author" : [ { "dropping-particle" : "", "family" : "Stemmermann", "given" : "L", "non-dropping-particle" : "", "parse-names" : false, "suffix" : "" }, { "dropping-particle" : "", "family" : "Ihsle", "given" : "T", "non-dropping-particle" : "", "parse-names" : false, "suffix" : "" } ], "container-title" : "Biotropica", "id" : "ITEM-1", "issue" : "1", "issued" : { "date-parts" : [ [ "1993" ] ] }, "page" : "36-45", "title" : "Replacement of Metrosideros polymorpha, `Ohi`a, in Hawaiian Dry Forest Succession on JSTOR", "type" : "article-journal", "volume" : "25" }, "uris" : [ "http://www.mendeley.com/documents/?uuid=fb058ecc-f29c-4af0-b245-09c8bafe4a0e" ] } ], "mendeley" : { "formattedCitation" : "(&lt;i&gt;4&lt;/i&gt;)", "plainTextFormattedCitation" : "(4)", "previouslyFormattedCitation" : "(&lt;i&gt;4&lt;/i&gt;)" }, "properties" : { "noteIndex" : 0 }, "schema" : "https://github.com/citation-style-language/schema/raw/master/csl-citation.json" }</w:instrText>
+      </w:r>
+      <w:r>
+        <w:rPr>
+          <w:rFonts w:ascii="Times New Roman" w:hAnsi="Times New Roman" w:cs="Times New Roman"/>
+          <w:color w:val="222222"/>
+          <w:sz w:val="24"/>
+          <w:szCs w:val="19"/>
+          <w:shd w:val="clear" w:color="auto" w:fill="FFFFFF"/>
+        </w:rPr>
+        <w:fldChar w:fldCharType="separate"/>
+      </w:r>
+      <w:r>
+        <w:rPr>
+          <w:rFonts w:ascii="Times New Roman" w:hAnsi="Times New Roman" w:cs="Times New Roman"/>
+          <w:noProof/>
+          <w:color w:val="222222"/>
+          <w:sz w:val="24"/>
+          <w:szCs w:val="19"/>
+          <w:shd w:val="clear" w:color="auto" w:fill="FFFFFF"/>
+        </w:rPr>
+        <w:t>(</w:t>
+      </w:r>
+      <w:r>
+        <w:rPr>
+          <w:rFonts w:ascii="Times New Roman" w:hAnsi="Times New Roman" w:cs="Times New Roman"/>
+          <w:i/>
+          <w:noProof/>
+          <w:color w:val="222222"/>
+          <w:sz w:val="24"/>
+          <w:szCs w:val="19"/>
+          <w:shd w:val="clear" w:color="auto" w:fill="FFFFFF"/>
+        </w:rPr>
+        <w:t>4</w:t>
+      </w:r>
+      <w:r>
+        <w:rPr>
+          <w:rFonts w:ascii="Times New Roman" w:hAnsi="Times New Roman" w:cs="Times New Roman"/>
+          <w:noProof/>
+          <w:color w:val="222222"/>
+          <w:sz w:val="24"/>
+          <w:szCs w:val="19"/>
+          <w:shd w:val="clear" w:color="auto" w:fill="FFFFFF"/>
+        </w:rPr>
+        <w:t>)</w:t>
+      </w:r>
+      <w:r>
+        <w:rPr>
+          <w:rFonts w:ascii="Times New Roman" w:hAnsi="Times New Roman" w:cs="Times New Roman"/>
+          <w:color w:val="222222"/>
+          <w:sz w:val="24"/>
+          <w:szCs w:val="19"/>
+          <w:shd w:val="clear" w:color="auto" w:fill="FFFFFF"/>
+        </w:rPr>
+        <w:fldChar w:fldCharType="end"/>
+      </w:r>
+      <w:r>
+        <w:rPr>
+          <w:rFonts w:ascii="Times New Roman" w:hAnsi="Times New Roman" w:cs="Times New Roman"/>
+          <w:color w:val="222222"/>
+          <w:sz w:val="24"/>
+          <w:szCs w:val="19"/>
+          <w:shd w:val="clear" w:color="auto" w:fill="FFFFFF"/>
+        </w:rPr>
+        <w:t xml:space="preserve">  and </w:t>
+      </w:r>
+      <w:del w:id="51" w:author="Erin Mordecai" w:date="2016-05-02T09:57:00Z">
+        <w:r>
+          <w:rPr>
+            <w:rFonts w:ascii="Times New Roman" w:hAnsi="Times New Roman" w:cs="Times New Roman"/>
+            <w:color w:val="222222"/>
+            <w:sz w:val="24"/>
+            <w:szCs w:val="19"/>
+            <w:shd w:val="clear" w:color="auto" w:fill="FFFFFF"/>
+          </w:rPr>
+          <w:delText xml:space="preserve">will </w:delText>
+        </w:r>
+        <w:r>
+          <w:rPr>
+            <w:rFonts w:ascii="Times New Roman" w:hAnsi="Times New Roman" w:cs="Times New Roman"/>
+            <w:color w:val="222222"/>
+            <w:sz w:val="24"/>
+            <w:szCs w:val="19"/>
+            <w:shd w:val="clear" w:color="auto" w:fill="FFFFFF"/>
+          </w:rPr>
+          <w:delText>provide for</w:delText>
+        </w:r>
+      </w:del>
+      <w:ins w:id="52" w:author="Erin Mordecai" w:date="2016-05-02T09:57:00Z">
+        <w:r>
+          <w:rPr>
+            <w:rFonts w:ascii="Times New Roman" w:hAnsi="Times New Roman" w:cs="Times New Roman"/>
+            <w:color w:val="222222"/>
+            <w:sz w:val="24"/>
+            <w:szCs w:val="19"/>
+            <w:shd w:val="clear" w:color="auto" w:fill="FFFFFF"/>
+          </w:rPr>
+          <w:t>may promote</w:t>
+        </w:r>
+      </w:ins>
+      <w:r>
+        <w:rPr>
+          <w:rFonts w:ascii="Times New Roman" w:hAnsi="Times New Roman" w:cs="Times New Roman"/>
+          <w:color w:val="222222"/>
+          <w:sz w:val="24"/>
+          <w:szCs w:val="19"/>
+          <w:shd w:val="clear" w:color="auto" w:fill="FFFFFF"/>
+        </w:rPr>
+        <w:t xml:space="preserve"> a </w:t>
+      </w:r>
+      <w:r>
+        <w:rPr>
+          <w:rFonts w:ascii="Times New Roman" w:hAnsi="Times New Roman" w:cs="Times New Roman"/>
+          <w:color w:val="222222"/>
+          <w:sz w:val="24"/>
+          <w:szCs w:val="19"/>
+          <w:shd w:val="clear" w:color="auto" w:fill="FFFFFF"/>
+        </w:rPr>
+        <w:t xml:space="preserve">new set </w:t>
+      </w:r>
+      <w:r>
+        <w:rPr>
+          <w:rFonts w:ascii="Times New Roman" w:hAnsi="Times New Roman" w:cs="Times New Roman"/>
+          <w:color w:val="222222"/>
+          <w:sz w:val="24"/>
+          <w:szCs w:val="19"/>
+          <w:shd w:val="clear" w:color="auto" w:fill="FFFFFF"/>
+        </w:rPr>
+        <w:t xml:space="preserve">of </w:t>
+      </w:r>
+      <w:r>
+        <w:rPr>
+          <w:rFonts w:ascii="Times New Roman" w:hAnsi="Times New Roman" w:cs="Times New Roman"/>
+          <w:color w:val="222222"/>
+          <w:sz w:val="24"/>
+          <w:szCs w:val="19"/>
+          <w:shd w:val="clear" w:color="auto" w:fill="FFFFFF"/>
+        </w:rPr>
+        <w:t>bird</w:t>
+      </w:r>
+      <w:r>
+        <w:rPr>
+          <w:rFonts w:ascii="Times New Roman" w:hAnsi="Times New Roman" w:cs="Times New Roman"/>
+          <w:color w:val="222222"/>
+          <w:sz w:val="24"/>
+          <w:szCs w:val="19"/>
+          <w:shd w:val="clear" w:color="auto" w:fill="FFFFFF"/>
+        </w:rPr>
+        <w:t>s</w:t>
+      </w:r>
+      <w:r>
+        <w:rPr>
+          <w:rFonts w:ascii="Times New Roman" w:hAnsi="Times New Roman" w:cs="Times New Roman"/>
+          <w:color w:val="222222"/>
+          <w:sz w:val="24"/>
+          <w:szCs w:val="19"/>
+          <w:shd w:val="clear" w:color="auto" w:fill="FFFFFF"/>
+        </w:rPr>
+        <w:t xml:space="preserve"> and in</w:t>
+      </w:r>
+      <w:r>
+        <w:rPr>
+          <w:rFonts w:ascii="Times New Roman" w:hAnsi="Times New Roman" w:cs="Times New Roman"/>
+          <w:color w:val="222222"/>
+          <w:sz w:val="24"/>
+          <w:szCs w:val="19"/>
+          <w:shd w:val="clear" w:color="auto" w:fill="FFFFFF"/>
+        </w:rPr>
+        <w:t>sects</w:t>
+      </w:r>
+      <w:r>
+        <w:rPr>
+          <w:rFonts w:ascii="Times New Roman" w:hAnsi="Times New Roman" w:cs="Times New Roman"/>
+          <w:color w:val="222222"/>
+          <w:sz w:val="24"/>
+          <w:szCs w:val="19"/>
+          <w:shd w:val="clear" w:color="auto" w:fill="FFFFFF"/>
+        </w:rPr>
+        <w:t>.</w:t>
+      </w:r>
+      <w:r>
+        <w:rPr>
+          <w:rFonts w:ascii="Times New Roman" w:hAnsi="Times New Roman" w:cs="Times New Roman"/>
+          <w:color w:val="222222"/>
+          <w:sz w:val="24"/>
+          <w:szCs w:val="19"/>
+          <w:shd w:val="clear" w:color="auto" w:fill="FFFFFF"/>
+        </w:rPr>
+        <w:t xml:space="preserve">  </w:t>
+      </w:r>
+      <w:r>
+        <w:rPr>
+          <w:rFonts w:ascii="Times New Roman" w:hAnsi="Times New Roman" w:cs="Times New Roman"/>
+          <w:color w:val="222222"/>
+          <w:sz w:val="24"/>
+          <w:szCs w:val="19"/>
+          <w:shd w:val="clear" w:color="auto" w:fill="FFFFFF"/>
+        </w:rPr>
+        <w:t xml:space="preserve">Because of its ecological importance, the loss of </w:t>
+      </w:r>
+      <w:r>
+        <w:rPr>
+          <w:rFonts w:ascii="Times New Roman" w:hAnsi="Times New Roman" w:cs="Times New Roman"/>
+          <w:color w:val="222222"/>
+          <w:sz w:val="24"/>
+          <w:szCs w:val="19"/>
+          <w:shd w:val="clear" w:color="auto" w:fill="FFFFFF"/>
+        </w:rPr>
+        <w:t>ohia</w:t>
+      </w:r>
+      <w:r>
+        <w:rPr>
+          <w:rFonts w:ascii="Times New Roman" w:hAnsi="Times New Roman" w:cs="Times New Roman"/>
           <w:color w:val="222222"/>
           <w:sz w:val="24"/>
           <w:szCs w:val="19"/>
@@ -2920,131 +4176,7 @@
           <w:szCs w:val="19"/>
           <w:shd w:val="clear" w:color="auto" w:fill="FFFFFF"/>
         </w:rPr>
-        <w:t>O</w:t>
-      </w:r>
-      <w:r>
-        <w:rPr>
-          <w:rFonts w:ascii="Times New Roman" w:hAnsi="Times New Roman" w:cs="Times New Roman"/>
-          <w:color w:val="222222"/>
-          <w:sz w:val="24"/>
-          <w:szCs w:val="19"/>
-          <w:shd w:val="clear" w:color="auto" w:fill="FFFFFF"/>
-        </w:rPr>
-        <w:t xml:space="preserve">hia </w:t>
-      </w:r>
-      <w:r>
-        <w:rPr>
-          <w:rFonts w:ascii="Times New Roman" w:hAnsi="Times New Roman" w:cs="Times New Roman"/>
-          <w:color w:val="222222"/>
-          <w:sz w:val="24"/>
-          <w:szCs w:val="19"/>
-          <w:shd w:val="clear" w:color="auto" w:fill="FFFFFF"/>
-        </w:rPr>
-        <w:t xml:space="preserve">is the tree that first takes hold on bare lava rock </w:t>
-      </w:r>
-      <w:r>
-        <w:rPr>
-          <w:rFonts w:ascii="Times New Roman" w:hAnsi="Times New Roman" w:cs="Times New Roman"/>
-          <w:color w:val="222222"/>
-          <w:sz w:val="24"/>
-          <w:szCs w:val="19"/>
-          <w:shd w:val="clear" w:color="auto" w:fill="FFFFFF"/>
-        </w:rPr>
-        <w:fldChar w:fldCharType="begin" w:fldLock="1"/>
-      </w:r>
-      <w:r>
-        <w:rPr>
-          <w:rFonts w:ascii="Times New Roman" w:hAnsi="Times New Roman" w:cs="Times New Roman"/>
-          <w:color w:val="222222"/>
-          <w:sz w:val="24"/>
-          <w:szCs w:val="19"/>
-          <w:shd w:val="clear" w:color="auto" w:fill="FFFFFF"/>
-        </w:rPr>
-        <w:instrText>ADDIN CSL_CITATION { "citationItems" : [ { "id" : "ITEM-1", "itemData" : { "author" : [ { "dropping-particle" : "", "family" : "Drake", "given" : "Donald R.", "non-dropping-particle" : "", "parse-names" : false, "suffix" : "" } ], "container-title" : "American Journal of Botany1", "id" : "ITEM-1", "issue" : "11", "issued" : { "date-parts" : [ [ "1992" ] ] }, "page" : "1224-1228", "title" : "Seed Dispersal of Metrosideros polymorpha (Myrtaceae): A Pioneer Tree of Hawaiian Lava Flows on JSTOR", "type" : "article-journal", "volume" : "79" }, "uris" : [ "http://www.mendeley.com/documents/?uuid=02cd6f12-a649-4245-841c-b195fe3270d6" ] } ], "mendeley" : { "formattedCitation" : "(&lt;i&gt;8&lt;/i&gt;)", "plainTextFormattedCitation" : "(8)", "previouslyFormattedCitation" : "(&lt;i&gt;7&lt;/i&gt;)" }, "properties" : { "noteIndex" : 0 }, "schema" : "https://github.com/citation-style-language/schema/raw/master/csl-citation.json" }</w:instrText>
-      </w:r>
-      <w:r>
-        <w:rPr>
-          <w:rFonts w:ascii="Times New Roman" w:hAnsi="Times New Roman" w:cs="Times New Roman"/>
-          <w:color w:val="222222"/>
-          <w:sz w:val="24"/>
-          <w:szCs w:val="19"/>
-          <w:shd w:val="clear" w:color="auto" w:fill="FFFFFF"/>
-        </w:rPr>
-        <w:fldChar w:fldCharType="separate"/>
-      </w:r>
-      <w:r>
-        <w:rPr>
-          <w:rFonts w:ascii="Times New Roman" w:hAnsi="Times New Roman" w:cs="Times New Roman"/>
-          <w:noProof/>
-          <w:color w:val="222222"/>
-          <w:sz w:val="24"/>
-          <w:szCs w:val="19"/>
-          <w:shd w:val="clear" w:color="auto" w:fill="FFFFFF"/>
-        </w:rPr>
-        <w:t>(</w:t>
-      </w:r>
-      <w:r>
-        <w:rPr>
-          <w:rFonts w:ascii="Times New Roman" w:hAnsi="Times New Roman" w:cs="Times New Roman"/>
-          <w:i/>
-          <w:noProof/>
-          <w:color w:val="222222"/>
-          <w:sz w:val="24"/>
-          <w:szCs w:val="19"/>
-          <w:shd w:val="clear" w:color="auto" w:fill="FFFFFF"/>
-        </w:rPr>
-        <w:t>8</w:t>
-      </w:r>
-      <w:r>
-        <w:rPr>
-          <w:rFonts w:ascii="Times New Roman" w:hAnsi="Times New Roman" w:cs="Times New Roman"/>
-          <w:noProof/>
-          <w:color w:val="222222"/>
-          <w:sz w:val="24"/>
-          <w:szCs w:val="19"/>
-          <w:shd w:val="clear" w:color="auto" w:fill="FFFFFF"/>
-        </w:rPr>
-        <w:t>)</w:t>
-      </w:r>
-      <w:r>
-        <w:rPr>
-          <w:rFonts w:ascii="Times New Roman" w:hAnsi="Times New Roman" w:cs="Times New Roman"/>
-          <w:color w:val="222222"/>
-          <w:sz w:val="24"/>
-          <w:szCs w:val="19"/>
-          <w:shd w:val="clear" w:color="auto" w:fill="FFFFFF"/>
-        </w:rPr>
-        <w:fldChar w:fldCharType="end"/>
-      </w:r>
-      <w:r>
-        <w:rPr>
-          <w:rFonts w:ascii="Times New Roman" w:hAnsi="Times New Roman" w:cs="Times New Roman"/>
-          <w:color w:val="222222"/>
-          <w:sz w:val="24"/>
-          <w:szCs w:val="19"/>
-          <w:shd w:val="clear" w:color="auto" w:fill="FFFFFF"/>
-        </w:rPr>
-        <w:t xml:space="preserve">, and as the forest develops, it </w:t>
-      </w:r>
-      <w:r>
-        <w:rPr>
-          <w:rFonts w:ascii="Times New Roman" w:hAnsi="Times New Roman" w:cs="Times New Roman"/>
-          <w:color w:val="222222"/>
-          <w:sz w:val="24"/>
-          <w:szCs w:val="19"/>
-          <w:shd w:val="clear" w:color="auto" w:fill="FFFFFF"/>
-        </w:rPr>
-        <w:t>feeds</w:t>
-      </w:r>
-      <w:r>
-        <w:rPr>
-          <w:rFonts w:ascii="Times New Roman" w:hAnsi="Times New Roman" w:cs="Times New Roman"/>
-          <w:color w:val="222222"/>
-          <w:sz w:val="24"/>
-          <w:szCs w:val="19"/>
-          <w:shd w:val="clear" w:color="auto" w:fill="FFFFFF"/>
-        </w:rPr>
-        <w:t xml:space="preserve"> and</w:t>
+        <w:t>may</w:t>
       </w:r>
       <w:r>
         <w:rPr>
@@ -3064,96 +4196,6 @@
           <w:szCs w:val="19"/>
           <w:shd w:val="clear" w:color="auto" w:fill="FFFFFF"/>
         </w:rPr>
-        <w:t xml:space="preserve">shelters </w:t>
-      </w:r>
-      <w:r>
-        <w:rPr>
-          <w:rFonts w:ascii="Times New Roman" w:hAnsi="Times New Roman" w:cs="Times New Roman"/>
-          <w:color w:val="222222"/>
-          <w:sz w:val="24"/>
-          <w:szCs w:val="19"/>
-          <w:shd w:val="clear" w:color="auto" w:fill="FFFFFF"/>
-        </w:rPr>
-        <w:t xml:space="preserve">native </w:t>
-      </w:r>
-      <w:r>
-        <w:rPr>
-          <w:rFonts w:ascii="Times New Roman" w:hAnsi="Times New Roman" w:cs="Times New Roman"/>
-          <w:color w:val="222222"/>
-          <w:sz w:val="24"/>
-          <w:szCs w:val="19"/>
-          <w:shd w:val="clear" w:color="auto" w:fill="FFFFFF"/>
-        </w:rPr>
-        <w:t xml:space="preserve">plants, </w:t>
-      </w:r>
-      <w:r>
-        <w:rPr>
-          <w:rFonts w:ascii="Times New Roman" w:hAnsi="Times New Roman" w:cs="Times New Roman"/>
-          <w:color w:val="222222"/>
-          <w:sz w:val="24"/>
-          <w:szCs w:val="19"/>
-          <w:shd w:val="clear" w:color="auto" w:fill="FFFFFF"/>
-        </w:rPr>
-        <w:t>bird</w:t>
-      </w:r>
-      <w:r>
-        <w:rPr>
-          <w:rFonts w:ascii="Times New Roman" w:hAnsi="Times New Roman" w:cs="Times New Roman"/>
-          <w:color w:val="222222"/>
-          <w:sz w:val="24"/>
-          <w:szCs w:val="19"/>
-          <w:shd w:val="clear" w:color="auto" w:fill="FFFFFF"/>
-        </w:rPr>
-        <w:t>s</w:t>
-      </w:r>
-      <w:r>
-        <w:rPr>
-          <w:rFonts w:ascii="Times New Roman" w:hAnsi="Times New Roman" w:cs="Times New Roman"/>
-          <w:color w:val="222222"/>
-          <w:sz w:val="24"/>
-          <w:szCs w:val="19"/>
-          <w:shd w:val="clear" w:color="auto" w:fill="FFFFFF"/>
-        </w:rPr>
-        <w:t xml:space="preserve"> and insect</w:t>
-      </w:r>
-      <w:r>
-        <w:rPr>
-          <w:rFonts w:ascii="Times New Roman" w:hAnsi="Times New Roman" w:cs="Times New Roman"/>
-          <w:color w:val="222222"/>
-          <w:sz w:val="24"/>
-          <w:szCs w:val="19"/>
-          <w:shd w:val="clear" w:color="auto" w:fill="FFFFFF"/>
-        </w:rPr>
-        <w:t>s</w:t>
-      </w:r>
-      <w:r>
-        <w:rPr>
-          <w:rFonts w:ascii="Times New Roman" w:hAnsi="Times New Roman" w:cs="Times New Roman"/>
-          <w:color w:val="222222"/>
-          <w:sz w:val="24"/>
-          <w:szCs w:val="19"/>
-          <w:shd w:val="clear" w:color="auto" w:fill="FFFFFF"/>
-        </w:rPr>
-        <w:t xml:space="preserve"> </w:t>
-      </w:r>
-      <w:r>
-        <w:rPr>
-          <w:rFonts w:ascii="Times New Roman" w:hAnsi="Times New Roman" w:cs="Times New Roman"/>
-          <w:color w:val="222222"/>
-          <w:sz w:val="24"/>
-          <w:szCs w:val="19"/>
-          <w:shd w:val="clear" w:color="auto" w:fill="FFFFFF"/>
-        </w:rPr>
-        <w:t xml:space="preserve">that </w:t>
-      </w:r>
-      <w:r>
-        <w:rPr>
-          <w:rFonts w:ascii="Times New Roman" w:hAnsi="Times New Roman" w:cs="Times New Roman"/>
-          <w:color w:val="222222"/>
-          <w:sz w:val="24"/>
-          <w:szCs w:val="19"/>
-          <w:shd w:val="clear" w:color="auto" w:fill="FFFFFF"/>
-        </w:rPr>
         <w:t xml:space="preserve">have </w:t>
       </w:r>
       <w:r>
@@ -3164,427 +4206,6 @@
           <w:szCs w:val="19"/>
           <w:shd w:val="clear" w:color="auto" w:fill="FFFFFF"/>
         </w:rPr>
-        <w:t xml:space="preserve">coevolved with it </w:t>
-      </w:r>
-      <w:r>
-        <w:rPr>
-          <w:rFonts w:ascii="Times New Roman" w:hAnsi="Times New Roman" w:cs="Times New Roman"/>
-          <w:color w:val="222222"/>
-          <w:sz w:val="24"/>
-          <w:szCs w:val="19"/>
-          <w:shd w:val="clear" w:color="auto" w:fill="FFFFFF"/>
-        </w:rPr>
-        <w:fldChar w:fldCharType="begin" w:fldLock="1"/>
-      </w:r>
-      <w:r>
-        <w:rPr>
-          <w:rFonts w:ascii="Times New Roman" w:hAnsi="Times New Roman" w:cs="Times New Roman"/>
-          <w:color w:val="222222"/>
-          <w:sz w:val="24"/>
-          <w:szCs w:val="19"/>
-          <w:shd w:val="clear" w:color="auto" w:fill="FFFFFF"/>
-        </w:rPr>
-        <w:instrText>ADDIN CSL_CITATION { "citationItems" : [ { "id" : "ITEM-1", "itemData" : { "author" : [ { "dropping-particle" : "", "family" : "Carpenter", "given" : "F. Lynn", "non-dropping-particle" : "", "parse-names" : false, "suffix" : "" } ], "container-title" : "1Ecology", "id" : "ITEM-1", "issue" : "6", "issued" : { "date-parts" : [ [ "1976" ] ] }, "page" : "1125-1144", "title" : "Plant-Pollinator Interactions in Hawaii: Pollination Energetics of Metrosideros Collina (Myrtaceae) on JSTOR", "type" : "article-journal", "volume" : "57" }, "uris" : [ "http://www.mendeley.com/documents/?uuid=b3305927-d275-4d5a-9650-30adf9858c50" ] }, { "id" : "ITEM-2", "itemData" : { "DOI" : "10.1007/s00442-005-0337-4", "ISSN" : "0029-8549", "PMID" : "16425047", "abstract" : "A longstanding goal for ecologists is to understand the processes that maintain biological diversity in communities, yet few studies have investigated the combined effects of predators and resources on biodiversity in natural ecosystems. We fertilized nutrient limited plots and excluded insectivorous birds in a randomized block design, and examined the impacts on arthropods associated with the dominant tree in the Hawaiian Islands, Metrosideros polymorpha (Myrtaceae). After 33 months, the species load (per foliage mass) of herbivores and carnivores increased with fertilization, but rarified richness (standardized to abundance) did not change. Fertilization depressed species richness of arboreal detritivores, and carnivore richness dropped in caged, unfertilized plots, both because of the increased dominance of common, introduced species with treatments. Herbivore species abundance distributions were more equitable than other trophic levels following treatments, and fertilization added specialized native species without changing relativized species richness. Overall, bird removal and nutrient addition treatments on arthropod richness acted largely independently, but with countervailing influences that obscured distinct top-down and bottom-up effects on different trophic levels. This study demonstrates that species composition, biological invasions, and the individuality of species traits may complicate efforts to predict the interactive effects of resources and predation on species diversity in food webs.", "author" : [ { "dropping-particle" : "", "family" : "Gruner", "given" : "Daniel S", "non-dropping-particle" : "", "parse-names" : false, "suffix" : "" }, { "dropping-particle" : "", "family" : "Taylor", "given" : "Andrew D", "non-dropping-particle" : "", "parse-names" : false, "suffix" : "" } ], "container-title" : "Oecologia", "id" : "ITEM-2", "issue" : "4", "issued" : { "date-parts" : [ [ "2006", "4" ] ] }, "page" : "714-24", "title" : "Richness and species composition of arboreal arthropods affected by nutrients and predators: a press experiment.", "type" : "article-journal", "volume" : "147" }, "uris" : [ "http://www.mendeley.com/documents/?uuid=c382ce80-705e-40d4-a0ee-91a7f55bdde4" ] } ], "mendeley" : { "formattedCitation" : "(&lt;i&gt;9&lt;/i&gt;, &lt;i&gt;10&lt;/i&gt;)", "plainTextFormattedCitation" : "(9, 10)", "previouslyFormattedCitation" : "(&lt;i&gt;8&lt;/i&gt;, &lt;i&gt;9&lt;/i&gt;)" }, "properties" : { "noteIndex" : 0 }, "schema" : "https://github.com/citation-style-language/schema/raw/master/csl-citation.json" }</w:instrText>
-      </w:r>
-      <w:r>
-        <w:rPr>
-          <w:rFonts w:ascii="Times New Roman" w:hAnsi="Times New Roman" w:cs="Times New Roman"/>
-          <w:color w:val="222222"/>
-          <w:sz w:val="24"/>
-          <w:szCs w:val="19"/>
-          <w:shd w:val="clear" w:color="auto" w:fill="FFFFFF"/>
-        </w:rPr>
-        <w:fldChar w:fldCharType="separate"/>
-      </w:r>
-      <w:r>
-        <w:rPr>
-          <w:rFonts w:ascii="Times New Roman" w:hAnsi="Times New Roman" w:cs="Times New Roman"/>
-          <w:noProof/>
-          <w:color w:val="222222"/>
-          <w:sz w:val="24"/>
-          <w:szCs w:val="19"/>
-          <w:shd w:val="clear" w:color="auto" w:fill="FFFFFF"/>
-        </w:rPr>
-        <w:t>(</w:t>
-      </w:r>
-      <w:r>
-        <w:rPr>
-          <w:rFonts w:ascii="Times New Roman" w:hAnsi="Times New Roman" w:cs="Times New Roman"/>
-          <w:i/>
-          <w:noProof/>
-          <w:color w:val="222222"/>
-          <w:sz w:val="24"/>
-          <w:szCs w:val="19"/>
-          <w:shd w:val="clear" w:color="auto" w:fill="FFFFFF"/>
-        </w:rPr>
-        <w:t>9</w:t>
-      </w:r>
-      <w:r>
-        <w:rPr>
-          <w:rFonts w:ascii="Times New Roman" w:hAnsi="Times New Roman" w:cs="Times New Roman"/>
-          <w:noProof/>
-          <w:color w:val="222222"/>
-          <w:sz w:val="24"/>
-          <w:szCs w:val="19"/>
-          <w:shd w:val="clear" w:color="auto" w:fill="FFFFFF"/>
-        </w:rPr>
-        <w:t xml:space="preserve">, </w:t>
-      </w:r>
-      <w:r>
-        <w:rPr>
-          <w:rFonts w:ascii="Times New Roman" w:hAnsi="Times New Roman" w:cs="Times New Roman"/>
-          <w:i/>
-          <w:noProof/>
-          <w:color w:val="222222"/>
-          <w:sz w:val="24"/>
-          <w:szCs w:val="19"/>
-          <w:shd w:val="clear" w:color="auto" w:fill="FFFFFF"/>
-        </w:rPr>
-        <w:t>10</w:t>
-      </w:r>
-      <w:r>
-        <w:rPr>
-          <w:rFonts w:ascii="Times New Roman" w:hAnsi="Times New Roman" w:cs="Times New Roman"/>
-          <w:noProof/>
-          <w:color w:val="222222"/>
-          <w:sz w:val="24"/>
-          <w:szCs w:val="19"/>
-          <w:shd w:val="clear" w:color="auto" w:fill="FFFFFF"/>
-        </w:rPr>
-        <w:t>)</w:t>
-      </w:r>
-      <w:r>
-        <w:rPr>
-          <w:rFonts w:ascii="Times New Roman" w:hAnsi="Times New Roman" w:cs="Times New Roman"/>
-          <w:color w:val="222222"/>
-          <w:sz w:val="24"/>
-          <w:szCs w:val="19"/>
-          <w:shd w:val="clear" w:color="auto" w:fill="FFFFFF"/>
-        </w:rPr>
-        <w:fldChar w:fldCharType="end"/>
-      </w:r>
-      <w:r>
-        <w:rPr>
-          <w:rFonts w:ascii="Times New Roman" w:hAnsi="Times New Roman" w:cs="Times New Roman"/>
-          <w:color w:val="222222"/>
-          <w:sz w:val="24"/>
-          <w:szCs w:val="19"/>
-          <w:shd w:val="clear" w:color="auto" w:fill="FFFFFF"/>
-        </w:rPr>
-        <w:t>.  A</w:t>
-      </w:r>
-      <w:r>
-        <w:rPr>
-          <w:rFonts w:ascii="Times New Roman" w:hAnsi="Times New Roman" w:cs="Times New Roman"/>
-          <w:color w:val="222222"/>
-          <w:sz w:val="24"/>
-          <w:szCs w:val="19"/>
-          <w:shd w:val="clear" w:color="auto" w:fill="FFFFFF"/>
-        </w:rPr>
-        <w:t xml:space="preserve">s ROD kills ohia trees, </w:t>
-      </w:r>
-      <w:r>
-        <w:rPr>
-          <w:rFonts w:ascii="Times New Roman" w:hAnsi="Times New Roman" w:cs="Times New Roman"/>
-          <w:color w:val="222222"/>
-          <w:sz w:val="24"/>
-          <w:szCs w:val="19"/>
-          <w:shd w:val="clear" w:color="auto" w:fill="FFFFFF"/>
-        </w:rPr>
-        <w:t>plants and animals that depend on ohia will lose a resource</w:t>
-      </w:r>
-      <w:r>
-        <w:rPr>
-          <w:rFonts w:ascii="Times New Roman" w:hAnsi="Times New Roman" w:cs="Times New Roman"/>
-          <w:color w:val="222222"/>
-          <w:sz w:val="24"/>
-          <w:szCs w:val="19"/>
-          <w:shd w:val="clear" w:color="auto" w:fill="FFFFFF"/>
-        </w:rPr>
-        <w:t xml:space="preserve">, while </w:t>
-      </w:r>
-      <w:r>
-        <w:rPr>
-          <w:rFonts w:ascii="Times New Roman" w:hAnsi="Times New Roman" w:cs="Times New Roman"/>
-          <w:color w:val="222222"/>
-          <w:sz w:val="24"/>
-          <w:szCs w:val="19"/>
-          <w:shd w:val="clear" w:color="auto" w:fill="FFFFFF"/>
-        </w:rPr>
-        <w:t xml:space="preserve">other plants </w:t>
-      </w:r>
-      <w:r>
-        <w:rPr>
-          <w:rFonts w:ascii="Times New Roman" w:hAnsi="Times New Roman" w:cs="Times New Roman"/>
-          <w:color w:val="222222"/>
-          <w:sz w:val="24"/>
-          <w:szCs w:val="19"/>
-          <w:shd w:val="clear" w:color="auto" w:fill="FFFFFF"/>
-        </w:rPr>
-        <w:t xml:space="preserve">respond by taking </w:t>
-      </w:r>
-      <w:r>
-        <w:rPr>
-          <w:rFonts w:ascii="Times New Roman" w:hAnsi="Times New Roman" w:cs="Times New Roman"/>
-          <w:color w:val="222222"/>
-          <w:sz w:val="24"/>
-          <w:szCs w:val="19"/>
-          <w:shd w:val="clear" w:color="auto" w:fill="FFFFFF"/>
-        </w:rPr>
-        <w:t xml:space="preserve">advantage of shade free space and unabsorbed soil water </w:t>
-      </w:r>
-      <w:r>
-        <w:rPr>
-          <w:rFonts w:ascii="Times New Roman" w:hAnsi="Times New Roman" w:cs="Times New Roman"/>
-          <w:color w:val="222222"/>
-          <w:sz w:val="24"/>
-          <w:szCs w:val="19"/>
-          <w:shd w:val="clear" w:color="auto" w:fill="FFFFFF"/>
-        </w:rPr>
-        <w:fldChar w:fldCharType="begin" w:fldLock="1"/>
-      </w:r>
-      <w:r>
-        <w:rPr>
-          <w:rFonts w:ascii="Times New Roman" w:hAnsi="Times New Roman" w:cs="Times New Roman"/>
-          <w:color w:val="222222"/>
-          <w:sz w:val="24"/>
-          <w:szCs w:val="19"/>
-          <w:shd w:val="clear" w:color="auto" w:fill="FFFFFF"/>
-        </w:rPr>
-        <w:instrText>ADDIN CSL_CITATION { "citationItems" : [ { "id" : "ITEM-1", "itemData" : { "author" : [ { "dropping-particle" : "", "family" : "Stemmermann", "given" : "L", "non-dropping-particle" : "", "parse-names" : false, "suffix" : "" }, { "dropping-particle" : "", "family" : "Ihsle", "given" : "T", "non-dropping-particle" : "", "parse-names" : false, "suffix" : "" } ], "container-title" : "Biotropica", "id" : "ITEM-1", "issue" : "1", "issued" : { "date-parts" : [ [ "1993" ] ] }, "page" : "36-45", "title" : "Replacement of Metrosideros polymorpha, `Ohi`a, in Hawaiian Dry Forest Succession on JSTOR", "type" : "article-journal", "volume" : "25" }, "uris" : [ "http://www.mendeley.com/documents/?uuid=fb058ecc-f29c-4af0-b245-09c8bafe4a0e" ] } ], "mendeley" : { "formattedCitation" : "(&lt;i&gt;4&lt;/i&gt;)", "plainTextFormattedCitation" : "(4)", "previouslyFormattedCitation" : "(&lt;i&gt;4&lt;/i&gt;)" }, "properties" : { "noteIndex" : 0 }, "schema" : "https://github.com/citation-style-language/schema/raw/master/csl-citation.json" }</w:instrText>
-      </w:r>
-      <w:r>
-        <w:rPr>
-          <w:rFonts w:ascii="Times New Roman" w:hAnsi="Times New Roman" w:cs="Times New Roman"/>
-          <w:color w:val="222222"/>
-          <w:sz w:val="24"/>
-          <w:szCs w:val="19"/>
-          <w:shd w:val="clear" w:color="auto" w:fill="FFFFFF"/>
-        </w:rPr>
-        <w:fldChar w:fldCharType="separate"/>
-      </w:r>
-      <w:r>
-        <w:rPr>
-          <w:rFonts w:ascii="Times New Roman" w:hAnsi="Times New Roman" w:cs="Times New Roman"/>
-          <w:noProof/>
-          <w:color w:val="222222"/>
-          <w:sz w:val="24"/>
-          <w:szCs w:val="19"/>
-          <w:shd w:val="clear" w:color="auto" w:fill="FFFFFF"/>
-        </w:rPr>
-        <w:t>(</w:t>
-      </w:r>
-      <w:r>
-        <w:rPr>
-          <w:rFonts w:ascii="Times New Roman" w:hAnsi="Times New Roman" w:cs="Times New Roman"/>
-          <w:i/>
-          <w:noProof/>
-          <w:color w:val="222222"/>
-          <w:sz w:val="24"/>
-          <w:szCs w:val="19"/>
-          <w:shd w:val="clear" w:color="auto" w:fill="FFFFFF"/>
-        </w:rPr>
-        <w:t>4</w:t>
-      </w:r>
-      <w:r>
-        <w:rPr>
-          <w:rFonts w:ascii="Times New Roman" w:hAnsi="Times New Roman" w:cs="Times New Roman"/>
-          <w:noProof/>
-          <w:color w:val="222222"/>
-          <w:sz w:val="24"/>
-          <w:szCs w:val="19"/>
-          <w:shd w:val="clear" w:color="auto" w:fill="FFFFFF"/>
-        </w:rPr>
-        <w:t>)</w:t>
-      </w:r>
-      <w:r>
-        <w:rPr>
-          <w:rFonts w:ascii="Times New Roman" w:hAnsi="Times New Roman" w:cs="Times New Roman"/>
-          <w:color w:val="222222"/>
-          <w:sz w:val="24"/>
-          <w:szCs w:val="19"/>
-          <w:shd w:val="clear" w:color="auto" w:fill="FFFFFF"/>
-        </w:rPr>
-        <w:fldChar w:fldCharType="end"/>
-      </w:r>
-      <w:r>
-        <w:rPr>
-          <w:rFonts w:ascii="Times New Roman" w:hAnsi="Times New Roman" w:cs="Times New Roman"/>
-          <w:color w:val="222222"/>
-          <w:sz w:val="24"/>
-          <w:szCs w:val="19"/>
-          <w:shd w:val="clear" w:color="auto" w:fill="FFFFFF"/>
-        </w:rPr>
-        <w:t xml:space="preserve">  and will </w:t>
-      </w:r>
-      <w:r>
-        <w:rPr>
-          <w:rFonts w:ascii="Times New Roman" w:hAnsi="Times New Roman" w:cs="Times New Roman"/>
-          <w:color w:val="222222"/>
-          <w:sz w:val="24"/>
-          <w:szCs w:val="19"/>
-          <w:shd w:val="clear" w:color="auto" w:fill="FFFFFF"/>
-        </w:rPr>
-        <w:t xml:space="preserve">provide for a </w:t>
-      </w:r>
-      <w:r>
-        <w:rPr>
-          <w:rFonts w:ascii="Times New Roman" w:hAnsi="Times New Roman" w:cs="Times New Roman"/>
-          <w:color w:val="222222"/>
-          <w:sz w:val="24"/>
-          <w:szCs w:val="19"/>
-          <w:shd w:val="clear" w:color="auto" w:fill="FFFFFF"/>
-        </w:rPr>
-        <w:t xml:space="preserve">new set </w:t>
-      </w:r>
-      <w:r>
-        <w:rPr>
-          <w:rFonts w:ascii="Times New Roman" w:hAnsi="Times New Roman" w:cs="Times New Roman"/>
-          <w:color w:val="222222"/>
-          <w:sz w:val="24"/>
-          <w:szCs w:val="19"/>
-          <w:shd w:val="clear" w:color="auto" w:fill="FFFFFF"/>
-        </w:rPr>
-        <w:t xml:space="preserve">of </w:t>
-      </w:r>
-      <w:r>
-        <w:rPr>
-          <w:rFonts w:ascii="Times New Roman" w:hAnsi="Times New Roman" w:cs="Times New Roman"/>
-          <w:color w:val="222222"/>
-          <w:sz w:val="24"/>
-          <w:szCs w:val="19"/>
-          <w:shd w:val="clear" w:color="auto" w:fill="FFFFFF"/>
-        </w:rPr>
-        <w:t>bird</w:t>
-      </w:r>
-      <w:r>
-        <w:rPr>
-          <w:rFonts w:ascii="Times New Roman" w:hAnsi="Times New Roman" w:cs="Times New Roman"/>
-          <w:color w:val="222222"/>
-          <w:sz w:val="24"/>
-          <w:szCs w:val="19"/>
-          <w:shd w:val="clear" w:color="auto" w:fill="FFFFFF"/>
-        </w:rPr>
-        <w:t>s</w:t>
-      </w:r>
-      <w:r>
-        <w:rPr>
-          <w:rFonts w:ascii="Times New Roman" w:hAnsi="Times New Roman" w:cs="Times New Roman"/>
-          <w:color w:val="222222"/>
-          <w:sz w:val="24"/>
-          <w:szCs w:val="19"/>
-          <w:shd w:val="clear" w:color="auto" w:fill="FFFFFF"/>
-        </w:rPr>
-        <w:t xml:space="preserve"> and in</w:t>
-      </w:r>
-      <w:r>
-        <w:rPr>
-          <w:rFonts w:ascii="Times New Roman" w:hAnsi="Times New Roman" w:cs="Times New Roman"/>
-          <w:color w:val="222222"/>
-          <w:sz w:val="24"/>
-          <w:szCs w:val="19"/>
-          <w:shd w:val="clear" w:color="auto" w:fill="FFFFFF"/>
-        </w:rPr>
-        <w:t>sects</w:t>
-      </w:r>
-      <w:r>
-        <w:rPr>
-          <w:rFonts w:ascii="Times New Roman" w:hAnsi="Times New Roman" w:cs="Times New Roman"/>
-          <w:color w:val="222222"/>
-          <w:sz w:val="24"/>
-          <w:szCs w:val="19"/>
-          <w:shd w:val="clear" w:color="auto" w:fill="FFFFFF"/>
-        </w:rPr>
-        <w:t>.</w:t>
-      </w:r>
-      <w:r>
-        <w:rPr>
-          <w:rFonts w:ascii="Times New Roman" w:hAnsi="Times New Roman" w:cs="Times New Roman"/>
-          <w:color w:val="222222"/>
-          <w:sz w:val="24"/>
-          <w:szCs w:val="19"/>
-          <w:shd w:val="clear" w:color="auto" w:fill="FFFFFF"/>
-        </w:rPr>
-        <w:t xml:space="preserve"> </w:t>
-      </w:r>
-      <w:r>
-        <w:rPr>
-          <w:rFonts w:ascii="Times New Roman" w:hAnsi="Times New Roman" w:cs="Times New Roman"/>
-          <w:color w:val="222222"/>
-          <w:sz w:val="24"/>
-          <w:szCs w:val="19"/>
-          <w:shd w:val="clear" w:color="auto" w:fill="FFFFFF"/>
-        </w:rPr>
-        <w:t xml:space="preserve"> </w:t>
-      </w:r>
-      <w:r>
-        <w:rPr>
-          <w:rFonts w:ascii="Times New Roman" w:hAnsi="Times New Roman" w:cs="Times New Roman"/>
-          <w:color w:val="222222"/>
-          <w:sz w:val="24"/>
-          <w:szCs w:val="19"/>
-          <w:shd w:val="clear" w:color="auto" w:fill="FFFFFF"/>
-        </w:rPr>
-        <w:t xml:space="preserve">Because of its ecological importance, the loss of </w:t>
-      </w:r>
-      <w:r>
-        <w:rPr>
-          <w:rFonts w:ascii="Times New Roman" w:hAnsi="Times New Roman" w:cs="Times New Roman"/>
-          <w:color w:val="222222"/>
-          <w:sz w:val="24"/>
-          <w:szCs w:val="19"/>
-          <w:shd w:val="clear" w:color="auto" w:fill="FFFFFF"/>
-        </w:rPr>
-        <w:t>ohia</w:t>
-      </w:r>
-      <w:r>
-        <w:rPr>
-          <w:rFonts w:ascii="Times New Roman" w:hAnsi="Times New Roman" w:cs="Times New Roman"/>
-          <w:color w:val="222222"/>
-          <w:sz w:val="24"/>
-          <w:szCs w:val="19"/>
-          <w:shd w:val="clear" w:color="auto" w:fill="FFFFFF"/>
-        </w:rPr>
-        <w:t xml:space="preserve"> </w:t>
-      </w:r>
-      <w:r>
-        <w:rPr>
-          <w:rFonts w:ascii="Times New Roman" w:hAnsi="Times New Roman" w:cs="Times New Roman"/>
-          <w:color w:val="222222"/>
-          <w:sz w:val="24"/>
-          <w:szCs w:val="19"/>
-          <w:shd w:val="clear" w:color="auto" w:fill="FFFFFF"/>
-        </w:rPr>
-        <w:t>may</w:t>
-      </w:r>
-      <w:r>
-        <w:rPr>
-          <w:rFonts w:ascii="Times New Roman" w:hAnsi="Times New Roman" w:cs="Times New Roman"/>
-          <w:color w:val="222222"/>
-          <w:sz w:val="24"/>
-          <w:szCs w:val="19"/>
-          <w:shd w:val="clear" w:color="auto" w:fill="FFFFFF"/>
-        </w:rPr>
-        <w:t xml:space="preserve"> </w:t>
-      </w:r>
-      <w:r>
-        <w:rPr>
-          <w:rFonts w:ascii="Times New Roman" w:hAnsi="Times New Roman" w:cs="Times New Roman"/>
-          <w:color w:val="222222"/>
-          <w:sz w:val="24"/>
-          <w:szCs w:val="19"/>
-          <w:shd w:val="clear" w:color="auto" w:fill="FFFFFF"/>
-        </w:rPr>
-        <w:t xml:space="preserve">have </w:t>
-      </w:r>
-      <w:r>
-        <w:rPr>
-          <w:rFonts w:ascii="Times New Roman" w:hAnsi="Times New Roman" w:cs="Times New Roman"/>
-          <w:color w:val="222222"/>
-          <w:sz w:val="24"/>
-          <w:szCs w:val="19"/>
-          <w:shd w:val="clear" w:color="auto" w:fill="FFFFFF"/>
-        </w:rPr>
         <w:t xml:space="preserve">disproportionately large </w:t>
       </w:r>
       <w:r>
@@ -3637,6 +4258,298 @@
         </w:rPr>
         <w:t>intend to measure those consequences.</w:t>
       </w:r>
+      <w:ins w:id="53" w:author="Erin Mordecai" w:date="2016-05-02T09:58:00Z">
+        <w:r>
+          <w:rPr>
+            <w:rFonts w:ascii="Times New Roman" w:hAnsi="Times New Roman" w:cs="Times New Roman"/>
+            <w:color w:val="222222"/>
+            <w:sz w:val="24"/>
+            <w:szCs w:val="19"/>
+            <w:shd w:val="clear" w:color="auto" w:fill="FFFFFF"/>
+          </w:rPr>
+          <w:t xml:space="preserve"> We will identify a set of forest patches that vary </w:t>
+        </w:r>
+      </w:ins>
+      <w:ins w:id="54" w:author="Erin Mordecai" w:date="2016-05-02T10:13:00Z">
+        <w:r>
+          <w:rPr>
+            <w:rFonts w:ascii="Times New Roman" w:hAnsi="Times New Roman" w:cs="Times New Roman"/>
+            <w:color w:val="222222"/>
+            <w:sz w:val="24"/>
+            <w:szCs w:val="19"/>
+            <w:shd w:val="clear" w:color="auto" w:fill="FFFFFF"/>
+          </w:rPr>
+          <w:t xml:space="preserve">ohia mortality levels </w:t>
+        </w:r>
+      </w:ins>
+      <w:ins w:id="55" w:author="Erin Mordecai" w:date="2016-05-02T09:59:00Z">
+        <w:r>
+          <w:rPr>
+            <w:rFonts w:ascii="Times New Roman" w:hAnsi="Times New Roman" w:cs="Times New Roman"/>
+            <w:color w:val="222222"/>
+            <w:sz w:val="24"/>
+            <w:szCs w:val="19"/>
+            <w:shd w:val="clear" w:color="auto" w:fill="FFFFFF"/>
+          </w:rPr>
+          <w:t xml:space="preserve">from pre-exposure to </w:t>
+        </w:r>
+        <w:commentRangeStart w:id="56"/>
+        <w:r>
+          <w:rPr>
+            <w:rFonts w:ascii="Times New Roman" w:hAnsi="Times New Roman" w:cs="Times New Roman"/>
+            <w:color w:val="222222"/>
+            <w:sz w:val="24"/>
+            <w:szCs w:val="19"/>
+            <w:shd w:val="clear" w:color="auto" w:fill="FFFFFF"/>
+          </w:rPr>
+          <w:t>XX</w:t>
+        </w:r>
+        <w:commentRangeEnd w:id="56"/>
+        <w:r>
+          <w:rPr>
+            <w:rStyle w:val="CommentReference"/>
+          </w:rPr>
+          <w:commentReference w:id="56"/>
+        </w:r>
+        <w:r>
+          <w:rPr>
+            <w:rFonts w:ascii="Times New Roman" w:hAnsi="Times New Roman" w:cs="Times New Roman"/>
+            <w:color w:val="222222"/>
+            <w:sz w:val="24"/>
+            <w:szCs w:val="19"/>
+            <w:shd w:val="clear" w:color="auto" w:fill="FFFFFF"/>
+          </w:rPr>
+          <w:t xml:space="preserve"> years post-epidemic, controlling for forest </w:t>
+        </w:r>
+      </w:ins>
+      <w:ins w:id="57" w:author="Erin Mordecai" w:date="2016-05-02T10:00:00Z">
+        <w:r>
+          <w:rPr>
+            <w:rFonts w:ascii="Times New Roman" w:hAnsi="Times New Roman" w:cs="Times New Roman"/>
+            <w:color w:val="222222"/>
+            <w:sz w:val="24"/>
+            <w:szCs w:val="19"/>
+            <w:shd w:val="clear" w:color="auto" w:fill="FFFFFF"/>
+          </w:rPr>
+          <w:t xml:space="preserve">patch </w:t>
+        </w:r>
+      </w:ins>
+      <w:ins w:id="58" w:author="Erin Mordecai" w:date="2016-05-02T09:59:00Z">
+        <w:r>
+          <w:rPr>
+            <w:rFonts w:ascii="Times New Roman" w:hAnsi="Times New Roman" w:cs="Times New Roman"/>
+            <w:color w:val="222222"/>
+            <w:sz w:val="24"/>
+            <w:szCs w:val="19"/>
+            <w:shd w:val="clear" w:color="auto" w:fill="FFFFFF"/>
+          </w:rPr>
+          <w:t>age and size</w:t>
+        </w:r>
+      </w:ins>
+      <w:ins w:id="59" w:author="Erin Mordecai" w:date="2016-05-02T10:00:00Z">
+        <w:r>
+          <w:rPr>
+            <w:rFonts w:ascii="Times New Roman" w:hAnsi="Times New Roman" w:cs="Times New Roman"/>
+            <w:color w:val="222222"/>
+            <w:sz w:val="24"/>
+            <w:szCs w:val="19"/>
+            <w:shd w:val="clear" w:color="auto" w:fill="FFFFFF"/>
+          </w:rPr>
+          <w:t xml:space="preserve">, and track the changes in </w:t>
+        </w:r>
+      </w:ins>
+      <w:ins w:id="60" w:author="Erin Mordecai" w:date="2016-05-02T10:01:00Z">
+        <w:r>
+          <w:rPr>
+            <w:rFonts w:ascii="Times New Roman" w:hAnsi="Times New Roman" w:cs="Times New Roman"/>
+            <w:color w:val="222222"/>
+            <w:sz w:val="24"/>
+            <w:szCs w:val="19"/>
+            <w:shd w:val="clear" w:color="auto" w:fill="FFFFFF"/>
+          </w:rPr>
+          <w:t xml:space="preserve">plant, </w:t>
+        </w:r>
+      </w:ins>
+      <w:ins w:id="61" w:author="Erin Mordecai" w:date="2016-05-02T10:00:00Z">
+        <w:r>
+          <w:rPr>
+            <w:rFonts w:ascii="Times New Roman" w:hAnsi="Times New Roman" w:cs="Times New Roman"/>
+            <w:color w:val="222222"/>
+            <w:sz w:val="24"/>
+            <w:szCs w:val="19"/>
+            <w:shd w:val="clear" w:color="auto" w:fill="FFFFFF"/>
+          </w:rPr>
+          <w:t>bird</w:t>
+        </w:r>
+      </w:ins>
+      <w:ins w:id="62" w:author="Erin Mordecai" w:date="2016-05-02T10:01:00Z">
+        <w:r>
+          <w:rPr>
+            <w:rFonts w:ascii="Times New Roman" w:hAnsi="Times New Roman" w:cs="Times New Roman"/>
+            <w:color w:val="222222"/>
+            <w:sz w:val="24"/>
+            <w:szCs w:val="19"/>
+            <w:shd w:val="clear" w:color="auto" w:fill="FFFFFF"/>
+          </w:rPr>
+          <w:t>,</w:t>
+        </w:r>
+      </w:ins>
+      <w:ins w:id="63" w:author="Erin Mordecai" w:date="2016-05-02T10:00:00Z">
+        <w:r>
+          <w:rPr>
+            <w:rFonts w:ascii="Times New Roman" w:hAnsi="Times New Roman" w:cs="Times New Roman"/>
+            <w:color w:val="222222"/>
+            <w:sz w:val="24"/>
+            <w:szCs w:val="19"/>
+            <w:shd w:val="clear" w:color="auto" w:fill="FFFFFF"/>
+          </w:rPr>
+          <w:t xml:space="preserve"> and insect communities using standard sampling </w:t>
+        </w:r>
+        <w:commentRangeStart w:id="64"/>
+        <w:r>
+          <w:rPr>
+            <w:rFonts w:ascii="Times New Roman" w:hAnsi="Times New Roman" w:cs="Times New Roman"/>
+            <w:color w:val="222222"/>
+            <w:sz w:val="24"/>
+            <w:szCs w:val="19"/>
+            <w:shd w:val="clear" w:color="auto" w:fill="FFFFFF"/>
+          </w:rPr>
+          <w:t>techniques</w:t>
+        </w:r>
+        <w:commentRangeEnd w:id="64"/>
+        <w:r>
+          <w:rPr>
+            <w:rStyle w:val="CommentReference"/>
+          </w:rPr>
+          <w:commentReference w:id="64"/>
+        </w:r>
+        <w:r>
+          <w:rPr>
+            <w:rFonts w:ascii="Times New Roman" w:hAnsi="Times New Roman" w:cs="Times New Roman"/>
+            <w:color w:val="222222"/>
+            <w:sz w:val="24"/>
+            <w:szCs w:val="19"/>
+            <w:shd w:val="clear" w:color="auto" w:fill="FFFFFF"/>
+          </w:rPr>
+          <w:t xml:space="preserve">. </w:t>
+        </w:r>
+      </w:ins>
+      <w:commentRangeStart w:id="65"/>
+      <w:ins w:id="66" w:author="Erin Mordecai" w:date="2016-05-02T10:01:00Z">
+        <w:r>
+          <w:rPr>
+            <w:rFonts w:ascii="Times New Roman" w:hAnsi="Times New Roman" w:cs="Times New Roman"/>
+            <w:color w:val="222222"/>
+            <w:sz w:val="24"/>
+            <w:szCs w:val="19"/>
+            <w:shd w:val="clear" w:color="auto" w:fill="FFFFFF"/>
+          </w:rPr>
+          <w:t xml:space="preserve">We will survey birds using timed bird counts, insects using a variety of trapping methods, and plants by identifying size and </w:t>
+        </w:r>
+      </w:ins>
+      <w:ins w:id="67" w:author="Erin Mordecai" w:date="2016-05-02T10:15:00Z">
+        <w:r>
+          <w:rPr>
+            <w:rFonts w:ascii="Times New Roman" w:hAnsi="Times New Roman" w:cs="Times New Roman"/>
+            <w:color w:val="222222"/>
+            <w:sz w:val="24"/>
+            <w:szCs w:val="19"/>
+            <w:shd w:val="clear" w:color="auto" w:fill="FFFFFF"/>
+          </w:rPr>
+          <w:t>species</w:t>
+        </w:r>
+      </w:ins>
+      <w:ins w:id="68" w:author="Erin Mordecai" w:date="2016-05-02T10:01:00Z">
+        <w:r>
+          <w:rPr>
+            <w:rFonts w:ascii="Times New Roman" w:hAnsi="Times New Roman" w:cs="Times New Roman"/>
+            <w:color w:val="222222"/>
+            <w:sz w:val="24"/>
+            <w:szCs w:val="19"/>
+            <w:shd w:val="clear" w:color="auto" w:fill="FFFFFF"/>
+          </w:rPr>
+          <w:t xml:space="preserve"> of all stems &gt;1 cm </w:t>
+        </w:r>
+        <w:r>
+          <w:rPr>
+            <w:rFonts w:ascii="Times New Roman" w:hAnsi="Times New Roman" w:cs="Times New Roman"/>
+            <w:color w:val="222222"/>
+            <w:sz w:val="24"/>
+            <w:szCs w:val="19"/>
+            <w:shd w:val="clear" w:color="auto" w:fill="FFFFFF"/>
+          </w:rPr>
+          <w:t xml:space="preserve">diameter at breast height (DBH) and the percent cover of </w:t>
+        </w:r>
+      </w:ins>
+      <w:ins w:id="69" w:author="Erin Mordecai" w:date="2016-05-02T10:15:00Z">
+        <w:r>
+          <w:rPr>
+            <w:rFonts w:ascii="Times New Roman" w:hAnsi="Times New Roman" w:cs="Times New Roman"/>
+            <w:color w:val="222222"/>
+            <w:sz w:val="24"/>
+            <w:szCs w:val="19"/>
+            <w:shd w:val="clear" w:color="auto" w:fill="FFFFFF"/>
+          </w:rPr>
+          <w:t>understory</w:t>
+        </w:r>
+      </w:ins>
+      <w:ins w:id="70" w:author="Erin Mordecai" w:date="2016-05-02T10:01:00Z">
+        <w:r>
+          <w:rPr>
+            <w:rFonts w:ascii="Times New Roman" w:hAnsi="Times New Roman" w:cs="Times New Roman"/>
+            <w:color w:val="222222"/>
+            <w:sz w:val="24"/>
+            <w:szCs w:val="19"/>
+            <w:shd w:val="clear" w:color="auto" w:fill="FFFFFF"/>
+          </w:rPr>
+          <w:t xml:space="preserve"> </w:t>
+        </w:r>
+      </w:ins>
+      <w:ins w:id="71" w:author="Erin Mordecai" w:date="2016-05-02T10:15:00Z">
+        <w:r>
+          <w:rPr>
+            <w:rFonts w:ascii="Times New Roman" w:hAnsi="Times New Roman" w:cs="Times New Roman"/>
+            <w:color w:val="222222"/>
+            <w:sz w:val="24"/>
+            <w:szCs w:val="19"/>
+            <w:shd w:val="clear" w:color="auto" w:fill="FFFFFF"/>
+          </w:rPr>
+          <w:t>vegetation</w:t>
+        </w:r>
+      </w:ins>
+      <w:ins w:id="72" w:author="Erin Mordecai" w:date="2016-05-02T10:01:00Z">
+        <w:r>
+          <w:rPr>
+            <w:rFonts w:ascii="Times New Roman" w:hAnsi="Times New Roman" w:cs="Times New Roman"/>
+            <w:color w:val="222222"/>
+            <w:sz w:val="24"/>
+            <w:szCs w:val="19"/>
+            <w:shd w:val="clear" w:color="auto" w:fill="FFFFFF"/>
+          </w:rPr>
+          <w:t xml:space="preserve"> along random transects.</w:t>
+        </w:r>
+      </w:ins>
+      <w:ins w:id="73" w:author="Erin Mordecai" w:date="2016-05-02T10:03:00Z">
+        <w:r>
+          <w:rPr>
+            <w:rFonts w:ascii="Times New Roman" w:hAnsi="Times New Roman" w:cs="Times New Roman"/>
+            <w:color w:val="222222"/>
+            <w:sz w:val="24"/>
+            <w:szCs w:val="19"/>
+            <w:shd w:val="clear" w:color="auto" w:fill="FFFFFF"/>
+          </w:rPr>
+          <w:t xml:space="preserve"> We will sample each forest patch three times during the year to assess potential seasonal changes in plant, bird, and insect communities in response to ohia loss.</w:t>
+        </w:r>
+      </w:ins>
+      <w:commentRangeEnd w:id="65"/>
+      <w:ins w:id="74" w:author="Erin Mordecai" w:date="2016-05-02T10:15:00Z">
+        <w:r>
+          <w:rPr>
+            <w:rStyle w:val="CommentReference"/>
+          </w:rPr>
+          <w:commentReference w:id="65"/>
+        </w:r>
+      </w:ins>
     </w:p>
     <w:p>
       <w:pPr>
@@ -3658,7 +4571,6 @@
           <w:szCs w:val="19"/>
           <w:shd w:val="clear" w:color="auto" w:fill="FFFFFF"/>
         </w:rPr>
-        <w:lastRenderedPageBreak/>
         <w:t>As t</w:t>
       </w:r>
       <w:r>
@@ -4070,37 +4982,7 @@
           <w:szCs w:val="19"/>
           <w:shd w:val="clear" w:color="auto" w:fill="FFFFFF"/>
         </w:rPr>
-        <w:t>By d</w:t>
-      </w:r>
-      <w:r>
-        <w:rPr>
-          <w:rFonts w:ascii="Times New Roman" w:hAnsi="Times New Roman" w:cs="Times New Roman"/>
-          <w:color w:val="222222"/>
-          <w:sz w:val="24"/>
-          <w:szCs w:val="19"/>
-          <w:shd w:val="clear" w:color="auto" w:fill="FFFFFF"/>
-        </w:rPr>
-        <w:t>escribing and predicting how ROD affects</w:t>
-      </w:r>
-      <w:r>
-        <w:rPr>
-          <w:rFonts w:ascii="Times New Roman" w:hAnsi="Times New Roman" w:cs="Times New Roman"/>
-          <w:color w:val="222222"/>
-          <w:sz w:val="24"/>
-          <w:szCs w:val="19"/>
-          <w:shd w:val="clear" w:color="auto" w:fill="FFFFFF"/>
-        </w:rPr>
-        <w:t xml:space="preserve"> forest communities, we </w:t>
-      </w:r>
-      <w:r>
-        <w:rPr>
-          <w:rFonts w:ascii="Times New Roman" w:hAnsi="Times New Roman" w:cs="Times New Roman"/>
-          <w:color w:val="222222"/>
-          <w:sz w:val="24"/>
-          <w:szCs w:val="19"/>
-          <w:shd w:val="clear" w:color="auto" w:fill="FFFFFF"/>
-        </w:rPr>
-        <w:t xml:space="preserve">can help Hawaii’s </w:t>
+        <w:t xml:space="preserve">By describing and predicting how ROD affects forest communities, we can help Hawaii’s </w:t>
       </w:r>
       <w:r>
         <w:rPr>
@@ -4160,17 +5042,7 @@
           <w:szCs w:val="19"/>
           <w:shd w:val="clear" w:color="auto" w:fill="FFFFFF"/>
         </w:rPr>
-        <w:t>already threatened plants and animals</w:t>
-      </w:r>
-      <w:r>
-        <w:rPr>
-          <w:rFonts w:ascii="Times New Roman" w:hAnsi="Times New Roman" w:cs="Times New Roman"/>
-          <w:color w:val="222222"/>
-          <w:sz w:val="24"/>
-          <w:szCs w:val="19"/>
-          <w:shd w:val="clear" w:color="auto" w:fill="FFFFFF"/>
-        </w:rPr>
-        <w:t>.</w:t>
+        <w:t>already threatened plants and animals.</w:t>
       </w:r>
     </w:p>
     <w:p>
@@ -4600,27 +5472,7 @@
           <w:szCs w:val="19"/>
           <w:shd w:val="clear" w:color="auto" w:fill="FFFFFF"/>
         </w:rPr>
-        <w:t>B</w:t>
-      </w:r>
-      <w:r>
-        <w:rPr>
-          <w:rFonts w:ascii="Times New Roman" w:hAnsi="Times New Roman" w:cs="Times New Roman"/>
-          <w:color w:val="222222"/>
-          <w:sz w:val="24"/>
-          <w:szCs w:val="19"/>
-          <w:shd w:val="clear" w:color="auto" w:fill="FFFFFF"/>
-        </w:rPr>
-        <w:t>efore and after ROD o</w:t>
-      </w:r>
-      <w:r>
-        <w:rPr>
-          <w:rFonts w:ascii="Times New Roman" w:hAnsi="Times New Roman" w:cs="Times New Roman"/>
-          <w:color w:val="222222"/>
-          <w:sz w:val="24"/>
-          <w:szCs w:val="19"/>
-          <w:shd w:val="clear" w:color="auto" w:fill="FFFFFF"/>
-        </w:rPr>
-        <w:t>utbreaks, w</w:t>
+        <w:t>Before and after ROD outbreaks, w</w:t>
       </w:r>
       <w:r>
         <w:rPr>
@@ -4690,7 +5542,109 @@
           <w:szCs w:val="19"/>
           <w:shd w:val="clear" w:color="auto" w:fill="FFFFFF"/>
         </w:rPr>
-        <w:t xml:space="preserve">The before and after comparison, and the size of the difference, will tell us how the level to which ohia is a keystone species in Hawaii forests. </w:t>
+        <w:t xml:space="preserve">The before and after comparison, and the size of the difference, will </w:t>
+      </w:r>
+      <w:del w:id="75" w:author="Erin Mordecai" w:date="2016-05-02T10:17:00Z">
+        <w:r>
+          <w:rPr>
+            <w:rFonts w:ascii="Times New Roman" w:hAnsi="Times New Roman" w:cs="Times New Roman"/>
+            <w:color w:val="222222"/>
+            <w:sz w:val="24"/>
+            <w:szCs w:val="19"/>
+            <w:shd w:val="clear" w:color="auto" w:fill="FFFFFF"/>
+          </w:rPr>
+          <w:delText>tell us how the level to which</w:delText>
+        </w:r>
+      </w:del>
+      <w:ins w:id="76" w:author="Erin Mordecai" w:date="2016-05-02T10:17:00Z">
+        <w:r>
+          <w:rPr>
+            <w:rFonts w:ascii="Times New Roman" w:hAnsi="Times New Roman" w:cs="Times New Roman"/>
+            <w:color w:val="222222"/>
+            <w:sz w:val="24"/>
+            <w:szCs w:val="19"/>
+            <w:shd w:val="clear" w:color="auto" w:fill="FFFFFF"/>
+          </w:rPr>
+          <w:t>help us to assess</w:t>
+        </w:r>
+      </w:ins>
+      <w:r>
+        <w:rPr>
+          <w:rFonts w:ascii="Times New Roman" w:hAnsi="Times New Roman" w:cs="Times New Roman"/>
+          <w:color w:val="222222"/>
+          <w:sz w:val="24"/>
+          <w:szCs w:val="19"/>
+          <w:shd w:val="clear" w:color="auto" w:fill="FFFFFF"/>
+        </w:rPr>
+        <w:t xml:space="preserve"> </w:t>
+      </w:r>
+      <w:proofErr w:type="spellStart"/>
+      <w:r>
+        <w:rPr>
+          <w:rFonts w:ascii="Times New Roman" w:hAnsi="Times New Roman" w:cs="Times New Roman"/>
+          <w:color w:val="222222"/>
+          <w:sz w:val="24"/>
+          <w:szCs w:val="19"/>
+          <w:shd w:val="clear" w:color="auto" w:fill="FFFFFF"/>
+        </w:rPr>
+        <w:t>ohia</w:t>
+      </w:r>
+      <w:ins w:id="77" w:author="Erin Mordecai" w:date="2016-05-02T10:17:00Z">
+        <w:r>
+          <w:rPr>
+            <w:rFonts w:ascii="Times New Roman" w:hAnsi="Times New Roman" w:cs="Times New Roman"/>
+            <w:color w:val="222222"/>
+            <w:sz w:val="24"/>
+            <w:szCs w:val="19"/>
+            <w:shd w:val="clear" w:color="auto" w:fill="FFFFFF"/>
+          </w:rPr>
+          <w:t>’s</w:t>
+        </w:r>
+        <w:proofErr w:type="spellEnd"/>
+        <w:r>
+          <w:rPr>
+            <w:rFonts w:ascii="Times New Roman" w:hAnsi="Times New Roman" w:cs="Times New Roman"/>
+            <w:color w:val="222222"/>
+            <w:sz w:val="24"/>
+            <w:szCs w:val="19"/>
+            <w:shd w:val="clear" w:color="auto" w:fill="FFFFFF"/>
+          </w:rPr>
+          <w:t xml:space="preserve"> role as</w:t>
+        </w:r>
+      </w:ins>
+      <w:del w:id="78" w:author="Erin Mordecai" w:date="2016-05-02T10:17:00Z">
+        <w:r>
+          <w:rPr>
+            <w:rFonts w:ascii="Times New Roman" w:hAnsi="Times New Roman" w:cs="Times New Roman"/>
+            <w:color w:val="222222"/>
+            <w:sz w:val="24"/>
+            <w:szCs w:val="19"/>
+            <w:shd w:val="clear" w:color="auto" w:fill="FFFFFF"/>
+          </w:rPr>
+          <w:delText xml:space="preserve"> is a</w:delText>
+        </w:r>
+      </w:del>
+      <w:ins w:id="79" w:author="Erin Mordecai" w:date="2016-05-02T10:17:00Z">
+        <w:r>
+          <w:rPr>
+            <w:rFonts w:ascii="Times New Roman" w:hAnsi="Times New Roman" w:cs="Times New Roman"/>
+            <w:color w:val="222222"/>
+            <w:sz w:val="24"/>
+            <w:szCs w:val="19"/>
+            <w:shd w:val="clear" w:color="auto" w:fill="FFFFFF"/>
+          </w:rPr>
+          <w:t xml:space="preserve"> a</w:t>
+        </w:r>
+      </w:ins>
+      <w:r>
+        <w:rPr>
+          <w:rFonts w:ascii="Times New Roman" w:hAnsi="Times New Roman" w:cs="Times New Roman"/>
+          <w:color w:val="222222"/>
+          <w:sz w:val="24"/>
+          <w:szCs w:val="19"/>
+          <w:shd w:val="clear" w:color="auto" w:fill="FFFFFF"/>
+        </w:rPr>
+        <w:t xml:space="preserve"> keystone species in Hawaii forests. </w:t>
       </w:r>
     </w:p>
     <w:p>
@@ -4806,15 +5760,147 @@
         </w:rPr>
         <w:t xml:space="preserve"> plants and animals that depend on ohia.  </w:t>
       </w:r>
-      <w:r>
-        <w:rPr>
-          <w:rFonts w:ascii="Times New Roman" w:hAnsi="Times New Roman" w:cs="Times New Roman"/>
-          <w:color w:val="222222"/>
-          <w:sz w:val="24"/>
-          <w:szCs w:val="19"/>
-          <w:shd w:val="clear" w:color="auto" w:fill="FFFFFF"/>
-        </w:rPr>
-        <w:t>We see t</w:t>
+      <w:ins w:id="80" w:author="Erin Mordecai" w:date="2016-05-02T10:18:00Z">
+        <w:r>
+          <w:rPr>
+            <w:rFonts w:ascii="Times New Roman" w:hAnsi="Times New Roman" w:cs="Times New Roman"/>
+            <w:color w:val="222222"/>
+            <w:sz w:val="24"/>
+            <w:szCs w:val="19"/>
+            <w:shd w:val="clear" w:color="auto" w:fill="FFFFFF"/>
+          </w:rPr>
+          <w:t xml:space="preserve">As a new epidemic unfolds, even the most basic information about disease </w:t>
+        </w:r>
+      </w:ins>
+      <w:ins w:id="81" w:author="Erin Mordecai" w:date="2016-05-02T10:19:00Z">
+        <w:r>
+          <w:rPr>
+            <w:rFonts w:ascii="Times New Roman" w:hAnsi="Times New Roman" w:cs="Times New Roman"/>
+            <w:color w:val="222222"/>
+            <w:sz w:val="24"/>
+            <w:szCs w:val="19"/>
+            <w:shd w:val="clear" w:color="auto" w:fill="FFFFFF"/>
+          </w:rPr>
+          <w:t>spread</w:t>
+        </w:r>
+      </w:ins>
+      <w:ins w:id="82" w:author="Erin Mordecai" w:date="2016-05-02T10:18:00Z">
+        <w:r>
+          <w:rPr>
+            <w:rFonts w:ascii="Times New Roman" w:hAnsi="Times New Roman" w:cs="Times New Roman"/>
+            <w:color w:val="222222"/>
+            <w:sz w:val="24"/>
+            <w:szCs w:val="19"/>
+            <w:shd w:val="clear" w:color="auto" w:fill="FFFFFF"/>
+          </w:rPr>
+          <w:t xml:space="preserve"> and impact is unknown. The Hellman award provides an opportunity to collect pilot data that can </w:t>
+        </w:r>
+      </w:ins>
+      <w:ins w:id="83" w:author="Erin Mordecai" w:date="2016-05-02T10:19:00Z">
+        <w:r>
+          <w:rPr>
+            <w:rFonts w:ascii="Times New Roman" w:hAnsi="Times New Roman" w:cs="Times New Roman"/>
+            <w:color w:val="222222"/>
+            <w:sz w:val="24"/>
+            <w:szCs w:val="19"/>
+            <w:shd w:val="clear" w:color="auto" w:fill="FFFFFF"/>
+          </w:rPr>
+          <w:t>seed</w:t>
+        </w:r>
+      </w:ins>
+      <w:ins w:id="84" w:author="Erin Mordecai" w:date="2016-05-02T10:18:00Z">
+        <w:r>
+          <w:rPr>
+            <w:rFonts w:ascii="Times New Roman" w:hAnsi="Times New Roman" w:cs="Times New Roman"/>
+            <w:color w:val="222222"/>
+            <w:sz w:val="24"/>
+            <w:szCs w:val="19"/>
+            <w:shd w:val="clear" w:color="auto" w:fill="FFFFFF"/>
+          </w:rPr>
+          <w:t xml:space="preserve"> a larger </w:t>
+        </w:r>
+      </w:ins>
+      <w:ins w:id="85" w:author="Erin Mordecai" w:date="2016-05-02T10:19:00Z">
+        <w:r>
+          <w:rPr>
+            <w:rFonts w:ascii="Times New Roman" w:hAnsi="Times New Roman" w:cs="Times New Roman"/>
+            <w:color w:val="222222"/>
+            <w:sz w:val="24"/>
+            <w:szCs w:val="19"/>
+            <w:shd w:val="clear" w:color="auto" w:fill="FFFFFF"/>
+          </w:rPr>
+          <w:t>research</w:t>
+        </w:r>
+      </w:ins>
+      <w:ins w:id="86" w:author="Erin Mordecai" w:date="2016-05-02T10:18:00Z">
+        <w:r>
+          <w:rPr>
+            <w:rFonts w:ascii="Times New Roman" w:hAnsi="Times New Roman" w:cs="Times New Roman"/>
+            <w:color w:val="222222"/>
+            <w:sz w:val="24"/>
+            <w:szCs w:val="19"/>
+            <w:shd w:val="clear" w:color="auto" w:fill="FFFFFF"/>
+          </w:rPr>
+          <w:t xml:space="preserve"> </w:t>
+        </w:r>
+      </w:ins>
+      <w:ins w:id="87" w:author="Erin Mordecai" w:date="2016-05-02T10:19:00Z">
+        <w:r>
+          <w:rPr>
+            <w:rFonts w:ascii="Times New Roman" w:hAnsi="Times New Roman" w:cs="Times New Roman"/>
+            <w:color w:val="222222"/>
+            <w:sz w:val="24"/>
+            <w:szCs w:val="19"/>
+            <w:shd w:val="clear" w:color="auto" w:fill="FFFFFF"/>
+          </w:rPr>
+          <w:t xml:space="preserve">program in Hawaiian forest change, conservation, and regeneration. </w:t>
+        </w:r>
+      </w:ins>
+      <w:ins w:id="88" w:author="Erin Mordecai" w:date="2016-05-02T10:20:00Z">
+        <w:r>
+          <w:rPr>
+            <w:rFonts w:ascii="Times New Roman" w:hAnsi="Times New Roman" w:cs="Times New Roman"/>
+            <w:color w:val="222222"/>
+            <w:sz w:val="24"/>
+            <w:szCs w:val="19"/>
+            <w:shd w:val="clear" w:color="auto" w:fill="FFFFFF"/>
+          </w:rPr>
+          <w:t xml:space="preserve">Moreover, </w:t>
+        </w:r>
+      </w:ins>
+      <w:del w:id="89" w:author="Erin Mordecai" w:date="2016-05-02T10:20:00Z">
+        <w:r>
+          <w:rPr>
+            <w:rFonts w:ascii="Times New Roman" w:hAnsi="Times New Roman" w:cs="Times New Roman"/>
+            <w:color w:val="222222"/>
+            <w:sz w:val="24"/>
+            <w:szCs w:val="19"/>
+            <w:shd w:val="clear" w:color="auto" w:fill="FFFFFF"/>
+          </w:rPr>
+          <w:delText xml:space="preserve">We </w:delText>
+        </w:r>
+      </w:del>
+      <w:ins w:id="90" w:author="Erin Mordecai" w:date="2016-05-02T10:20:00Z">
+        <w:r>
+          <w:rPr>
+            <w:rFonts w:ascii="Times New Roman" w:hAnsi="Times New Roman" w:cs="Times New Roman"/>
+            <w:color w:val="222222"/>
+            <w:sz w:val="24"/>
+            <w:szCs w:val="19"/>
+            <w:shd w:val="clear" w:color="auto" w:fill="FFFFFF"/>
+          </w:rPr>
+          <w:t xml:space="preserve">we </w:t>
+        </w:r>
+      </w:ins>
+      <w:r>
+        <w:rPr>
+          <w:rFonts w:ascii="Times New Roman" w:hAnsi="Times New Roman" w:cs="Times New Roman"/>
+          <w:color w:val="222222"/>
+          <w:sz w:val="24"/>
+          <w:szCs w:val="19"/>
+          <w:shd w:val="clear" w:color="auto" w:fill="FFFFFF"/>
+        </w:rPr>
+        <w:t>see t</w:t>
       </w:r>
       <w:r>
         <w:rPr>
@@ -4834,17 +5920,7 @@
           <w:szCs w:val="19"/>
           <w:shd w:val="clear" w:color="auto" w:fill="FFFFFF"/>
         </w:rPr>
-        <w:t xml:space="preserve">disease outbreak as an </w:t>
-      </w:r>
-      <w:r>
-        <w:rPr>
-          <w:rFonts w:ascii="Times New Roman" w:hAnsi="Times New Roman" w:cs="Times New Roman"/>
-          <w:color w:val="222222"/>
-          <w:sz w:val="24"/>
-          <w:szCs w:val="19"/>
-          <w:shd w:val="clear" w:color="auto" w:fill="FFFFFF"/>
-        </w:rPr>
-        <w:t xml:space="preserve">opportunity to study the importance of species and the consequences of biodiversity loss.  </w:t>
+        <w:t xml:space="preserve">disease outbreak as an opportunity to study the importance of species and the consequences of biodiversity loss.  </w:t>
       </w:r>
       <w:r>
         <w:rPr>
@@ -4974,67 +6050,7 @@
           <w:szCs w:val="19"/>
           <w:shd w:val="clear" w:color="auto" w:fill="FFFFFF"/>
         </w:rPr>
-        <w:t>O</w:t>
-      </w:r>
-      <w:r>
-        <w:rPr>
-          <w:rFonts w:ascii="Times New Roman" w:hAnsi="Times New Roman" w:cs="Times New Roman"/>
-          <w:color w:val="222222"/>
-          <w:sz w:val="24"/>
-          <w:szCs w:val="19"/>
-          <w:shd w:val="clear" w:color="auto" w:fill="FFFFFF"/>
-        </w:rPr>
-        <w:t xml:space="preserve">nce surrounded by the ghostly grey, leafless trunks </w:t>
-      </w:r>
-      <w:r>
-        <w:rPr>
-          <w:rFonts w:ascii="Times New Roman" w:hAnsi="Times New Roman" w:cs="Times New Roman"/>
-          <w:color w:val="222222"/>
-          <w:sz w:val="24"/>
-          <w:szCs w:val="19"/>
-          <w:shd w:val="clear" w:color="auto" w:fill="FFFFFF"/>
-        </w:rPr>
-        <w:t xml:space="preserve">of the trees </w:t>
-      </w:r>
-      <w:r>
-        <w:rPr>
-          <w:rFonts w:ascii="Times New Roman" w:hAnsi="Times New Roman" w:cs="Times New Roman"/>
-          <w:color w:val="222222"/>
-          <w:sz w:val="24"/>
-          <w:szCs w:val="19"/>
-          <w:shd w:val="clear" w:color="auto" w:fill="FFFFFF"/>
-        </w:rPr>
-        <w:t xml:space="preserve">that </w:t>
-      </w:r>
-      <w:r>
-        <w:rPr>
-          <w:rFonts w:ascii="Times New Roman" w:hAnsi="Times New Roman" w:cs="Times New Roman"/>
-          <w:color w:val="222222"/>
-          <w:sz w:val="24"/>
-          <w:szCs w:val="19"/>
-          <w:shd w:val="clear" w:color="auto" w:fill="FFFFFF"/>
-        </w:rPr>
-        <w:t>support</w:t>
-      </w:r>
-      <w:r>
-        <w:rPr>
-          <w:rFonts w:ascii="Times New Roman" w:hAnsi="Times New Roman" w:cs="Times New Roman"/>
-          <w:color w:val="222222"/>
-          <w:sz w:val="24"/>
-          <w:szCs w:val="19"/>
-          <w:shd w:val="clear" w:color="auto" w:fill="FFFFFF"/>
-        </w:rPr>
-        <w:t xml:space="preserve"> Hawaii’s island gardens</w:t>
-      </w:r>
-      <w:r>
-        <w:rPr>
-          <w:rFonts w:ascii="Times New Roman" w:hAnsi="Times New Roman" w:cs="Times New Roman"/>
-          <w:color w:val="222222"/>
-          <w:sz w:val="24"/>
-          <w:szCs w:val="19"/>
-          <w:shd w:val="clear" w:color="auto" w:fill="FFFFFF"/>
-        </w:rPr>
-        <w:t xml:space="preserve">, it may be </w:t>
+        <w:t xml:space="preserve">Once surrounded by the ghostly grey, leafless trunks of the trees that support Hawaii’s island gardens, it may be </w:t>
       </w:r>
       <w:r>
         <w:rPr>
@@ -5105,6 +6121,12 @@
           <w:shd w:val="clear" w:color="auto" w:fill="FFFFFF"/>
         </w:rPr>
         <w:t xml:space="preserve"> </w:t>
+      </w:r>
+      <w:r>
+        <w:rPr>
+          <w:rStyle w:val="CommentReference"/>
+        </w:rPr>
+        <w:commentReference w:id="91"/>
       </w:r>
     </w:p>
     <w:p>
@@ -5131,6 +6153,7 @@
           <w:shd w:val="clear" w:color="auto" w:fill="FFFFFF"/>
         </w:rPr>
       </w:pPr>
+      <w:commentRangeStart w:id="92"/>
       <w:r>
         <w:rPr>
           <w:rFonts w:ascii="Times New Roman" w:hAnsi="Times New Roman" w:cs="Times New Roman"/>
@@ -5140,6 +6163,13 @@
           <w:shd w:val="clear" w:color="auto" w:fill="FFFFFF"/>
         </w:rPr>
         <w:t>Budget:</w:t>
+      </w:r>
+      <w:commentRangeEnd w:id="92"/>
+      <w:r>
+        <w:rPr>
+          <w:rStyle w:val="CommentReference"/>
+        </w:rPr>
+        <w:commentReference w:id="92"/>
       </w:r>
     </w:p>
     <w:tbl>
@@ -5173,7 +6203,7 @@
                 <w:shd w:val="clear" w:color="auto" w:fill="FFFFFF"/>
               </w:rPr>
             </w:pPr>
-            <w:commentRangeStart w:id="2"/>
+            <w:commentRangeStart w:id="93"/>
           </w:p>
         </w:tc>
         <w:tc>
@@ -5229,7 +6259,7 @@
               </w:rPr>
               <w:t>Cost</w:t>
             </w:r>
-            <w:commentRangeEnd w:id="2"/>
+            <w:commentRangeEnd w:id="93"/>
             <w:r>
               <w:rPr>
                 <w:rStyle w:val="CommentReference"/>
@@ -5237,7 +6267,7 @@
                 <w:sz w:val="20"/>
                 <w:szCs w:val="20"/>
               </w:rPr>
-              <w:commentReference w:id="2"/>
+              <w:commentReference w:id="93"/>
             </w:r>
           </w:p>
         </w:tc>
@@ -6565,8 +7595,6 @@
         </w:rPr>
         <w:t>, 146–157 (2006).</w:t>
       </w:r>
-      <w:bookmarkStart w:id="3" w:name="_GoBack"/>
-      <w:bookmarkEnd w:id="3"/>
     </w:p>
     <w:p>
       <w:pPr>
@@ -6590,7 +7618,6 @@
           <w:sz w:val="20"/>
           <w:szCs w:val="24"/>
         </w:rPr>
-        <w:lastRenderedPageBreak/>
         <w:t xml:space="preserve">2. </w:t>
       </w:r>
       <w:r>
@@ -7396,7 +8423,7 @@
 
 <file path=word/comments.xml><?xml version="1.0" encoding="utf-8"?>
 <w:comments xmlns:wpc="http://schemas.microsoft.com/office/word/2010/wordprocessingCanvas" xmlns:cx="http://schemas.microsoft.com/office/drawing/2014/chartex" xmlns:cx1="http://schemas.microsoft.com/office/drawing/2015/9/8/chartex" xmlns:cx2="http://schemas.microsoft.com/office/drawing/2015/10/21/chartex" xmlns:mc="http://schemas.openxmlformats.org/markup-compatibility/2006" xmlns:o="urn:schemas-microsoft-com:office:office" xmlns:r="http://schemas.openxmlformats.org/officeDocument/2006/relationships" xmlns:m="http://schemas.openxmlformats.org/officeDocument/2006/math" xmlns:v="urn:schemas-microsoft-com:vml" xmlns:wp14="http://schemas.microsoft.com/office/word/2010/wordprocessingDrawing" xmlns:wp="http://schemas.openxmlformats.org/drawingml/2006/wordprocessingDrawing" xmlns:w10="urn:schemas-microsoft-com:office:word" xmlns:w="http://schemas.openxmlformats.org/wordprocessingml/2006/main" xmlns:w14="http://schemas.microsoft.com/office/word/2010/wordml" xmlns:w15="http://schemas.microsoft.com/office/word/2012/wordml" xmlns:w16se="http://schemas.microsoft.com/office/word/2015/wordml/symex" xmlns:wpg="http://schemas.microsoft.com/office/word/2010/wordprocessingGroup" xmlns:wpi="http://schemas.microsoft.com/office/word/2010/wordprocessingInk" xmlns:wne="http://schemas.microsoft.com/office/word/2006/wordml" xmlns:wps="http://schemas.microsoft.com/office/word/2010/wordprocessingShape" mc:Ignorable="w14 w15 w16se wp14">
-  <w:comment w:id="0" w:author="Thomas Smith" w:date="2016-04-30T15:38:00Z" w:initials="TS">
+  <w:comment w:id="2" w:author="Erin Mordecai" w:date="2016-05-02T10:22:00Z" w:initials="EM">
     <w:p>
       <w:pPr>
         <w:pStyle w:val="CommentText"/>
@@ -7408,23 +8435,11 @@
         <w:annotationRef/>
       </w:r>
       <w:r>
-        <w:t xml:space="preserve">Trying for a title that </w:t>
-      </w:r>
-      <w:r>
-        <w:t>creates a</w:t>
-      </w:r>
-      <w:r>
-        <w:t xml:space="preserve"> dramatic image.  </w:t>
-      </w:r>
-      <w:r>
-        <w:t>The alliteration is intentional</w:t>
-      </w:r>
-      <w:r>
-        <w:t>.</w:t>
+        <w:t>I like this title</w:t>
       </w:r>
     </w:p>
   </w:comment>
-  <w:comment w:id="1" w:author="Thomas Smith" w:date="2016-05-01T17:20:00Z" w:initials="TS">
+  <w:comment w:id="1" w:author="Thomas Smith" w:date="2016-04-30T15:38:00Z" w:initials="TS">
     <w:p>
       <w:pPr>
         <w:pStyle w:val="CommentText"/>
@@ -7436,11 +8451,11 @@
         <w:annotationRef/>
       </w:r>
       <w:r>
-        <w:t>Erin can you spice this up?</w:t>
+        <w:t>Trying for a title that creates a dramatic image.  The alliteration is intentional.</w:t>
       </w:r>
     </w:p>
   </w:comment>
-  <w:comment w:id="2" w:author="Thomas Smith" w:date="2016-04-30T16:09:00Z" w:initials="TS">
+  <w:comment w:id="38" w:author="Erin Mordecai" w:date="2016-05-02T10:11:00Z" w:initials="EM">
     <w:p>
       <w:pPr>
         <w:pStyle w:val="CommentText"/>
@@ -7452,16 +8467,140 @@
         <w:annotationRef/>
       </w:r>
       <w:r>
-        <w:t>Please</w:t>
-      </w:r>
-      <w:r>
-        <w:t xml:space="preserve"> add, subtract, or adjust anything here</w:t>
-      </w:r>
-      <w:r>
-        <w:t>.</w:t>
-      </w:r>
-      <w:r>
-        <w:t xml:space="preserve"> </w:t>
+        <w:t>Add the USGS? Stephanie, help with this list.</w:t>
+      </w:r>
+    </w:p>
+  </w:comment>
+  <w:comment w:id="39" w:author="Thomas Smith" w:date="2016-05-01T17:20:00Z" w:initials="TS">
+    <w:p>
+      <w:pPr>
+        <w:pStyle w:val="CommentText"/>
+      </w:pPr>
+      <w:r>
+        <w:rPr>
+          <w:rStyle w:val="CommentReference"/>
+        </w:rPr>
+        <w:annotationRef/>
+      </w:r>
+      <w:r>
+        <w:t>Erin can you spice this up?</w:t>
+      </w:r>
+    </w:p>
+  </w:comment>
+  <w:comment w:id="56" w:author="Erin Mordecai" w:date="2016-05-02T10:04:00Z" w:initials="EM">
+    <w:p>
+      <w:pPr>
+        <w:pStyle w:val="CommentText"/>
+      </w:pPr>
+      <w:r>
+        <w:rPr>
+          <w:rStyle w:val="CommentReference"/>
+        </w:rPr>
+        <w:annotationRef/>
+      </w:r>
+      <w:r>
+        <w:t>How long has the epidemic been around?</w:t>
+      </w:r>
+    </w:p>
+  </w:comment>
+  <w:comment w:id="64" w:author="Erin Mordecai" w:date="2016-05-02T10:00:00Z" w:initials="EM">
+    <w:p>
+      <w:pPr>
+        <w:pStyle w:val="CommentText"/>
+      </w:pPr>
+      <w:r>
+        <w:rPr>
+          <w:rStyle w:val="CommentReference"/>
+        </w:rPr>
+        <w:annotationRef/>
+      </w:r>
+      <w:r>
+        <w:t>CITE</w:t>
+      </w:r>
+    </w:p>
+  </w:comment>
+  <w:comment w:id="65" w:author="Erin Mordecai" w:date="2016-05-02T10:16:00Z" w:initials="EM">
+    <w:p>
+      <w:pPr>
+        <w:pStyle w:val="CommentText"/>
+      </w:pPr>
+      <w:r>
+        <w:rPr>
+          <w:rStyle w:val="CommentReference"/>
+        </w:rPr>
+        <w:annotationRef/>
+      </w:r>
+      <w:r>
+        <w:t>I just took a wild stab at these methods. Can you two edit the details?</w:t>
+      </w:r>
+    </w:p>
+  </w:comment>
+  <w:comment w:id="91" w:author="Erin Mordecai" w:date="2016-05-02T09:51:00Z" w:initials="EM">
+    <w:p>
+      <w:pPr>
+        <w:pStyle w:val="CommentText"/>
+      </w:pPr>
+      <w:r>
+        <w:rPr>
+          <w:rStyle w:val="CommentReference"/>
+        </w:rPr>
+        <w:annotationRef/>
+      </w:r>
+      <w:r>
+        <w:t xml:space="preserve">I like the narrative approach you have taken. It is not what I usually do but I find it compelling. </w:t>
+      </w:r>
+    </w:p>
+    <w:p>
+      <w:pPr>
+        <w:pStyle w:val="CommentText"/>
+      </w:pPr>
+    </w:p>
+    <w:p>
+      <w:pPr>
+        <w:pStyle w:val="CommentText"/>
+      </w:pPr>
+      <w:r>
+        <w:t xml:space="preserve">I think we need to get more specific about what we actually plan to do. The budget is pretty detailed, but in the text we just talk about modeling disease spread and tracking the effects of </w:t>
+      </w:r>
+      <w:proofErr w:type="spellStart"/>
+      <w:r>
+        <w:t>dieoffs</w:t>
+      </w:r>
+      <w:proofErr w:type="spellEnd"/>
+      <w:r>
+        <w:t xml:space="preserve"> on other species. I attempted to add more detailed methods to the text, but it’s just a first stab so feel free to change it.</w:t>
+      </w:r>
+    </w:p>
+  </w:comment>
+  <w:comment w:id="92" w:author="Erin Mordecai" w:date="2016-05-02T10:22:00Z" w:initials="EM">
+    <w:p>
+      <w:pPr>
+        <w:pStyle w:val="CommentText"/>
+      </w:pPr>
+      <w:r>
+        <w:rPr>
+          <w:rStyle w:val="CommentReference"/>
+        </w:rPr>
+        <w:annotationRef/>
+      </w:r>
+      <w:r>
+        <w:t>For budget, I think we need someone to do the modeling work (e.g., grad student or postdoc or Tom), a field technician to contribute to the sampling for question 2, money for travel to HI, and the equipment listed. Tom, I want to make sure this benefits you somehow. Thoughts on what we need to budget for?</w:t>
+      </w:r>
+    </w:p>
+  </w:comment>
+  <w:comment w:id="93" w:author="Thomas Smith" w:date="2016-04-30T16:09:00Z" w:initials="TS">
+    <w:p>
+      <w:pPr>
+        <w:pStyle w:val="CommentText"/>
+      </w:pPr>
+      <w:r>
+        <w:rPr>
+          <w:rStyle w:val="CommentReference"/>
+        </w:rPr>
+        <w:annotationRef/>
+      </w:r>
+      <w:r>
+        <w:t xml:space="preserve">Please add, subtract, or adjust anything here. </w:t>
       </w:r>
     </w:p>
   </w:comment>
@@ -7470,8 +8609,15 @@
 
 <file path=word/commentsExtended.xml><?xml version="1.0" encoding="utf-8"?>
 <w15:commentsEx xmlns:wpc="http://schemas.microsoft.com/office/word/2010/wordprocessingCanvas" xmlns:cx="http://schemas.microsoft.com/office/drawing/2014/chartex" xmlns:cx1="http://schemas.microsoft.com/office/drawing/2015/9/8/chartex" xmlns:cx2="http://schemas.microsoft.com/office/drawing/2015/10/21/chartex" xmlns:mc="http://schemas.openxmlformats.org/markup-compatibility/2006" xmlns:o="urn:schemas-microsoft-com:office:office" xmlns:r="http://schemas.openxmlformats.org/officeDocument/2006/relationships" xmlns:m="http://schemas.openxmlformats.org/officeDocument/2006/math" xmlns:v="urn:schemas-microsoft-com:vml" xmlns:wp14="http://schemas.microsoft.com/office/word/2010/wordprocessingDrawing" xmlns:wp="http://schemas.openxmlformats.org/drawingml/2006/wordprocessingDrawing" xmlns:w10="urn:schemas-microsoft-com:office:word" xmlns:w="http://schemas.openxmlformats.org/wordprocessingml/2006/main" xmlns:w14="http://schemas.microsoft.com/office/word/2010/wordml" xmlns:w15="http://schemas.microsoft.com/office/word/2012/wordml" xmlns:w16se="http://schemas.microsoft.com/office/word/2015/wordml/symex" xmlns:wpg="http://schemas.microsoft.com/office/word/2010/wordprocessingGroup" xmlns:wpi="http://schemas.microsoft.com/office/word/2010/wordprocessingInk" xmlns:wne="http://schemas.microsoft.com/office/word/2006/wordml" xmlns:wps="http://schemas.microsoft.com/office/word/2010/wordprocessingShape" mc:Ignorable="w14 w15 w16se wp14">
+  <w15:commentEx w15:paraId="44590FEB" w15:done="0"/>
   <w15:commentEx w15:paraId="63F5E89B" w15:done="0"/>
+  <w15:commentEx w15:paraId="1F73830C" w15:done="0"/>
   <w15:commentEx w15:paraId="1AD05C0A" w15:done="0"/>
+  <w15:commentEx w15:paraId="5911051C" w15:done="0"/>
+  <w15:commentEx w15:paraId="3EE086E6" w15:done="0"/>
+  <w15:commentEx w15:paraId="1C9A8833" w15:done="0"/>
+  <w15:commentEx w15:paraId="412CDAC7" w15:done="0"/>
+  <w15:commentEx w15:paraId="6D3DA834" w15:done="0"/>
   <w15:commentEx w15:paraId="18AC4704" w15:done="0"/>
 </w15:commentsEx>
 </file>
@@ -8430,15 +9576,7 @@
     <w:lsdException w:name="Book Title" w:uiPriority="33" w:qFormat="1"/>
     <w:lsdException w:name="Bibliography" w:semiHidden="1" w:uiPriority="37" w:unhideWhenUsed="1"/>
     <w:lsdException w:name="TOC Heading" w:semiHidden="1" w:uiPriority="39" w:unhideWhenUsed="1" w:qFormat="1"/>
-    <w:lsdException w:name="Plain Table 1" w:uiPriority="41"/>
-    <w:lsdException w:name="Plain Table 2" w:uiPriority="42"/>
-    <w:lsdException w:name="Plain Table 3" w:uiPriority="43"/>
-    <w:lsdException w:name="Plain Table 4" w:uiPriority="44"/>
-    <w:lsdException w:name="Plain Table 5" w:uiPriority="45"/>
-    <w:lsdException w:name="Grid Table Light" w:uiPriority="40"/>
-    <w:lsdException w:name="Grid Table 1 Light" w:uiPriority="46"/>
-    <w:lsdException w:name="Grid Table 2" w:uiPriority="47"/>
-    <w:lsdException w:name="Grid Table 3" w:uiPriority="48"/>
+    <w:lsdException w:name="Grid Table 3" w:semiHidden="1" w:unhideWhenUsed="1"/>
     <w:lsdException w:name="Grid Table 4" w:uiPriority="49"/>
     <w:lsdException w:name="Grid Table 5 Dark" w:uiPriority="50"/>
     <w:lsdException w:name="Grid Table 6 Colorful" w:uiPriority="51"/>
@@ -8710,6 +9848,16 @@
       <w:u w:val="single"/>
     </w:rPr>
   </w:style>
+  <w:style w:type="paragraph" w:styleId="Revision">
+    <w:name w:val="Revision"/>
+    <w:hidden/>
+    <w:uiPriority w:val="99"/>
+    <w:semiHidden/>
+    <w:rsid w:val="005A3B48"/>
+    <w:pPr>
+      <w:spacing w:after="0" w:line="240" w:lineRule="auto"/>
+    </w:pPr>
+  </w:style>
 </w:styles>
 </file>
 
@@ -8756,7 +9904,7 @@
     </a:clrScheme>
     <a:fontScheme name="Office">
       <a:majorFont>
-        <a:latin typeface="Calibri Light" panose="020F0302020204030204"/>
+        <a:latin typeface="Calibri Light"/>
         <a:ea typeface=""/>
         <a:cs typeface=""/>
         <a:font script="Jpan" typeface="游ゴシック Light"/>
@@ -8791,7 +9939,7 @@
         <a:font script="Geor" typeface="Sylfaen"/>
       </a:majorFont>
       <a:minorFont>
-        <a:latin typeface="Calibri" panose="020F0502020204030204"/>
+        <a:latin typeface="Calibri"/>
         <a:ea typeface=""/>
         <a:cs typeface=""/>
         <a:font script="Jpan" typeface="游明朝"/>
@@ -8979,7 +10127,7 @@
 </file>
 
 <file path=customXml/itemProps1.xml><?xml version="1.0" encoding="utf-8"?>
-<ds:datastoreItem xmlns:ds="http://schemas.openxmlformats.org/officeDocument/2006/customXml" ds:itemID="{46D19E8B-BCDD-4924-892A-EBC4728B52E7}">
+<ds:datastoreItem xmlns:ds="http://schemas.openxmlformats.org/officeDocument/2006/customXml" ds:itemID="{9BC20828-118B-4F61-9DF6-4C7C5829AAC3}">
   <ds:schemaRefs>
     <ds:schemaRef ds:uri="http://schemas.openxmlformats.org/officeDocument/2006/bibliography"/>
   </ds:schemaRefs>

</xml_diff>